<commit_message>
fix document with reference link, and readme file with caption and number
</commit_message>
<xml_diff>
--- a/Documentation/Semantic Similarity Analysis of Textual Data_Team_FutureHANds-paper.docx
+++ b/Documentation/Semantic Similarity Analysis of Textual Data_Team_FutureHANds-paper.docx
@@ -169,8 +169,13 @@
         </w:rPr>
         <w:br w:type="column"/>
       </w:r>
-      <w:r>
-        <w:t>Haimanti Biswas</w:t>
+      <w:proofErr w:type="spellStart"/>
+      <w:r>
+        <w:t>Haimanti</w:t>
+      </w:r>
+      <w:proofErr w:type="spellEnd"/>
+      <w:r>
+        <w:t xml:space="preserve"> Biswas</w:t>
       </w:r>
       <w:r>
         <w:t xml:space="preserve"> </w:t>
@@ -310,7 +315,23 @@
           <w:rFonts w:eastAsia="Times New Roman"/>
           <w:color w:val="000000" w:themeColor="text1"/>
         </w:rPr>
-        <w:t xml:space="preserve"> ranging from search engine to machine translation and document clustering. This project leverages OpenAI’s embedding models – text-embedding-ada-002, text-embedding-3-small, and text-embedding-3-large – to compute cosine similarity scores across different levels of textual data including words, phrases, and documents. The study explores semantic relationships at both word/phrase and document levels, employing well-known entities (e.g., "Angela Merkel" vs. "Government") and contextual document pairs to highlight variations across domains. Implemented in .NET, the project generates similarity metrics, the results are exported to CSV files for further analysis and visualized using a Python-based scatter plots. The study investigates the variation in similarity across different contexts and highlights the importance of embedding-based approaches in capturing semantic relationships. Through well-documented code, rigorous methodology, and intuitive visualization, this work provides a reproducible framework for assessing semantic similarity in diverse text-based applications</w:t>
+        <w:t xml:space="preserve"> ranging from search engine to machine translation and document clustering. This project leverages </w:t>
+      </w:r>
+      <w:proofErr w:type="spellStart"/>
+      <w:r>
+        <w:rPr>
+          <w:rFonts w:eastAsia="Times New Roman"/>
+          <w:color w:val="000000" w:themeColor="text1"/>
+        </w:rPr>
+        <w:t>OpenAI’s</w:t>
+      </w:r>
+      <w:proofErr w:type="spellEnd"/>
+      <w:r>
+        <w:rPr>
+          <w:rFonts w:eastAsia="Times New Roman"/>
+          <w:color w:val="000000" w:themeColor="text1"/>
+        </w:rPr>
+        <w:t xml:space="preserve"> embedding models – text-embedding-ada-002, text-embedding-3-small, and text-embedding-3-large – to compute cosine similarity scores across different levels of textual data including words, phrases, and documents. The study explores semantic relationships at both word/phrase and document levels, employing well-known entities (e.g., "Angela Merkel" vs. "Government") and contextual document pairs to highlight variations across domains. Implemented in .NET, the project generates similarity metrics, the results are exported to CSV files for further analysis and visualized using a Python-based scatter plots. The study investigates the variation in similarity across different contexts and highlights the importance of embedding-based approaches in capturing semantic relationships. Through well-documented code, rigorous methodology, and intuitive visualization, this work provides a reproducible framework for assessing semantic similarity in diverse text-based applications</w:t>
       </w:r>
       <w:r>
         <w:rPr>
@@ -357,6 +378,7 @@
         </w:rPr>
         <w:t xml:space="preserve">Keywords —Natural Language Processing, </w:t>
       </w:r>
+      <w:proofErr w:type="spellStart"/>
       <w:r>
         <w:rPr>
           <w:rFonts w:eastAsia="Times New Roman"/>
@@ -366,7 +388,19 @@
           <w:iCs/>
           <w:color w:val="000000" w:themeColor="text1"/>
         </w:rPr>
-        <w:t>OpenAI's embedding models</w:t>
+        <w:t>OpenAI's</w:t>
+      </w:r>
+      <w:proofErr w:type="spellEnd"/>
+      <w:r>
+        <w:rPr>
+          <w:rFonts w:eastAsia="Times New Roman"/>
+          <w:b/>
+          <w:bCs/>
+          <w:i/>
+          <w:iCs/>
+          <w:color w:val="000000" w:themeColor="text1"/>
+        </w:rPr>
+        <w:t xml:space="preserve"> embedding models</w:t>
       </w:r>
       <w:r>
         <w:rPr>
@@ -507,13 +541,59 @@
           <w:color w:val="000000" w:themeColor="text1"/>
           <w:lang w:val="en-US"/>
         </w:rPr>
-        <w:t>Recent advancements in deep learning have led to the adoption of word embeddings, where words and phrases are transformed into high-dimensional vector representations. Models like Word2Vec, GloVe, and transformer-based architectures such as BERT and OpenAI’s embedding models have significantly improved the accuracy of semantic similarity computations. By using</w:t>
-      </w:r>
+        <w:t xml:space="preserve">Recent advancements in deep learning have led to the adoption of word embeddings, where words and phrases are transformed into high-dimensional vector representations. Models like Word2Vec, </w:t>
+      </w:r>
+      <w:proofErr w:type="spellStart"/>
       <w:r>
         <w:rPr>
           <w:color w:val="000000" w:themeColor="text1"/>
-        </w:rPr>
-        <w:t xml:space="preserve"> OpenAI's embedding API to generate these vector representations. The system compares embeddings using cosine similarity and supports multiple input modes—including single input comparisons and batch file comparisons across different file formats.</w:t>
+          <w:lang w:val="en-US"/>
+        </w:rPr>
+        <w:t>GloVe</w:t>
+      </w:r>
+      <w:proofErr w:type="spellEnd"/>
+      <w:r>
+        <w:rPr>
+          <w:color w:val="000000" w:themeColor="text1"/>
+          <w:lang w:val="en-US"/>
+        </w:rPr>
+        <w:t xml:space="preserve">, and transformer-based architectures such as BERT and </w:t>
+      </w:r>
+      <w:proofErr w:type="spellStart"/>
+      <w:r>
+        <w:rPr>
+          <w:color w:val="000000" w:themeColor="text1"/>
+          <w:lang w:val="en-US"/>
+        </w:rPr>
+        <w:t>OpenAI’s</w:t>
+      </w:r>
+      <w:proofErr w:type="spellEnd"/>
+      <w:r>
+        <w:rPr>
+          <w:color w:val="000000" w:themeColor="text1"/>
+          <w:lang w:val="en-US"/>
+        </w:rPr>
+        <w:t xml:space="preserve"> embedding models have significantly improved the accuracy of semantic similarity computations. By using</w:t>
+      </w:r>
+      <w:r>
+        <w:rPr>
+          <w:color w:val="000000" w:themeColor="text1"/>
+        </w:rPr>
+        <w:t xml:space="preserve"> </w:t>
+      </w:r>
+      <w:proofErr w:type="spellStart"/>
+      <w:r>
+        <w:rPr>
+          <w:color w:val="000000" w:themeColor="text1"/>
+        </w:rPr>
+        <w:t>OpenAI's</w:t>
+      </w:r>
+      <w:proofErr w:type="spellEnd"/>
+      <w:r>
+        <w:rPr>
+          <w:color w:val="000000" w:themeColor="text1"/>
+        </w:rPr>
+        <w:t xml:space="preserve"> embedding API to generate these vector representations. The system compares embeddings using cosine similarity and supports multiple input modes—including single input comparisons and batch file comparisons across different file formats.</w:t>
       </w:r>
     </w:p>
     <w:p>
@@ -623,7 +703,35 @@
         <w:rPr>
           <w:color w:val="000000" w:themeColor="text1"/>
         </w:rPr>
-        <w:t xml:space="preserve">The project provides efficient implementation using .NET framework and OpenAI NuGet package, enabling users to input textual data, computes similarity scores using multiple models, exports results to CSV files, and visualizes findings using Python-based scatter plot. The methodology emphasizes reproducibility, leveraging the OpenAI NuGet package and Python scripts for post-processing. By </w:t>
+        <w:t xml:space="preserve">The project provides efficient implementation using .NET framework and </w:t>
+      </w:r>
+      <w:proofErr w:type="spellStart"/>
+      <w:r>
+        <w:rPr>
+          <w:color w:val="000000" w:themeColor="text1"/>
+        </w:rPr>
+        <w:t>OpenAI</w:t>
+      </w:r>
+      <w:proofErr w:type="spellEnd"/>
+      <w:r>
+        <w:rPr>
+          <w:color w:val="000000" w:themeColor="text1"/>
+        </w:rPr>
+        <w:t xml:space="preserve"> NuGet package, enabling users to input textual data, computes similarity scores using multiple models, exports results to CSV files, and visualizes findings using Python-based scatter plot. The methodology emphasizes reproducibility, leveraging the </w:t>
+      </w:r>
+      <w:proofErr w:type="spellStart"/>
+      <w:r>
+        <w:rPr>
+          <w:color w:val="000000" w:themeColor="text1"/>
+        </w:rPr>
+        <w:t>OpenAI</w:t>
+      </w:r>
+      <w:proofErr w:type="spellEnd"/>
+      <w:r>
+        <w:rPr>
+          <w:color w:val="000000" w:themeColor="text1"/>
+        </w:rPr>
+        <w:t xml:space="preserve"> NuGet package and Python scripts for post-processing. By </w:t>
       </w:r>
       <w:r>
         <w:rPr>
@@ -698,7 +806,21 @@
         <w:rPr>
           <w:rFonts w:hint="eastAsia"/>
         </w:rPr>
-        <w:t>era by grouping words into synsets and using path-based similarity measures</w:t>
+        <w:t xml:space="preserve">era by grouping words into </w:t>
+      </w:r>
+      <w:proofErr w:type="spellStart"/>
+      <w:r>
+        <w:rPr>
+          <w:rFonts w:hint="eastAsia"/>
+        </w:rPr>
+        <w:t>synsets</w:t>
+      </w:r>
+      <w:proofErr w:type="spellEnd"/>
+      <w:r>
+        <w:rPr>
+          <w:rFonts w:hint="eastAsia"/>
+        </w:rPr>
+        <w:t xml:space="preserve"> and using path-based similarity measures</w:t>
       </w:r>
       <w:r>
         <w:t xml:space="preserve"> [1]</w:t>
@@ -815,41 +937,66 @@
           <w:rFonts w:hint="eastAsia"/>
           <w:lang w:val="en-US"/>
         </w:rPr>
-        <w:t xml:space="preserve">The introduction of word embeddings marked a major shift in NLP. Word2Vec, introduced by Mikolov </w:t>
-      </w:r>
-      <w:r>
-        <w:rPr>
-          <w:lang w:val="en-US"/>
-        </w:rPr>
-        <w:t>[4]</w:t>
-      </w:r>
+        <w:t xml:space="preserve">The introduction of word embeddings marked a major shift in NLP. Word2Vec, introduced by </w:t>
+      </w:r>
+      <w:proofErr w:type="spellStart"/>
       <w:r>
         <w:rPr>
           <w:rFonts w:hint="eastAsia"/>
           <w:lang w:val="en-US"/>
         </w:rPr>
-        <w:t>, trained neural networks on large corpora to generate dense vector representations of words based on their co-occurrence. Word2Vec's Skip-gram</w:t>
-      </w:r>
-      <w:r>
-        <w:rPr>
-          <w:lang w:val="en-US"/>
-        </w:rPr>
-        <w:t xml:space="preserve"> and Continuous Bag-of-Words (CBOW) models captured word meaning more effectively than previous methods.</w:t>
-      </w:r>
-    </w:p>
-    <w:p>
-      <w:pPr>
-        <w:pStyle w:val="BodyText"/>
-        <w:rPr>
-          <w:lang w:val="en-US"/>
-        </w:rPr>
-      </w:pPr>
+        <w:t>Mikolov</w:t>
+      </w:r>
+      <w:proofErr w:type="spellEnd"/>
       <w:r>
         <w:rPr>
           <w:rFonts w:hint="eastAsia"/>
           <w:lang w:val="en-US"/>
         </w:rPr>
-        <w:t>GloVe (Global Vectors for Word Representation) further enhanced word embeddings by incorporating both global corpus statistics and local context</w:t>
+        <w:t xml:space="preserve"> </w:t>
+      </w:r>
+      <w:r>
+        <w:rPr>
+          <w:lang w:val="en-US"/>
+        </w:rPr>
+        <w:t>[4]</w:t>
+      </w:r>
+      <w:r>
+        <w:rPr>
+          <w:rFonts w:hint="eastAsia"/>
+          <w:lang w:val="en-US"/>
+        </w:rPr>
+        <w:t>, trained neural networks on large corpora to generate dense vector representations of words based on their co-occurrence. Word2Vec's Skip-gram</w:t>
+      </w:r>
+      <w:r>
+        <w:rPr>
+          <w:lang w:val="en-US"/>
+        </w:rPr>
+        <w:t xml:space="preserve"> and Continuous Bag-of-Words (CBOW) models captured word meaning more effectively than previous methods.</w:t>
+      </w:r>
+    </w:p>
+    <w:p>
+      <w:pPr>
+        <w:pStyle w:val="BodyText"/>
+        <w:rPr>
+          <w:lang w:val="en-US"/>
+        </w:rPr>
+      </w:pPr>
+      <w:proofErr w:type="spellStart"/>
+      <w:r>
+        <w:rPr>
+          <w:rFonts w:hint="eastAsia"/>
+          <w:lang w:val="en-US"/>
+        </w:rPr>
+        <w:t>GloVe</w:t>
+      </w:r>
+      <w:proofErr w:type="spellEnd"/>
+      <w:r>
+        <w:rPr>
+          <w:rFonts w:hint="eastAsia"/>
+          <w:lang w:val="en-US"/>
+        </w:rPr>
+        <w:t xml:space="preserve"> (Global Vectors for Word Representation) further enhanced word embeddings by incorporating both global corpus statistics and local context</w:t>
       </w:r>
       <w:r>
         <w:rPr>
@@ -936,20 +1083,52 @@
           <w:rFonts w:hint="eastAsia"/>
           <w:lang w:val="en-US"/>
         </w:rPr>
-        <w:t xml:space="preserve">More recent advancements include OpenAI's GPT-based embeddings, which leverage self-supervised learning on vast textual data to generate high-quality embeddings for semantic similarity tasks </w:t>
-      </w:r>
-      <w:r>
-        <w:rPr>
-          <w:lang w:val="en-US"/>
-        </w:rPr>
-        <w:t>[7]</w:t>
-      </w:r>
+        <w:t xml:space="preserve">More recent advancements include </w:t>
+      </w:r>
+      <w:proofErr w:type="spellStart"/>
       <w:r>
         <w:rPr>
           <w:rFonts w:hint="eastAsia"/>
           <w:lang w:val="en-US"/>
         </w:rPr>
-        <w:t>. The OpenAI embedding models used in this</w:t>
+        <w:t>OpenAI's</w:t>
+      </w:r>
+      <w:proofErr w:type="spellEnd"/>
+      <w:r>
+        <w:rPr>
+          <w:rFonts w:hint="eastAsia"/>
+          <w:lang w:val="en-US"/>
+        </w:rPr>
+        <w:t xml:space="preserve"> GPT-based embeddings, which leverage self-supervised learning on vast textual data to generate high-quality embeddings for semantic similarity tasks </w:t>
+      </w:r>
+      <w:r>
+        <w:rPr>
+          <w:lang w:val="en-US"/>
+        </w:rPr>
+        <w:t>[7]</w:t>
+      </w:r>
+      <w:r>
+        <w:rPr>
+          <w:rFonts w:hint="eastAsia"/>
+          <w:lang w:val="en-US"/>
+        </w:rPr>
+        <w:t xml:space="preserve">. The </w:t>
+      </w:r>
+      <w:proofErr w:type="spellStart"/>
+      <w:r>
+        <w:rPr>
+          <w:rFonts w:hint="eastAsia"/>
+          <w:lang w:val="en-US"/>
+        </w:rPr>
+        <w:t>OpenAI</w:t>
+      </w:r>
+      <w:proofErr w:type="spellEnd"/>
+      <w:r>
+        <w:rPr>
+          <w:rFonts w:hint="eastAsia"/>
+          <w:lang w:val="en-US"/>
+        </w:rPr>
+        <w:t xml:space="preserve"> embedding models used in this</w:t>
       </w:r>
       <w:r>
         <w:rPr>
@@ -981,7 +1160,21 @@
         <w:rPr>
           <w:lang w:val="en-US"/>
         </w:rPr>
-        <w:t>This project builds upon the existing literature by implementing OpenAI’s embedding models within a structured framework in .NET. By computing cosine similarity between embeddings at word, phrase, and document levels, the study provides insights into the effectiveness of modern NLP embeddings. The project also incorporates visualization techniques to analyze trends in similarity scores, making it a valuable contribution to the field of semantic similarity analysis</w:t>
+        <w:t xml:space="preserve">This project builds upon the existing literature by implementing </w:t>
+      </w:r>
+      <w:proofErr w:type="spellStart"/>
+      <w:r>
+        <w:rPr>
+          <w:lang w:val="en-US"/>
+        </w:rPr>
+        <w:t>OpenAI’s</w:t>
+      </w:r>
+      <w:proofErr w:type="spellEnd"/>
+      <w:r>
+        <w:rPr>
+          <w:lang w:val="en-US"/>
+        </w:rPr>
+        <w:t xml:space="preserve"> embedding models within a structured framework in .NET. By computing cosine similarity between embeddings at word, phrase, and document levels, the study provides insights into the effectiveness of modern NLP embeddings. The project also incorporates visualization techniques to analyze trends in similarity scores, making it a valuable contribution to the field of semantic similarity analysis</w:t>
       </w:r>
       <w:r>
         <w:rPr>
@@ -1129,7 +1322,21 @@
         <w:rPr>
           <w:lang w:val="en-US"/>
         </w:rPr>
-        <w:t>to compute similarity scores between text inputs using OpenAI’s embedding models. This methodology section de</w:t>
+        <w:t xml:space="preserve">to compute similarity scores between text inputs using </w:t>
+      </w:r>
+      <w:proofErr w:type="spellStart"/>
+      <w:r>
+        <w:rPr>
+          <w:lang w:val="en-US"/>
+        </w:rPr>
+        <w:t>OpenAI’s</w:t>
+      </w:r>
+      <w:proofErr w:type="spellEnd"/>
+      <w:r>
+        <w:rPr>
+          <w:lang w:val="en-US"/>
+        </w:rPr>
+        <w:t xml:space="preserve"> embedding models. This methodology section de</w:t>
       </w:r>
       <w:r>
         <w:rPr>
@@ -1890,17 +2097,53 @@
         </w:rPr>
         <w:t xml:space="preserve">To efficiently process these inputs, the system employs two key methods within the </w:t>
       </w:r>
-      <w:r>
-        <w:rPr>
-          <w:lang w:eastAsia="x-none"/>
-        </w:rPr>
-        <w:t xml:space="preserve">InputCollector </w:t>
-      </w:r>
-      <w:r>
-        <w:rPr>
-          <w:lang w:eastAsia="x-none"/>
-        </w:rPr>
-        <w:t>class: GetFileContents and GetUserInputs.</w:t>
+      <w:proofErr w:type="spellStart"/>
+      <w:r>
+        <w:rPr>
+          <w:lang w:eastAsia="x-none"/>
+        </w:rPr>
+        <w:t>InputCollector</w:t>
+      </w:r>
+      <w:proofErr w:type="spellEnd"/>
+      <w:r>
+        <w:rPr>
+          <w:lang w:eastAsia="x-none"/>
+        </w:rPr>
+        <w:t xml:space="preserve"> </w:t>
+      </w:r>
+      <w:r>
+        <w:rPr>
+          <w:lang w:eastAsia="x-none"/>
+        </w:rPr>
+        <w:t xml:space="preserve">class: </w:t>
+      </w:r>
+      <w:proofErr w:type="spellStart"/>
+      <w:r>
+        <w:rPr>
+          <w:lang w:eastAsia="x-none"/>
+        </w:rPr>
+        <w:t>GetFileContents</w:t>
+      </w:r>
+      <w:proofErr w:type="spellEnd"/>
+      <w:r>
+        <w:rPr>
+          <w:lang w:eastAsia="x-none"/>
+        </w:rPr>
+        <w:t xml:space="preserve"> and </w:t>
+      </w:r>
+      <w:proofErr w:type="spellStart"/>
+      <w:r>
+        <w:rPr>
+          <w:lang w:eastAsia="x-none"/>
+        </w:rPr>
+        <w:t>GetUserInputs</w:t>
+      </w:r>
+      <w:proofErr w:type="spellEnd"/>
+      <w:r>
+        <w:rPr>
+          <w:lang w:eastAsia="x-none"/>
+        </w:rPr>
+        <w:t>.</w:t>
       </w:r>
     </w:p>
     <w:p>
@@ -2022,6 +2265,7 @@
         </w:rPr>
         <w:t>Data collection (</w:t>
       </w:r>
+      <w:proofErr w:type="spellStart"/>
       <w:r>
         <w:rPr>
           <w:rFonts w:eastAsia="Times New Roman"/>
@@ -2030,6 +2274,7 @@
         </w:rPr>
         <w:t>InputCollector</w:t>
       </w:r>
+      <w:proofErr w:type="spellEnd"/>
       <w:r>
         <w:rPr>
           <w:rFonts w:eastAsia="Times New Roman"/>
@@ -2087,7 +2332,91 @@
         <w:rPr>
           <w:lang w:eastAsia="x-none"/>
         </w:rPr>
-        <w:t>The “GetUserInputs” method in facilitates the collection of user-provided textual data for two distinct categories: "Source Input" and "Reference Input." It initializes two lists, “sourceContents” and “refContents”, to store these inputs separately. The method prompts the user to enter multiple lines of text for the source content, signaling to type 'done' when input is complete. It enters a loop where it reads user input using “Console.ReadLine()”, appends each line to the “sourceContents” list, and exits the loop upon detecting the sentinel value 'done' (case-insensitive). This process is then mirrored for the reference content, collecting inputs into the “refContents” list. Upon completion, the method returns a tuple containing both lists. This design allows for flexible and user-friendly data entry, enabling the input of multiple lines for each category until the user indicates completion.</w:t>
+        <w:t>The “</w:t>
+      </w:r>
+      <w:proofErr w:type="spellStart"/>
+      <w:r>
+        <w:rPr>
+          <w:lang w:eastAsia="x-none"/>
+        </w:rPr>
+        <w:t>GetUserInputs</w:t>
+      </w:r>
+      <w:proofErr w:type="spellEnd"/>
+      <w:r>
+        <w:rPr>
+          <w:lang w:eastAsia="x-none"/>
+        </w:rPr>
+        <w:t>” method in facilitates the collection of user-provided textual data for two distinct categories: "Source Input" and "Reference Input." It initializes two lists, “</w:t>
+      </w:r>
+      <w:proofErr w:type="spellStart"/>
+      <w:r>
+        <w:rPr>
+          <w:lang w:eastAsia="x-none"/>
+        </w:rPr>
+        <w:t>sourceContents</w:t>
+      </w:r>
+      <w:proofErr w:type="spellEnd"/>
+      <w:r>
+        <w:rPr>
+          <w:lang w:eastAsia="x-none"/>
+        </w:rPr>
+        <w:t>” and “</w:t>
+      </w:r>
+      <w:proofErr w:type="spellStart"/>
+      <w:r>
+        <w:rPr>
+          <w:lang w:eastAsia="x-none"/>
+        </w:rPr>
+        <w:t>refContents</w:t>
+      </w:r>
+      <w:proofErr w:type="spellEnd"/>
+      <w:r>
+        <w:rPr>
+          <w:lang w:eastAsia="x-none"/>
+        </w:rPr>
+        <w:t>”, to store these inputs separately. The method prompts the user to enter multiple lines of text for the source content, signaling to type 'done' when input is complete. It enters a loop where it reads user input using “</w:t>
+      </w:r>
+      <w:proofErr w:type="spellStart"/>
+      <w:r>
+        <w:rPr>
+          <w:lang w:eastAsia="x-none"/>
+        </w:rPr>
+        <w:t>Console.ReadLine</w:t>
+      </w:r>
+      <w:proofErr w:type="spellEnd"/>
+      <w:r>
+        <w:rPr>
+          <w:lang w:eastAsia="x-none"/>
+        </w:rPr>
+        <w:t>()”, appends each line to the “</w:t>
+      </w:r>
+      <w:proofErr w:type="spellStart"/>
+      <w:r>
+        <w:rPr>
+          <w:lang w:eastAsia="x-none"/>
+        </w:rPr>
+        <w:t>sourceContents</w:t>
+      </w:r>
+      <w:proofErr w:type="spellEnd"/>
+      <w:r>
+        <w:rPr>
+          <w:lang w:eastAsia="x-none"/>
+        </w:rPr>
+        <w:t>” list, and exits the loop upon detecting the sentinel value 'done' (case-insensitive). This process is then mirrored for the reference content, collecting inputs into the “</w:t>
+      </w:r>
+      <w:proofErr w:type="spellStart"/>
+      <w:r>
+        <w:rPr>
+          <w:lang w:eastAsia="x-none"/>
+        </w:rPr>
+        <w:t>refContents</w:t>
+      </w:r>
+      <w:proofErr w:type="spellEnd"/>
+      <w:r>
+        <w:rPr>
+          <w:lang w:eastAsia="x-none"/>
+        </w:rPr>
+        <w:t>” list. Upon completion, the method returns a tuple containing both lists. This design allows for flexible and user-friendly data entry, enabling the input of multiple lines for each category until the user indicates completion.</w:t>
       </w:r>
     </w:p>
     <w:p>
@@ -2109,6 +2438,7 @@
           <w:lang w:eastAsia="x-none"/>
         </w:rPr>
       </w:pPr>
+      <w:proofErr w:type="spellStart"/>
       <w:r>
         <w:rPr>
           <w:rFonts w:ascii="Cascadia Mono" w:hAnsi="Cascadia Mono" w:cs="Cascadia Mono"/>
@@ -2119,6 +2449,7 @@
         </w:rPr>
         <w:t>GetUserInputs</w:t>
       </w:r>
+      <w:proofErr w:type="spellEnd"/>
     </w:p>
     <w:p>
       <w:pPr>
@@ -3610,7 +3941,15 @@
       </w:pPr>
       <w:r>
         <w:lastRenderedPageBreak/>
-        <w:t>The purpose of the “GetUserInputs” method is to gather two sets of textual inputs—</w:t>
+        <w:t>The purpose of the “</w:t>
+      </w:r>
+      <w:proofErr w:type="spellStart"/>
+      <w:r>
+        <w:t>GetUserInputs</w:t>
+      </w:r>
+      <w:proofErr w:type="spellEnd"/>
+      <w:r>
+        <w:t>” method is to gather two sets of textual inputs—</w:t>
       </w:r>
       <w:r>
         <w:rPr>
@@ -3792,31 +4131,189 @@
         <w:rPr>
           <w:lang w:eastAsia="x-none"/>
         </w:rPr>
-        <w:t>The “GetFileContents” method in the “</w:t>
-      </w:r>
+        <w:t>The “</w:t>
+      </w:r>
+      <w:proofErr w:type="spellStart"/>
+      <w:r>
+        <w:rPr>
+          <w:lang w:eastAsia="x-none"/>
+        </w:rPr>
+        <w:t>GetFileContents</w:t>
+      </w:r>
+      <w:proofErr w:type="spellEnd"/>
+      <w:r>
+        <w:rPr>
+          <w:lang w:eastAsia="x-none"/>
+        </w:rPr>
+        <w:t>” method in the “</w:t>
+      </w:r>
+      <w:proofErr w:type="spellStart"/>
       <w:r>
         <w:rPr>
           <w:lang w:eastAsia="x-none"/>
         </w:rPr>
         <w:t>InputCollector</w:t>
       </w:r>
-      <w:r>
-        <w:rPr>
-          <w:lang w:eastAsia="x-none"/>
-        </w:rPr>
-        <w:t>” is designed to retrieve and read the contents of all “.txt” and “.pdf” files located within a specified directory. Initially, it verifies the existence of the provided “folderPath”; if the directory does not exist, an “ArgumentException” is thrown, indicating the path is invalid. The method then utilizes “Directory.GetFiles” to enumerate files in the directory, filtering for those with “.txt” or “.pdf” extensions by applying a LINQ query with “EndsWith” checks. If no matching files are found, another “ArgumentException” is raised to inform that the directory lacks the specified file types. For each identified file, the method instantiates a “</w:t>
-      </w:r>
+      <w:proofErr w:type="spellEnd"/>
+      <w:r>
+        <w:rPr>
+          <w:lang w:eastAsia="x-none"/>
+        </w:rPr>
+        <w:t>” is designed to retrieve and read the contents of all “.txt” and “.pdf” files located within a specified directory. Initially, it verifies the existence of the provided “</w:t>
+      </w:r>
+      <w:proofErr w:type="spellStart"/>
+      <w:r>
+        <w:rPr>
+          <w:lang w:eastAsia="x-none"/>
+        </w:rPr>
+        <w:t>folderPath</w:t>
+      </w:r>
+      <w:proofErr w:type="spellEnd"/>
+      <w:r>
+        <w:rPr>
+          <w:lang w:eastAsia="x-none"/>
+        </w:rPr>
+        <w:t>”; if the directory does not exist, an “</w:t>
+      </w:r>
+      <w:proofErr w:type="spellStart"/>
+      <w:r>
+        <w:rPr>
+          <w:lang w:eastAsia="x-none"/>
+        </w:rPr>
+        <w:t>ArgumentException</w:t>
+      </w:r>
+      <w:proofErr w:type="spellEnd"/>
+      <w:r>
+        <w:rPr>
+          <w:lang w:eastAsia="x-none"/>
+        </w:rPr>
+        <w:t>” is thrown, indicating the path is invalid. The method then utilizes “</w:t>
+      </w:r>
+      <w:proofErr w:type="spellStart"/>
+      <w:r>
+        <w:rPr>
+          <w:lang w:eastAsia="x-none"/>
+        </w:rPr>
+        <w:t>Directory.GetFiles</w:t>
+      </w:r>
+      <w:proofErr w:type="spellEnd"/>
+      <w:r>
+        <w:rPr>
+          <w:lang w:eastAsia="x-none"/>
+        </w:rPr>
+        <w:t>” to enumerate files in the directory, filtering for those with “.txt” or “.pdf” extensions by applying a LINQ query with “</w:t>
+      </w:r>
+      <w:proofErr w:type="spellStart"/>
+      <w:r>
+        <w:rPr>
+          <w:lang w:eastAsia="x-none"/>
+        </w:rPr>
+        <w:t>EndsWith</w:t>
+      </w:r>
+      <w:proofErr w:type="spellEnd"/>
+      <w:r>
+        <w:rPr>
+          <w:lang w:eastAsia="x-none"/>
+        </w:rPr>
+        <w:t>” checks. If no matching files are found, another “</w:t>
+      </w:r>
+      <w:proofErr w:type="spellStart"/>
+      <w:r>
+        <w:rPr>
+          <w:lang w:eastAsia="x-none"/>
+        </w:rPr>
+        <w:t>ArgumentException</w:t>
+      </w:r>
+      <w:proofErr w:type="spellEnd"/>
+      <w:r>
+        <w:rPr>
+          <w:lang w:eastAsia="x-none"/>
+        </w:rPr>
+        <w:t>” is raised to inform that the directory lacks the specified file types. For each identified file, the method instantiates a “</w:t>
+      </w:r>
+      <w:proofErr w:type="spellStart"/>
       <w:r>
         <w:rPr>
           <w:lang w:eastAsia="x-none"/>
         </w:rPr>
         <w:t>FileProcessor</w:t>
       </w:r>
-      <w:r>
-        <w:rPr>
-          <w:lang w:eastAsia="x-none"/>
-        </w:rPr>
-        <w:t>” object to read the file's content via its “ReadFileText” method, appending the retrieved text to a “List&lt;string&gt;“ named “fileContents”. Should an exception occur during the reading process, it is caught, and an “IOException” is thrown, detailing the specific file that caused the error. Upon successful processing, the method returns the “fileContents” list, containing the text of all relevant files. This implementation ensures robust error handling and efficient aggregation of file contents from the specified directory.</w:t>
+      <w:proofErr w:type="spellEnd"/>
+      <w:r>
+        <w:rPr>
+          <w:lang w:eastAsia="x-none"/>
+        </w:rPr>
+        <w:t>” object to read the file's content via its “</w:t>
+      </w:r>
+      <w:proofErr w:type="spellStart"/>
+      <w:r>
+        <w:rPr>
+          <w:lang w:eastAsia="x-none"/>
+        </w:rPr>
+        <w:t>ReadFileText</w:t>
+      </w:r>
+      <w:proofErr w:type="spellEnd"/>
+      <w:r>
+        <w:rPr>
+          <w:lang w:eastAsia="x-none"/>
+        </w:rPr>
+        <w:t>” method, appending the retrieved text to a “List&lt;string</w:t>
+      </w:r>
+      <w:proofErr w:type="gramStart"/>
+      <w:r>
+        <w:rPr>
+          <w:lang w:eastAsia="x-none"/>
+        </w:rPr>
+        <w:t>&gt;“ named</w:t>
+      </w:r>
+      <w:proofErr w:type="gramEnd"/>
+      <w:r>
+        <w:rPr>
+          <w:lang w:eastAsia="x-none"/>
+        </w:rPr>
+        <w:t xml:space="preserve"> “</w:t>
+      </w:r>
+      <w:proofErr w:type="spellStart"/>
+      <w:r>
+        <w:rPr>
+          <w:lang w:eastAsia="x-none"/>
+        </w:rPr>
+        <w:t>fileContents</w:t>
+      </w:r>
+      <w:proofErr w:type="spellEnd"/>
+      <w:r>
+        <w:rPr>
+          <w:lang w:eastAsia="x-none"/>
+        </w:rPr>
+        <w:t>”. Should an exception occur during the reading process, it is caught, and an “</w:t>
+      </w:r>
+      <w:proofErr w:type="spellStart"/>
+      <w:r>
+        <w:rPr>
+          <w:lang w:eastAsia="x-none"/>
+        </w:rPr>
+        <w:t>IOException</w:t>
+      </w:r>
+      <w:proofErr w:type="spellEnd"/>
+      <w:r>
+        <w:rPr>
+          <w:lang w:eastAsia="x-none"/>
+        </w:rPr>
+        <w:t>” is thrown, detailing the specific file that caused the error. Upon successful processing, the method returns the “</w:t>
+      </w:r>
+      <w:proofErr w:type="spellStart"/>
+      <w:r>
+        <w:rPr>
+          <w:lang w:eastAsia="x-none"/>
+        </w:rPr>
+        <w:t>fileContents</w:t>
+      </w:r>
+      <w:proofErr w:type="spellEnd"/>
+      <w:r>
+        <w:rPr>
+          <w:lang w:eastAsia="x-none"/>
+        </w:rPr>
+        <w:t>” list, containing the text of all relevant files. This implementation ensures robust error handling and efficient aggregation of file contents from the specified directory.</w:t>
       </w:r>
     </w:p>
     <w:p>
@@ -3921,6 +4418,7 @@
           <w:lang w:eastAsia="ja-JP"/>
         </w:rPr>
       </w:pPr>
+      <w:proofErr w:type="spellStart"/>
       <w:r>
         <w:rPr>
           <w:rFonts w:ascii="Cascadia Mono" w:hAnsi="Cascadia Mono" w:cs="Cascadia Mono"/>
@@ -3931,6 +4429,7 @@
         </w:rPr>
         <w:t>GetFileContents</w:t>
       </w:r>
+      <w:proofErr w:type="spellEnd"/>
     </w:p>
     <w:p>
       <w:pPr>
@@ -5335,6 +5834,7 @@
         </w:rPr>
         <w:t>The “</w:t>
       </w:r>
+      <w:proofErr w:type="spellStart"/>
       <w:r>
         <w:rPr>
           <w:spacing w:val="-1"/>
@@ -5342,13 +5842,216 @@
         </w:rPr>
         <w:t>FileProcessor</w:t>
       </w:r>
-      <w:r>
-        <w:rPr>
-          <w:spacing w:val="-1"/>
-          <w:lang w:eastAsia="x-none"/>
-        </w:rPr>
-        <w:t>” class is designed to handle the extraction of text content from various document formats, specifically “.txt”, “.pdf”, and “.docx” files. Its primary method, “ReadFileText(string filePath)”, determines the file type by examining the file extension and delegates the text extraction process to the appropriate method based on this extension. For “.txt” files, it utilizes “File.ReadAllText(filePath)” to read the content directly. When dealing with “.pdf” files, it calls the “ExtractTextFromPdf(filePath)” method, which employs the iText 7 library's “PdfReader” and “PdfDocument” classes to parse the PDF and extract text from each page using “PdfTextExtractor.GetTextFromPage”. This approach ensures that text is retrieved accurately from PDFs, considering their complex structure. For “.docx” files, although the specific implementation isn't provided in the given code, text extraction typically involves using libraries such as Open XML SDK or third-party tools like GroupDocs.Parser, which facilitate the reading of Word documents and extraction of text content. If an unsupported file format is encountered, the method throws a “NotSupportedException”, indicating the file type is not handled by the processor. This design allows the “</w:t>
-      </w:r>
+      <w:proofErr w:type="spellEnd"/>
+      <w:r>
+        <w:rPr>
+          <w:spacing w:val="-1"/>
+          <w:lang w:eastAsia="x-none"/>
+        </w:rPr>
+        <w:t>” class is designed to handle the extraction of text content from various document formats, specifically “.txt”, “.pdf”, and “.docx” files. Its primary method, “</w:t>
+      </w:r>
+      <w:proofErr w:type="spellStart"/>
+      <w:proofErr w:type="gramStart"/>
+      <w:r>
+        <w:rPr>
+          <w:spacing w:val="-1"/>
+          <w:lang w:eastAsia="x-none"/>
+        </w:rPr>
+        <w:t>ReadFileText</w:t>
+      </w:r>
+      <w:proofErr w:type="spellEnd"/>
+      <w:r>
+        <w:rPr>
+          <w:spacing w:val="-1"/>
+          <w:lang w:eastAsia="x-none"/>
+        </w:rPr>
+        <w:t>(</w:t>
+      </w:r>
+      <w:proofErr w:type="gramEnd"/>
+      <w:r>
+        <w:rPr>
+          <w:spacing w:val="-1"/>
+          <w:lang w:eastAsia="x-none"/>
+        </w:rPr>
+        <w:t xml:space="preserve">string </w:t>
+      </w:r>
+      <w:proofErr w:type="spellStart"/>
+      <w:r>
+        <w:rPr>
+          <w:spacing w:val="-1"/>
+          <w:lang w:eastAsia="x-none"/>
+        </w:rPr>
+        <w:t>filePath</w:t>
+      </w:r>
+      <w:proofErr w:type="spellEnd"/>
+      <w:r>
+        <w:rPr>
+          <w:spacing w:val="-1"/>
+          <w:lang w:eastAsia="x-none"/>
+        </w:rPr>
+        <w:t>)”, determines the file type by examining the file extension and delegates the text extraction process to the appropriate method based on this extension. For “.txt” files, it utilizes “</w:t>
+      </w:r>
+      <w:proofErr w:type="spellStart"/>
+      <w:r>
+        <w:rPr>
+          <w:spacing w:val="-1"/>
+          <w:lang w:eastAsia="x-none"/>
+        </w:rPr>
+        <w:t>File.ReadAllText</w:t>
+      </w:r>
+      <w:proofErr w:type="spellEnd"/>
+      <w:r>
+        <w:rPr>
+          <w:spacing w:val="-1"/>
+          <w:lang w:eastAsia="x-none"/>
+        </w:rPr>
+        <w:t>(</w:t>
+      </w:r>
+      <w:proofErr w:type="spellStart"/>
+      <w:r>
+        <w:rPr>
+          <w:spacing w:val="-1"/>
+          <w:lang w:eastAsia="x-none"/>
+        </w:rPr>
+        <w:t>filePath</w:t>
+      </w:r>
+      <w:proofErr w:type="spellEnd"/>
+      <w:r>
+        <w:rPr>
+          <w:spacing w:val="-1"/>
+          <w:lang w:eastAsia="x-none"/>
+        </w:rPr>
+        <w:t>)” to read the content directly. When dealing with “.pdf” files, it calls the “</w:t>
+      </w:r>
+      <w:proofErr w:type="spellStart"/>
+      <w:r>
+        <w:rPr>
+          <w:spacing w:val="-1"/>
+          <w:lang w:eastAsia="x-none"/>
+        </w:rPr>
+        <w:t>ExtractTextFromPdf</w:t>
+      </w:r>
+      <w:proofErr w:type="spellEnd"/>
+      <w:r>
+        <w:rPr>
+          <w:spacing w:val="-1"/>
+          <w:lang w:eastAsia="x-none"/>
+        </w:rPr>
+        <w:t>(</w:t>
+      </w:r>
+      <w:proofErr w:type="spellStart"/>
+      <w:r>
+        <w:rPr>
+          <w:spacing w:val="-1"/>
+          <w:lang w:eastAsia="x-none"/>
+        </w:rPr>
+        <w:t>filePath</w:t>
+      </w:r>
+      <w:proofErr w:type="spellEnd"/>
+      <w:r>
+        <w:rPr>
+          <w:spacing w:val="-1"/>
+          <w:lang w:eastAsia="x-none"/>
+        </w:rPr>
+        <w:t xml:space="preserve">)” method, which employs the </w:t>
+      </w:r>
+      <w:proofErr w:type="spellStart"/>
+      <w:r>
+        <w:rPr>
+          <w:spacing w:val="-1"/>
+          <w:lang w:eastAsia="x-none"/>
+        </w:rPr>
+        <w:t>iText</w:t>
+      </w:r>
+      <w:proofErr w:type="spellEnd"/>
+      <w:r>
+        <w:rPr>
+          <w:spacing w:val="-1"/>
+          <w:lang w:eastAsia="x-none"/>
+        </w:rPr>
+        <w:t xml:space="preserve"> 7 library's “</w:t>
+      </w:r>
+      <w:proofErr w:type="spellStart"/>
+      <w:r>
+        <w:rPr>
+          <w:spacing w:val="-1"/>
+          <w:lang w:eastAsia="x-none"/>
+        </w:rPr>
+        <w:t>PdfReader</w:t>
+      </w:r>
+      <w:proofErr w:type="spellEnd"/>
+      <w:r>
+        <w:rPr>
+          <w:spacing w:val="-1"/>
+          <w:lang w:eastAsia="x-none"/>
+        </w:rPr>
+        <w:t>” and “</w:t>
+      </w:r>
+      <w:proofErr w:type="spellStart"/>
+      <w:r>
+        <w:rPr>
+          <w:spacing w:val="-1"/>
+          <w:lang w:eastAsia="x-none"/>
+        </w:rPr>
+        <w:t>PdfDocument</w:t>
+      </w:r>
+      <w:proofErr w:type="spellEnd"/>
+      <w:r>
+        <w:rPr>
+          <w:spacing w:val="-1"/>
+          <w:lang w:eastAsia="x-none"/>
+        </w:rPr>
+        <w:t>” classes to parse the PDF and extract text from each page using “</w:t>
+      </w:r>
+      <w:proofErr w:type="spellStart"/>
+      <w:r>
+        <w:rPr>
+          <w:spacing w:val="-1"/>
+          <w:lang w:eastAsia="x-none"/>
+        </w:rPr>
+        <w:t>PdfTextExtractor.GetTextFromPage</w:t>
+      </w:r>
+      <w:proofErr w:type="spellEnd"/>
+      <w:r>
+        <w:rPr>
+          <w:spacing w:val="-1"/>
+          <w:lang w:eastAsia="x-none"/>
+        </w:rPr>
+        <w:t xml:space="preserve">”. This approach ensures that text is retrieved accurately from PDFs, considering their complex structure. For “.docx” files, although the specific implementation isn't provided in the given code, text extraction typically involves using libraries such as Open XML SDK or third-party tools like </w:t>
+      </w:r>
+      <w:proofErr w:type="spellStart"/>
+      <w:r>
+        <w:rPr>
+          <w:spacing w:val="-1"/>
+          <w:lang w:eastAsia="x-none"/>
+        </w:rPr>
+        <w:t>GroupDocs.Parser</w:t>
+      </w:r>
+      <w:proofErr w:type="spellEnd"/>
+      <w:r>
+        <w:rPr>
+          <w:spacing w:val="-1"/>
+          <w:lang w:eastAsia="x-none"/>
+        </w:rPr>
+        <w:t>, which facilitate the reading of Word documents and extraction of text content. If an unsupported file format is encountered, the method throws a “</w:t>
+      </w:r>
+      <w:proofErr w:type="spellStart"/>
+      <w:r>
+        <w:rPr>
+          <w:spacing w:val="-1"/>
+          <w:lang w:eastAsia="x-none"/>
+        </w:rPr>
+        <w:t>NotSupportedException</w:t>
+      </w:r>
+      <w:proofErr w:type="spellEnd"/>
+      <w:r>
+        <w:rPr>
+          <w:spacing w:val="-1"/>
+          <w:lang w:eastAsia="x-none"/>
+        </w:rPr>
+        <w:t>”, indicating the file type is not handled by the processor. This design allows the “</w:t>
+      </w:r>
+      <w:proofErr w:type="spellStart"/>
       <w:r>
         <w:rPr>
           <w:spacing w:val="-1"/>
@@ -5356,6 +6059,7 @@
         </w:rPr>
         <w:t>FileProcessor</w:t>
       </w:r>
+      <w:proofErr w:type="spellEnd"/>
       <w:r>
         <w:rPr>
           <w:spacing w:val="-1"/>
@@ -5446,11 +6150,19 @@
           <w:rFonts w:eastAsia="Times New Roman"/>
         </w:rPr>
       </w:pPr>
+      <w:proofErr w:type="spellStart"/>
       <w:r>
         <w:rPr>
           <w:rFonts w:eastAsia="Times New Roman"/>
         </w:rPr>
-        <w:t>TiT_i = Extracted text from page ii</w:t>
+        <w:t>TiT_i</w:t>
+      </w:r>
+      <w:proofErr w:type="spellEnd"/>
+      <w:r>
+        <w:rPr>
+          <w:rFonts w:eastAsia="Times New Roman"/>
+        </w:rPr>
+        <w:t xml:space="preserve"> = Extracted text from page ii</w:t>
       </w:r>
     </w:p>
     <w:p>
@@ -6636,6 +7348,7 @@
           </mc:Fallback>
         </mc:AlternateContent>
       </w:r>
+      <w:proofErr w:type="spellStart"/>
       <w:r>
         <w:rPr>
           <w:rFonts w:ascii="Cascadia Mono" w:hAnsi="Cascadia Mono" w:cs="Cascadia Mono"/>
@@ -6646,6 +7359,7 @@
         </w:rPr>
         <w:t>ExtractTextFromPdf</w:t>
       </w:r>
+      <w:proofErr w:type="spellEnd"/>
       <w:r>
         <w:rPr>
           <w:noProof/>
@@ -6778,6 +7492,7 @@
         </w:rPr>
         <w:t xml:space="preserve">: Graphical Representation of Implemented Draw </w:t>
       </w:r>
+      <w:proofErr w:type="spellStart"/>
       <w:r>
         <w:rPr>
           <w:i/>
@@ -6789,6 +7504,7 @@
         </w:rPr>
         <w:t>InputCollector</w:t>
       </w:r>
+      <w:proofErr w:type="spellEnd"/>
     </w:p>
     <w:p>
       <w:pPr>
@@ -6828,6 +7544,7 @@
         </w:rPr>
         <w:t xml:space="preserve">The </w:t>
       </w:r>
+      <w:proofErr w:type="spellStart"/>
       <w:r>
         <w:rPr>
           <w:b/>
@@ -6839,12 +7556,29 @@
         </w:rPr>
         <w:t>EmbeddingGenerator</w:t>
       </w:r>
-      <w:r>
-        <w:rPr>
-          <w:spacing w:val="-1"/>
-          <w:lang w:eastAsia="x-none"/>
-        </w:rPr>
-        <w:t xml:space="preserve"> class is responsible for retrieving embeddings from OpenAI’s API. The following steps are followed:</w:t>
+      <w:proofErr w:type="spellEnd"/>
+      <w:r>
+        <w:rPr>
+          <w:spacing w:val="-1"/>
+          <w:lang w:eastAsia="x-none"/>
+        </w:rPr>
+        <w:t xml:space="preserve"> class is responsible for retrieving embeddings from </w:t>
+      </w:r>
+      <w:proofErr w:type="spellStart"/>
+      <w:r>
+        <w:rPr>
+          <w:spacing w:val="-1"/>
+          <w:lang w:eastAsia="x-none"/>
+        </w:rPr>
+        <w:t>OpenAI’s</w:t>
+      </w:r>
+      <w:proofErr w:type="spellEnd"/>
+      <w:r>
+        <w:rPr>
+          <w:spacing w:val="-1"/>
+          <w:lang w:eastAsia="x-none"/>
+        </w:rPr>
+        <w:t xml:space="preserve"> API. The following steps are followed:</w:t>
       </w:r>
     </w:p>
     <w:p>
@@ -6883,7 +7617,23 @@
           <w:spacing w:val="-1"/>
           <w:lang w:eastAsia="x-none"/>
         </w:rPr>
-        <w:t>fetched from environment variables using the ApiKeyProvider class.</w:t>
+        <w:t xml:space="preserve">fetched from environment variables using the </w:t>
+      </w:r>
+      <w:proofErr w:type="spellStart"/>
+      <w:r>
+        <w:rPr>
+          <w:spacing w:val="-1"/>
+          <w:lang w:eastAsia="x-none"/>
+        </w:rPr>
+        <w:t>ApiKeyProvider</w:t>
+      </w:r>
+      <w:proofErr w:type="spellEnd"/>
+      <w:r>
+        <w:rPr>
+          <w:spacing w:val="-1"/>
+          <w:lang w:eastAsia="x-none"/>
+        </w:rPr>
+        <w:t xml:space="preserve"> class.</w:t>
       </w:r>
     </w:p>
     <w:p>
@@ -6917,7 +7667,23 @@
           <w:spacing w:val="-1"/>
           <w:lang w:eastAsia="x-none"/>
         </w:rPr>
-        <w:t xml:space="preserve"> Text inputs are sent to OpenAI’s API, specifying the model to be used.</w:t>
+        <w:t xml:space="preserve"> Text inputs are sent to </w:t>
+      </w:r>
+      <w:proofErr w:type="spellStart"/>
+      <w:r>
+        <w:rPr>
+          <w:spacing w:val="-1"/>
+          <w:lang w:eastAsia="x-none"/>
+        </w:rPr>
+        <w:t>OpenAI’s</w:t>
+      </w:r>
+      <w:proofErr w:type="spellEnd"/>
+      <w:r>
+        <w:rPr>
+          <w:spacing w:val="-1"/>
+          <w:lang w:eastAsia="x-none"/>
+        </w:rPr>
+        <w:t xml:space="preserve"> API, specifying the model to be used.</w:t>
       </w:r>
     </w:p>
     <w:p>
@@ -7004,7 +7770,23 @@
           <w:spacing w:val="-1"/>
           <w:lang w:eastAsia="x-none"/>
         </w:rPr>
-        <w:t>The project supports three OpenAI embedding models:</w:t>
+        <w:t xml:space="preserve">The project supports three </w:t>
+      </w:r>
+      <w:proofErr w:type="spellStart"/>
+      <w:r>
+        <w:rPr>
+          <w:spacing w:val="-1"/>
+          <w:lang w:eastAsia="x-none"/>
+        </w:rPr>
+        <w:t>OpenAI</w:t>
+      </w:r>
+      <w:proofErr w:type="spellEnd"/>
+      <w:r>
+        <w:rPr>
+          <w:spacing w:val="-1"/>
+          <w:lang w:eastAsia="x-none"/>
+        </w:rPr>
+        <w:t xml:space="preserve"> embedding models:</w:t>
       </w:r>
     </w:p>
     <w:p>
@@ -7161,26 +7943,43 @@
           <w:spacing w:val="-1"/>
           <w:lang w:eastAsia="x-none"/>
         </w:rPr>
-        <w:t>Word embedding’s are numerical representations of words or text, which help in performing semantic similarity calculations.</w:t>
-      </w:r>
-    </w:p>
-    <w:p>
-      <w:pPr>
-        <w:jc w:val="both"/>
-        <w:rPr>
-          <w:spacing w:val="-1"/>
-          <w:lang w:eastAsia="x-none"/>
-        </w:rPr>
-      </w:pPr>
-    </w:p>
-    <w:p>
-      <w:pPr>
-        <w:jc w:val="both"/>
-        <w:rPr>
-          <w:spacing w:val="-1"/>
-          <w:lang w:eastAsia="x-none"/>
-        </w:rPr>
-      </w:pPr>
+        <w:t xml:space="preserve">Word </w:t>
+      </w:r>
+      <w:proofErr w:type="gramStart"/>
+      <w:r>
+        <w:rPr>
+          <w:spacing w:val="-1"/>
+          <w:lang w:eastAsia="x-none"/>
+        </w:rPr>
+        <w:t>embedding’s</w:t>
+      </w:r>
+      <w:proofErr w:type="gramEnd"/>
+      <w:r>
+        <w:rPr>
+          <w:spacing w:val="-1"/>
+          <w:lang w:eastAsia="x-none"/>
+        </w:rPr>
+        <w:t xml:space="preserve"> are numerical representations of words or text, which help in performing semantic similarity calculations.</w:t>
+      </w:r>
+    </w:p>
+    <w:p>
+      <w:pPr>
+        <w:jc w:val="both"/>
+        <w:rPr>
+          <w:spacing w:val="-1"/>
+          <w:lang w:eastAsia="x-none"/>
+        </w:rPr>
+      </w:pPr>
+    </w:p>
+    <w:p>
+      <w:pPr>
+        <w:jc w:val="both"/>
+        <w:rPr>
+          <w:spacing w:val="-1"/>
+          <w:lang w:eastAsia="x-none"/>
+        </w:rPr>
+      </w:pPr>
+      <w:proofErr w:type="spellStart"/>
       <w:r>
         <w:rPr>
           <w:b/>
@@ -7192,6 +7991,7 @@
         </w:rPr>
         <w:t>GenerateEmbeddingsAsync</w:t>
       </w:r>
+      <w:proofErr w:type="spellEnd"/>
       <w:r>
         <w:rPr>
           <w:spacing w:val="-1"/>
@@ -7204,7 +8004,208 @@
           <w:spacing w:val="-1"/>
           <w:lang w:eastAsia="x-none"/>
         </w:rPr>
-        <w:t>method is designed to asynchronously generate embedding’s for a given text input using OpenAI's embedding models. Embedding’s are dense vector representations that capture the semantic meaning of text, facilitating tasks like search Clustering, and classification. In this method, the input content is first validated to ensure it is neither null nor empty, throwing an ArgumentException if it is. An instance of EmbeddingClient is then created using the specified model and an API key. The method proceeds by calling GenerateEmbeddingAsync on the openAIClient instance, passing the content to obtain an OpenAIEmbedding object. This embedding is subsequently converted to a float array using the ToFloats().ToArray() method, which is then returned. If any exceptions occur during this process, they are caught, logged to the console, and rethrown as an InvalidOperationException with a descriptive message. This approach aligns with best practices for integrating OpenAI's embeddings into .NET applications, enabling developers to leverage advanced text analysis capabilities.</w:t>
+        <w:t xml:space="preserve">method is designed to asynchronously generate </w:t>
+      </w:r>
+      <w:proofErr w:type="gramStart"/>
+      <w:r>
+        <w:rPr>
+          <w:spacing w:val="-1"/>
+          <w:lang w:eastAsia="x-none"/>
+        </w:rPr>
+        <w:t>embedding’s</w:t>
+      </w:r>
+      <w:proofErr w:type="gramEnd"/>
+      <w:r>
+        <w:rPr>
+          <w:spacing w:val="-1"/>
+          <w:lang w:eastAsia="x-none"/>
+        </w:rPr>
+        <w:t xml:space="preserve"> for a given text input using </w:t>
+      </w:r>
+      <w:proofErr w:type="spellStart"/>
+      <w:r>
+        <w:rPr>
+          <w:spacing w:val="-1"/>
+          <w:lang w:eastAsia="x-none"/>
+        </w:rPr>
+        <w:t>OpenAI's</w:t>
+      </w:r>
+      <w:proofErr w:type="spellEnd"/>
+      <w:r>
+        <w:rPr>
+          <w:spacing w:val="-1"/>
+          <w:lang w:eastAsia="x-none"/>
+        </w:rPr>
+        <w:t xml:space="preserve"> embedding models. </w:t>
+      </w:r>
+      <w:proofErr w:type="gramStart"/>
+      <w:r>
+        <w:rPr>
+          <w:spacing w:val="-1"/>
+          <w:lang w:eastAsia="x-none"/>
+        </w:rPr>
+        <w:t>Embedding’s</w:t>
+      </w:r>
+      <w:proofErr w:type="gramEnd"/>
+      <w:r>
+        <w:rPr>
+          <w:spacing w:val="-1"/>
+          <w:lang w:eastAsia="x-none"/>
+        </w:rPr>
+        <w:t xml:space="preserve"> are dense vector representations that capture the semantic meaning of text, facilitating tasks like search Clustering, and classification. In this method, the input content is first validated to ensure it is neither null nor empty, throwing an </w:t>
+      </w:r>
+      <w:proofErr w:type="spellStart"/>
+      <w:r>
+        <w:rPr>
+          <w:spacing w:val="-1"/>
+          <w:lang w:eastAsia="x-none"/>
+        </w:rPr>
+        <w:t>ArgumentException</w:t>
+      </w:r>
+      <w:proofErr w:type="spellEnd"/>
+      <w:r>
+        <w:rPr>
+          <w:spacing w:val="-1"/>
+          <w:lang w:eastAsia="x-none"/>
+        </w:rPr>
+        <w:t xml:space="preserve"> if it is. An instance of </w:t>
+      </w:r>
+      <w:proofErr w:type="spellStart"/>
+      <w:r>
+        <w:rPr>
+          <w:spacing w:val="-1"/>
+          <w:lang w:eastAsia="x-none"/>
+        </w:rPr>
+        <w:t>EmbeddingClient</w:t>
+      </w:r>
+      <w:proofErr w:type="spellEnd"/>
+      <w:r>
+        <w:rPr>
+          <w:spacing w:val="-1"/>
+          <w:lang w:eastAsia="x-none"/>
+        </w:rPr>
+        <w:t xml:space="preserve"> is then created using the specified model and an API key. The method proceeds by calling </w:t>
+      </w:r>
+      <w:proofErr w:type="spellStart"/>
+      <w:r>
+        <w:rPr>
+          <w:spacing w:val="-1"/>
+          <w:lang w:eastAsia="x-none"/>
+        </w:rPr>
+        <w:t>GenerateEmbeddingAsync</w:t>
+      </w:r>
+      <w:proofErr w:type="spellEnd"/>
+      <w:r>
+        <w:rPr>
+          <w:spacing w:val="-1"/>
+          <w:lang w:eastAsia="x-none"/>
+        </w:rPr>
+        <w:t xml:space="preserve"> on the </w:t>
+      </w:r>
+      <w:proofErr w:type="spellStart"/>
+      <w:r>
+        <w:rPr>
+          <w:spacing w:val="-1"/>
+          <w:lang w:eastAsia="x-none"/>
+        </w:rPr>
+        <w:t>openAIClient</w:t>
+      </w:r>
+      <w:proofErr w:type="spellEnd"/>
+      <w:r>
+        <w:rPr>
+          <w:spacing w:val="-1"/>
+          <w:lang w:eastAsia="x-none"/>
+        </w:rPr>
+        <w:t xml:space="preserve"> instance, passing the content to obtain an </w:t>
+      </w:r>
+      <w:proofErr w:type="spellStart"/>
+      <w:r>
+        <w:rPr>
+          <w:spacing w:val="-1"/>
+          <w:lang w:eastAsia="x-none"/>
+        </w:rPr>
+        <w:t>OpenAIEmbedding</w:t>
+      </w:r>
+      <w:proofErr w:type="spellEnd"/>
+      <w:r>
+        <w:rPr>
+          <w:spacing w:val="-1"/>
+          <w:lang w:eastAsia="x-none"/>
+        </w:rPr>
+        <w:t xml:space="preserve"> object. This embedding is subsequently converted to a float array using the </w:t>
+      </w:r>
+      <w:proofErr w:type="spellStart"/>
+      <w:r>
+        <w:rPr>
+          <w:spacing w:val="-1"/>
+          <w:lang w:eastAsia="x-none"/>
+        </w:rPr>
+        <w:t>ToFloats</w:t>
+      </w:r>
+      <w:proofErr w:type="spellEnd"/>
+      <w:r>
+        <w:rPr>
+          <w:spacing w:val="-1"/>
+          <w:lang w:eastAsia="x-none"/>
+        </w:rPr>
+        <w:t>(</w:t>
+      </w:r>
+      <w:proofErr w:type="gramStart"/>
+      <w:r>
+        <w:rPr>
+          <w:spacing w:val="-1"/>
+          <w:lang w:eastAsia="x-none"/>
+        </w:rPr>
+        <w:t>).</w:t>
+      </w:r>
+      <w:proofErr w:type="spellStart"/>
+      <w:r>
+        <w:rPr>
+          <w:spacing w:val="-1"/>
+          <w:lang w:eastAsia="x-none"/>
+        </w:rPr>
+        <w:t>ToArray</w:t>
+      </w:r>
+      <w:proofErr w:type="spellEnd"/>
+      <w:proofErr w:type="gramEnd"/>
+      <w:r>
+        <w:rPr>
+          <w:spacing w:val="-1"/>
+          <w:lang w:eastAsia="x-none"/>
+        </w:rPr>
+        <w:t xml:space="preserve">() method, which is then returned. If any exceptions occur during this process, they are caught, logged to the console, and rethrown as an </w:t>
+      </w:r>
+      <w:proofErr w:type="spellStart"/>
+      <w:r>
+        <w:rPr>
+          <w:spacing w:val="-1"/>
+          <w:lang w:eastAsia="x-none"/>
+        </w:rPr>
+        <w:t>InvalidOperationException</w:t>
+      </w:r>
+      <w:proofErr w:type="spellEnd"/>
+      <w:r>
+        <w:rPr>
+          <w:spacing w:val="-1"/>
+          <w:lang w:eastAsia="x-none"/>
+        </w:rPr>
+        <w:t xml:space="preserve"> with a descriptive message. This approach aligns with best practices for integrating </w:t>
+      </w:r>
+      <w:proofErr w:type="spellStart"/>
+      <w:r>
+        <w:rPr>
+          <w:spacing w:val="-1"/>
+          <w:lang w:eastAsia="x-none"/>
+        </w:rPr>
+        <w:t>OpenAI's</w:t>
+      </w:r>
+      <w:proofErr w:type="spellEnd"/>
+      <w:r>
+        <w:rPr>
+          <w:spacing w:val="-1"/>
+          <w:lang w:eastAsia="x-none"/>
+        </w:rPr>
+        <w:t xml:space="preserve"> embeddings into .NET applications, enabling developers to leverage advanced text analysis capabilities.</w:t>
       </w:r>
     </w:p>
     <w:p>
@@ -7226,6 +8227,7 @@
           <w:lang w:eastAsia="ja-JP"/>
         </w:rPr>
       </w:pPr>
+      <w:proofErr w:type="spellStart"/>
       <w:r>
         <w:rPr>
           <w:rFonts w:ascii="Cascadia Mono" w:hAnsi="Cascadia Mono" w:cs="Cascadia Mono"/>
@@ -7235,6 +8237,7 @@
         </w:rPr>
         <w:t>EmbeddingGenerator</w:t>
       </w:r>
+      <w:proofErr w:type="spellEnd"/>
     </w:p>
     <w:p>
       <w:pPr>
@@ -8551,57 +9554,105 @@
           <w:spacing w:val="-1"/>
           <w:lang w:eastAsia="x-none"/>
         </w:rPr>
-        <w:t>After calling the OpenAI API, we get embedding vectors:</w:t>
-      </w:r>
-    </w:p>
-    <w:p>
-      <w:pPr>
-        <w:jc w:val="both"/>
-        <w:rPr>
-          <w:spacing w:val="-1"/>
-          <w:lang w:eastAsia="x-none"/>
-        </w:rPr>
-      </w:pPr>
-    </w:p>
-    <w:p>
-      <w:pPr>
-        <w:jc w:val="both"/>
-        <w:rPr>
-          <w:spacing w:val="-1"/>
-          <w:lang w:eastAsia="x-none"/>
-        </w:rPr>
-      </w:pPr>
-      <w:r>
-        <w:rPr>
-          <w:spacing w:val="-1"/>
-          <w:lang w:eastAsia="x-none"/>
-        </w:rPr>
-        <w:t xml:space="preserve">V1=[0.12,−0.45,0.87,0.23,0.55,...]V_1 = [0.12, -0.45, 0.87, 0.23, 0.55, ...] </w:t>
-      </w:r>
-    </w:p>
-    <w:p>
-      <w:pPr>
-        <w:jc w:val="both"/>
-        <w:rPr>
-          <w:spacing w:val="-1"/>
-          <w:lang w:eastAsia="x-none"/>
-        </w:rPr>
-      </w:pPr>
-    </w:p>
-    <w:p>
-      <w:pPr>
-        <w:jc w:val="both"/>
-        <w:rPr>
-          <w:spacing w:val="-1"/>
-          <w:lang w:eastAsia="x-none"/>
-        </w:rPr>
-      </w:pPr>
-      <w:r>
-        <w:rPr>
-          <w:spacing w:val="-1"/>
-          <w:lang w:eastAsia="x-none"/>
-        </w:rPr>
-        <w:t xml:space="preserve">V2=[0.11,−0.50,0.82,0.20,0.60,...]V_2 = [0.11, -0.50, 0.82, 0.20, 0.60, ...] </w:t>
+        <w:t xml:space="preserve">After calling the </w:t>
+      </w:r>
+      <w:proofErr w:type="spellStart"/>
+      <w:r>
+        <w:rPr>
+          <w:spacing w:val="-1"/>
+          <w:lang w:eastAsia="x-none"/>
+        </w:rPr>
+        <w:t>OpenAI</w:t>
+      </w:r>
+      <w:proofErr w:type="spellEnd"/>
+      <w:r>
+        <w:rPr>
+          <w:spacing w:val="-1"/>
+          <w:lang w:eastAsia="x-none"/>
+        </w:rPr>
+        <w:t xml:space="preserve"> API, we get embedding vectors:</w:t>
+      </w:r>
+    </w:p>
+    <w:p>
+      <w:pPr>
+        <w:jc w:val="both"/>
+        <w:rPr>
+          <w:spacing w:val="-1"/>
+          <w:lang w:eastAsia="x-none"/>
+        </w:rPr>
+      </w:pPr>
+    </w:p>
+    <w:p>
+      <w:pPr>
+        <w:jc w:val="both"/>
+        <w:rPr>
+          <w:spacing w:val="-1"/>
+          <w:lang w:eastAsia="x-none"/>
+        </w:rPr>
+      </w:pPr>
+      <w:r>
+        <w:rPr>
+          <w:spacing w:val="-1"/>
+          <w:lang w:eastAsia="x-none"/>
+        </w:rPr>
+        <w:t>V1</w:t>
+      </w:r>
+      <w:proofErr w:type="gramStart"/>
+      <w:r>
+        <w:rPr>
+          <w:spacing w:val="-1"/>
+          <w:lang w:eastAsia="x-none"/>
+        </w:rPr>
+        <w:t>=[</w:t>
+      </w:r>
+      <w:proofErr w:type="gramEnd"/>
+      <w:r>
+        <w:rPr>
+          <w:spacing w:val="-1"/>
+          <w:lang w:eastAsia="x-none"/>
+        </w:rPr>
+        <w:t xml:space="preserve">0.12,−0.45,0.87,0.23,0.55,...]V_1 = [0.12, -0.45, 0.87, 0.23, 0.55, ...] </w:t>
+      </w:r>
+    </w:p>
+    <w:p>
+      <w:pPr>
+        <w:jc w:val="both"/>
+        <w:rPr>
+          <w:spacing w:val="-1"/>
+          <w:lang w:eastAsia="x-none"/>
+        </w:rPr>
+      </w:pPr>
+    </w:p>
+    <w:p>
+      <w:pPr>
+        <w:jc w:val="both"/>
+        <w:rPr>
+          <w:spacing w:val="-1"/>
+          <w:lang w:eastAsia="x-none"/>
+        </w:rPr>
+      </w:pPr>
+      <w:r>
+        <w:rPr>
+          <w:spacing w:val="-1"/>
+          <w:lang w:eastAsia="x-none"/>
+        </w:rPr>
+        <w:t>V2</w:t>
+      </w:r>
+      <w:proofErr w:type="gramStart"/>
+      <w:r>
+        <w:rPr>
+          <w:spacing w:val="-1"/>
+          <w:lang w:eastAsia="x-none"/>
+        </w:rPr>
+        <w:t>=[</w:t>
+      </w:r>
+      <w:proofErr w:type="gramEnd"/>
+      <w:r>
+        <w:rPr>
+          <w:spacing w:val="-1"/>
+          <w:lang w:eastAsia="x-none"/>
+        </w:rPr>
+        <w:t xml:space="preserve">0.11,−0.50,0.82,0.20,0.60,...]V_2 = [0.11, -0.50, 0.82, 0.20, 0.60, ...] </w:t>
       </w:r>
     </w:p>
     <w:p>
@@ -8775,14 +9826,62 @@
           <w:spacing w:val="-1"/>
           <w:lang w:eastAsia="x-none"/>
         </w:rPr>
-        <w:t xml:space="preserve">The EmbeddingGenerator orchestrates the transformation of textual input into numerical vector representations, known as embedding’s, by interfacing with AI models. Upon receiving a text input, the class initiates a validation process to ensure the content is neither null nor empty, safeguarding against </w:t>
-      </w:r>
-      <w:r>
-        <w:rPr>
-          <w:spacing w:val="-1"/>
-          <w:lang w:eastAsia="x-none"/>
-        </w:rPr>
-        <w:t>erroneous operations. Following validation, it establishes a connection with a specified AI service, such as OpenAI's embedding model, utilizing the provided API key for authentication. The class then transmits the validated text to the AI service, requesting the generation of an embedding. Upon successful retrieval, the resulting embedding—typically in the form of a high-dimensional float array—is processed and returned to the caller. Throughout this sequence, the class incorporates robust error-handling mechanisms; should any exceptions arise during the embedding generation or retrieval phases, they are captured and logged, and a custom exception is thrown to inform the caller of the specific failure. This structured flow ensures that the “EmbeddingGenerator” provides a reliable and efficient means of generating text embedding’s, facilitating seamless integration of advanced natural language processing capabilities into .NET applications.</w:t>
+        <w:t xml:space="preserve">The </w:t>
+      </w:r>
+      <w:proofErr w:type="spellStart"/>
+      <w:r>
+        <w:rPr>
+          <w:spacing w:val="-1"/>
+          <w:lang w:eastAsia="x-none"/>
+        </w:rPr>
+        <w:t>EmbeddingGenerator</w:t>
+      </w:r>
+      <w:proofErr w:type="spellEnd"/>
+      <w:r>
+        <w:rPr>
+          <w:spacing w:val="-1"/>
+          <w:lang w:eastAsia="x-none"/>
+        </w:rPr>
+        <w:t xml:space="preserve"> orchestrates the transformation of textual input into numerical vector representations, known as embedding’s, by interfacing with AI models. Upon receiving a text input, the class initiates a validation process to ensure the content is neither null nor empty, safeguarding against </w:t>
+      </w:r>
+      <w:r>
+        <w:rPr>
+          <w:spacing w:val="-1"/>
+          <w:lang w:eastAsia="x-none"/>
+        </w:rPr>
+        <w:t xml:space="preserve">erroneous operations. Following validation, it establishes a connection with a specified AI service, such as </w:t>
+      </w:r>
+      <w:proofErr w:type="spellStart"/>
+      <w:r>
+        <w:rPr>
+          <w:spacing w:val="-1"/>
+          <w:lang w:eastAsia="x-none"/>
+        </w:rPr>
+        <w:t>OpenAI's</w:t>
+      </w:r>
+      <w:proofErr w:type="spellEnd"/>
+      <w:r>
+        <w:rPr>
+          <w:spacing w:val="-1"/>
+          <w:lang w:eastAsia="x-none"/>
+        </w:rPr>
+        <w:t xml:space="preserve"> embedding model, utilizing the provided API key for authentication. The class then transmits the validated text to the AI service, requesting the generation of an embedding. Upon successful retrieval, the resulting embedding—typically in the form of a high-dimensional float array—is processed and returned to the caller. Throughout this sequence, the class incorporates robust error-handling mechanisms; should any exceptions arise during the embedding generation or retrieval phases, they are captured and logged, and a custom exception is thrown to inform the caller of the specific failure. This structured flow ensures that the “</w:t>
+      </w:r>
+      <w:proofErr w:type="spellStart"/>
+      <w:r>
+        <w:rPr>
+          <w:spacing w:val="-1"/>
+          <w:lang w:eastAsia="x-none"/>
+        </w:rPr>
+        <w:t>EmbeddingGenerator</w:t>
+      </w:r>
+      <w:proofErr w:type="spellEnd"/>
+      <w:r>
+        <w:rPr>
+          <w:spacing w:val="-1"/>
+          <w:lang w:eastAsia="x-none"/>
+        </w:rPr>
+        <w:t>” provides a reliable and efficient means of generating text embedding’s, facilitating seamless integration of advanced natural language processing capabilities into .NET applications.</w:t>
       </w:r>
     </w:p>
     <w:p>
@@ -9284,6 +10383,7 @@
         </w:rPr>
         <w:t xml:space="preserve"> of Implemented Draw </w:t>
       </w:r>
+      <w:proofErr w:type="spellStart"/>
       <w:r>
         <w:rPr>
           <w:i/>
@@ -9295,6 +10395,7 @@
         </w:rPr>
         <w:t>SimilarityCalculator</w:t>
       </w:r>
+      <w:proofErr w:type="spellEnd"/>
     </w:p>
     <w:p>
       <w:pPr>
@@ -9312,6 +10413,7 @@
         <w:lastRenderedPageBreak/>
         <w:t xml:space="preserve">The </w:t>
       </w:r>
+      <w:proofErr w:type="spellStart"/>
       <w:r>
         <w:rPr>
           <w:spacing w:val="-1"/>
@@ -9319,6 +10421,7 @@
         </w:rPr>
         <w:t>SimilarityCalculator</w:t>
       </w:r>
+      <w:proofErr w:type="spellEnd"/>
       <w:r>
         <w:rPr>
           <w:spacing w:val="-1"/>
@@ -9366,12 +10469,14 @@
         </w:rPr>
         <w:t xml:space="preserve">The </w:t>
       </w:r>
+      <w:proofErr w:type="spellStart"/>
       <w:r>
         <w:rPr>
           <w:rFonts w:eastAsia="Times New Roman"/>
         </w:rPr>
         <w:t>SimilarityCalculator</w:t>
       </w:r>
+      <w:proofErr w:type="spellEnd"/>
       <w:r>
         <w:rPr>
           <w:rFonts w:eastAsia="Times New Roman"/>
@@ -9390,7 +10495,21 @@
         <w:rPr>
           <w:rFonts w:eastAsia="Times New Roman"/>
         </w:rPr>
-        <w:t>various machine learning models. Its primary function, CalculateSimilarityAsync, operates asynchronously to handle potentially time-consuming operations without blocking the main execution thread.</w:t>
+        <w:t xml:space="preserve">various machine learning models. Its primary function, </w:t>
+      </w:r>
+      <w:proofErr w:type="spellStart"/>
+      <w:r>
+        <w:rPr>
+          <w:rFonts w:eastAsia="Times New Roman"/>
+        </w:rPr>
+        <w:t>CalculateSimilarityAsync</w:t>
+      </w:r>
+      <w:proofErr w:type="spellEnd"/>
+      <w:r>
+        <w:rPr>
+          <w:rFonts w:eastAsia="Times New Roman"/>
+        </w:rPr>
+        <w:t>, operates asynchronously to handle potentially time-consuming operations without blocking the main execution thread.</w:t>
       </w:r>
     </w:p>
     <w:p>
@@ -9880,6 +10999,7 @@
           <w:rFonts w:eastAsia="Times New Roman"/>
         </w:rPr>
       </w:pPr>
+      <w:proofErr w:type="spellStart"/>
       <w:r>
         <w:rPr>
           <w:rFonts w:ascii="Cascadia Mono" w:hAnsi="Cascadia Mono" w:cs="Cascadia Mono"/>
@@ -9890,6 +11010,7 @@
         </w:rPr>
         <w:t>CalculateCosineSimilarity</w:t>
       </w:r>
+      <w:proofErr w:type="spellEnd"/>
     </w:p>
     <w:p>
       <w:pPr>
@@ -10959,6 +12080,7 @@
         </w:rPr>
         <w:t>The “</w:t>
       </w:r>
+      <w:proofErr w:type="spellStart"/>
       <w:r>
         <w:rPr>
           <w:color w:val="000000" w:themeColor="text1"/>
@@ -10967,6 +12089,7 @@
         </w:rPr>
         <w:t>OutputGenerator</w:t>
       </w:r>
+      <w:proofErr w:type="spellEnd"/>
       <w:r>
         <w:rPr>
           <w:color w:val="000000" w:themeColor="text1"/>
@@ -10999,36 +12122,73 @@
           <w:spacing w:val="-1"/>
           <w:lang w:eastAsia="x-none"/>
         </w:rPr>
-        <w:t>Next, the function initializes several variables to handle the processing of similarity scores. The “results” list is prepared to store the similarity results, and the “totalPairs” variable is calculated as the product of the counts of source and reference content. A counter “processedPairs” is initialized to track the number of processed pairs during the comparison.</w:t>
-      </w:r>
-    </w:p>
-    <w:p>
-      <w:pPr>
-        <w:jc w:val="both"/>
+        <w:t>Next, the function initializes several variables to handle the processing of similarity scores. The “results” list is prepared to store the similarity results, and the “</w:t>
+      </w:r>
+      <w:proofErr w:type="spellStart"/>
+      <w:r>
         <w:rPr>
           <w:color w:val="000000" w:themeColor="text1"/>
           <w:spacing w:val="-1"/>
           <w:lang w:eastAsia="x-none"/>
         </w:rPr>
-      </w:pPr>
-    </w:p>
-    <w:p>
-      <w:pPr>
-        <w:jc w:val="both"/>
+        <w:t>totalPairs</w:t>
+      </w:r>
+      <w:proofErr w:type="spellEnd"/>
+      <w:r>
         <w:rPr>
           <w:color w:val="000000" w:themeColor="text1"/>
           <w:spacing w:val="-1"/>
           <w:lang w:eastAsia="x-none"/>
         </w:rPr>
-      </w:pPr>
+        <w:t>” variable is calculated as the product of the counts of source and reference content. A counter “</w:t>
+      </w:r>
+      <w:proofErr w:type="spellStart"/>
       <w:r>
         <w:rPr>
           <w:color w:val="000000" w:themeColor="text1"/>
           <w:spacing w:val="-1"/>
           <w:lang w:eastAsia="x-none"/>
         </w:rPr>
+        <w:t>processedPairs</w:t>
+      </w:r>
+      <w:proofErr w:type="spellEnd"/>
+      <w:r>
+        <w:rPr>
+          <w:color w:val="000000" w:themeColor="text1"/>
+          <w:spacing w:val="-1"/>
+          <w:lang w:eastAsia="x-none"/>
+        </w:rPr>
+        <w:t>” is initialized to track the number of processed pairs during the comparison.</w:t>
+      </w:r>
+    </w:p>
+    <w:p>
+      <w:pPr>
+        <w:jc w:val="both"/>
+        <w:rPr>
+          <w:color w:val="000000" w:themeColor="text1"/>
+          <w:spacing w:val="-1"/>
+          <w:lang w:eastAsia="x-none"/>
+        </w:rPr>
+      </w:pPr>
+    </w:p>
+    <w:p>
+      <w:pPr>
+        <w:jc w:val="both"/>
+        <w:rPr>
+          <w:color w:val="000000" w:themeColor="text1"/>
+          <w:spacing w:val="-1"/>
+          <w:lang w:eastAsia="x-none"/>
+        </w:rPr>
+      </w:pPr>
+      <w:r>
+        <w:rPr>
+          <w:color w:val="000000" w:themeColor="text1"/>
+          <w:spacing w:val="-1"/>
+          <w:lang w:eastAsia="x-none"/>
+        </w:rPr>
         <w:t>Then, the function moves on to calculate the similarity scores using the “</w:t>
       </w:r>
+      <w:proofErr w:type="spellStart"/>
       <w:r>
         <w:rPr>
           <w:color w:val="000000" w:themeColor="text1"/>
@@ -11037,22 +12197,61 @@
         </w:rPr>
         <w:t>SimilarityCalculator</w:t>
       </w:r>
+      <w:proofErr w:type="spellEnd"/>
       <w:r>
         <w:rPr>
           <w:color w:val="000000" w:themeColor="text1"/>
           <w:spacing w:val="-1"/>
           <w:lang w:eastAsia="x-none"/>
         </w:rPr>
-        <w:t>” class. For each pair of source and reference content, it creates a “SimilarityResult” object, which holds the source, reference, and their similarity scores. The scores are calculated using the “CalculateSimilarityAsync” method from the “</w:t>
-      </w:r>
+        <w:t>” class. For each pair of source and reference content, it creates a “</w:t>
+      </w:r>
+      <w:proofErr w:type="spellStart"/>
       <w:r>
         <w:rPr>
           <w:color w:val="000000" w:themeColor="text1"/>
           <w:spacing w:val="-1"/>
           <w:lang w:eastAsia="x-none"/>
         </w:rPr>
+        <w:t>SimilarityResult</w:t>
+      </w:r>
+      <w:proofErr w:type="spellEnd"/>
+      <w:r>
+        <w:rPr>
+          <w:color w:val="000000" w:themeColor="text1"/>
+          <w:spacing w:val="-1"/>
+          <w:lang w:eastAsia="x-none"/>
+        </w:rPr>
+        <w:t>” object, which holds the source, reference, and their similarity scores. The scores are calculated using the “</w:t>
+      </w:r>
+      <w:proofErr w:type="spellStart"/>
+      <w:r>
+        <w:rPr>
+          <w:color w:val="000000" w:themeColor="text1"/>
+          <w:spacing w:val="-1"/>
+          <w:lang w:eastAsia="x-none"/>
+        </w:rPr>
+        <w:t>CalculateSimilarityAsync</w:t>
+      </w:r>
+      <w:proofErr w:type="spellEnd"/>
+      <w:r>
+        <w:rPr>
+          <w:color w:val="000000" w:themeColor="text1"/>
+          <w:spacing w:val="-1"/>
+          <w:lang w:eastAsia="x-none"/>
+        </w:rPr>
+        <w:t>” method from the “</w:t>
+      </w:r>
+      <w:proofErr w:type="spellStart"/>
+      <w:r>
+        <w:rPr>
+          <w:color w:val="000000" w:themeColor="text1"/>
+          <w:spacing w:val="-1"/>
+          <w:lang w:eastAsia="x-none"/>
+        </w:rPr>
         <w:t>SimilarityCalculator</w:t>
       </w:r>
+      <w:proofErr w:type="spellEnd"/>
       <w:r>
         <w:rPr>
           <w:color w:val="000000" w:themeColor="text1"/>
@@ -11090,6 +12289,7 @@
           <w:lang w:eastAsia="ja-JP"/>
         </w:rPr>
       </w:pPr>
+      <w:proofErr w:type="spellStart"/>
       <w:r>
         <w:rPr>
           <w:rFonts w:ascii="Cascadia Mono" w:hAnsi="Cascadia Mono" w:cs="Cascadia Mono"/>
@@ -11100,6 +12300,7 @@
         </w:rPr>
         <w:t>GenerateOutputAsync</w:t>
       </w:r>
+      <w:proofErr w:type="spellEnd"/>
       <w:r>
         <w:rPr>
           <w:rFonts w:ascii="Cascadia Mono" w:hAnsi="Cascadia Mono" w:cs="Cascadia Mono"/>
@@ -11109,6 +12310,7 @@
         </w:rPr>
         <w:t xml:space="preserve"> &amp; </w:t>
       </w:r>
+      <w:proofErr w:type="spellStart"/>
       <w:r>
         <w:rPr>
           <w:rFonts w:ascii="Cascadia Mono" w:hAnsi="Cascadia Mono" w:cs="Cascadia Mono"/>
@@ -11120,6 +12322,7 @@
         </w:rPr>
         <w:t>WriteResultsToCsv</w:t>
       </w:r>
+      <w:proofErr w:type="spellEnd"/>
       <w:r>
         <w:rPr>
           <w:rFonts w:ascii="Cascadia Mono" w:hAnsi="Cascadia Mono" w:cs="Cascadia Mono"/>
@@ -12901,104 +14104,154 @@
           <w:color w:val="000000" w:themeColor="text1"/>
           <w:lang w:val="en-US"/>
         </w:rPr>
-        <w:t xml:space="preserve">using interactive plots generated with Plotly. The script begins by importing necessary libraries such as Pandas for data manipulation and Plotly for visualization. The `read_csv` function </w:t>
-      </w:r>
+        <w:t xml:space="preserve">using interactive plots generated with </w:t>
+      </w:r>
+      <w:proofErr w:type="spellStart"/>
       <w:r>
         <w:rPr>
           <w:color w:val="000000" w:themeColor="text1"/>
           <w:lang w:val="en-US"/>
         </w:rPr>
-        <w:t>read the CSV file and handle errors</w:t>
-      </w:r>
+        <w:t>Plotly</w:t>
+      </w:r>
+      <w:proofErr w:type="spellEnd"/>
       <w:r>
         <w:rPr>
           <w:color w:val="000000" w:themeColor="text1"/>
           <w:lang w:val="en-US"/>
         </w:rPr>
-        <w:t>. The `</w:t>
-      </w:r>
+        <w:t xml:space="preserve">. The script begins by importing necessary libraries such as Pandas for data manipulation and </w:t>
+      </w:r>
+      <w:proofErr w:type="spellStart"/>
       <w:r>
         <w:rPr>
           <w:color w:val="000000" w:themeColor="text1"/>
           <w:lang w:val="en-US"/>
         </w:rPr>
-        <w:t>generate_bar_chart</w:t>
-      </w:r>
+        <w:t>Plotly</w:t>
+      </w:r>
+      <w:proofErr w:type="spellEnd"/>
       <w:r>
         <w:rPr>
           <w:color w:val="000000" w:themeColor="text1"/>
           <w:lang w:val="en-US"/>
         </w:rPr>
-        <w:t>`</w:t>
-      </w:r>
+        <w:t xml:space="preserve"> for visualization. The `</w:t>
+      </w:r>
+      <w:proofErr w:type="spellStart"/>
       <w:r>
         <w:rPr>
           <w:color w:val="000000" w:themeColor="text1"/>
           <w:lang w:val="en-US"/>
         </w:rPr>
-        <w:t xml:space="preserve"> generate bar chart for a reference</w:t>
-      </w:r>
+        <w:t>read_csv</w:t>
+      </w:r>
+      <w:proofErr w:type="spellEnd"/>
       <w:r>
         <w:rPr>
           <w:color w:val="000000" w:themeColor="text1"/>
           <w:lang w:val="en-US"/>
         </w:rPr>
-        <w:t>.</w:t>
+        <w:t xml:space="preserve">` function </w:t>
       </w:r>
       <w:r>
         <w:rPr>
           <w:color w:val="000000" w:themeColor="text1"/>
           <w:lang w:val="en-US"/>
         </w:rPr>
-        <w:t xml:space="preserve"> </w:t>
+        <w:t>read the CSV file and handle errors</w:t>
       </w:r>
       <w:r>
         <w:rPr>
           <w:color w:val="000000" w:themeColor="text1"/>
           <w:lang w:val="en-US"/>
         </w:rPr>
-        <w:t>The</w:t>
-      </w:r>
+        <w:t>. The `</w:t>
+      </w:r>
+      <w:proofErr w:type="spellStart"/>
       <w:r>
         <w:rPr>
           <w:color w:val="000000" w:themeColor="text1"/>
           <w:lang w:val="en-US"/>
         </w:rPr>
-        <w:t xml:space="preserve"> function</w:t>
-      </w:r>
+        <w:t>generate_bar_chart</w:t>
+      </w:r>
+      <w:proofErr w:type="spellEnd"/>
       <w:r>
         <w:rPr>
           <w:color w:val="000000" w:themeColor="text1"/>
           <w:lang w:val="en-US"/>
         </w:rPr>
-        <w:t xml:space="preserve"> groups the scores </w:t>
+        <w:t>`</w:t>
       </w:r>
       <w:r>
         <w:rPr>
           <w:color w:val="000000" w:themeColor="text1"/>
           <w:lang w:val="en-US"/>
         </w:rPr>
-        <w:t>and</w:t>
+        <w:t xml:space="preserve"> generate bar chart for a reference</w:t>
       </w:r>
       <w:r>
         <w:rPr>
           <w:color w:val="000000" w:themeColor="text1"/>
           <w:lang w:val="en-US"/>
         </w:rPr>
-        <w:t xml:space="preserve"> represents them as bars, with hover text providing additional context such as the source and reference texts</w:t>
+        <w:t>.</w:t>
       </w:r>
       <w:r>
         <w:rPr>
           <w:color w:val="000000" w:themeColor="text1"/>
           <w:lang w:val="en-US"/>
         </w:rPr>
-        <w:t>, embedding model name, and similarity score</w:t>
+        <w:t xml:space="preserve"> </w:t>
       </w:r>
       <w:r>
         <w:rPr>
           <w:color w:val="000000" w:themeColor="text1"/>
           <w:lang w:val="en-US"/>
         </w:rPr>
+        <w:t>The</w:t>
+      </w:r>
+      <w:r>
+        <w:rPr>
+          <w:color w:val="000000" w:themeColor="text1"/>
+          <w:lang w:val="en-US"/>
+        </w:rPr>
+        <w:t xml:space="preserve"> function</w:t>
+      </w:r>
+      <w:r>
+        <w:rPr>
+          <w:color w:val="000000" w:themeColor="text1"/>
+          <w:lang w:val="en-US"/>
+        </w:rPr>
+        <w:t xml:space="preserve"> groups the scores </w:t>
+      </w:r>
+      <w:r>
+        <w:rPr>
+          <w:color w:val="000000" w:themeColor="text1"/>
+          <w:lang w:val="en-US"/>
+        </w:rPr>
+        <w:t>and</w:t>
+      </w:r>
+      <w:r>
+        <w:rPr>
+          <w:color w:val="000000" w:themeColor="text1"/>
+          <w:lang w:val="en-US"/>
+        </w:rPr>
+        <w:t xml:space="preserve"> represents them as bars, with hover text providing additional context such as the source and reference texts</w:t>
+      </w:r>
+      <w:r>
+        <w:rPr>
+          <w:color w:val="000000" w:themeColor="text1"/>
+          <w:lang w:val="en-US"/>
+        </w:rPr>
+        <w:t>, embedding model name, and similarity score</w:t>
+      </w:r>
+      <w:r>
+        <w:rPr>
+          <w:color w:val="000000" w:themeColor="text1"/>
+          <w:lang w:val="en-US"/>
+        </w:rPr>
         <w:t xml:space="preserve">. </w:t>
       </w:r>
     </w:p>
@@ -13024,7 +14277,23 @@
           <w:lang w:val="en-US"/>
         </w:rPr>
         <w:lastRenderedPageBreak/>
-        <w:t xml:space="preserve">embedding. It first takes file paths of source and reference scalar value CSV file and read those files. Later `plot_scatter_graph` function is called to create scatter plots for a source-reference pair. </w:t>
+        <w:t>embedding. It first takes file paths of source and reference scalar value CSV file and read those files. Later `</w:t>
+      </w:r>
+      <w:proofErr w:type="spellStart"/>
+      <w:r>
+        <w:rPr>
+          <w:color w:val="000000" w:themeColor="text1"/>
+          <w:lang w:val="en-US"/>
+        </w:rPr>
+        <w:t>plot_scatter_graph</w:t>
+      </w:r>
+      <w:proofErr w:type="spellEnd"/>
+      <w:r>
+        <w:rPr>
+          <w:color w:val="000000" w:themeColor="text1"/>
+          <w:lang w:val="en-US"/>
+        </w:rPr>
+        <w:t xml:space="preserve">` function is called to create scatter plots for a source-reference pair. </w:t>
       </w:r>
     </w:p>
     <w:p>
@@ -13152,6 +14421,7 @@
         </w:rPr>
         <w:t xml:space="preserve">: Graphical Representation of Implemented Draw </w:t>
       </w:r>
+      <w:proofErr w:type="spellStart"/>
       <w:r>
         <w:rPr>
           <w:i/>
@@ -13163,6 +14433,7 @@
         </w:rPr>
         <w:t>OutputGenerator</w:t>
       </w:r>
+      <w:proofErr w:type="spellEnd"/>
     </w:p>
     <w:p>
       <w:pPr>
@@ -13214,7 +14485,23 @@
           <w:spacing w:val="-1"/>
           <w:lang w:eastAsia="x-none"/>
         </w:rPr>
-        <w:t>Unit testing plays a crucial role in ensuring the correctness, reliability, and maintainability of the project. Since this project heavily relies on OpenAI API for embedding generation and performs mathematical operations like cosine similarity calculations, it is essential to validate individual components to detect potential issues early.</w:t>
+        <w:t xml:space="preserve">Unit testing plays a crucial role in ensuring the correctness, reliability, and maintainability of the project. Since this project heavily relies on </w:t>
+      </w:r>
+      <w:proofErr w:type="spellStart"/>
+      <w:r>
+        <w:rPr>
+          <w:spacing w:val="-1"/>
+          <w:lang w:eastAsia="x-none"/>
+        </w:rPr>
+        <w:t>OpenAI</w:t>
+      </w:r>
+      <w:proofErr w:type="spellEnd"/>
+      <w:r>
+        <w:rPr>
+          <w:spacing w:val="-1"/>
+          <w:lang w:eastAsia="x-none"/>
+        </w:rPr>
+        <w:t xml:space="preserve"> API for embedding generation and performs mathematical operations like cosine similarity calculations, it is essential to validate individual components to detect potential issues early.</w:t>
       </w:r>
     </w:p>
     <w:p>
@@ -13241,6 +14528,7 @@
         </w:rPr>
         <w:t xml:space="preserve">The unit tests are implemented using </w:t>
       </w:r>
+      <w:proofErr w:type="spellStart"/>
       <w:r>
         <w:rPr>
           <w:b/>
@@ -13252,6 +14540,7 @@
         </w:rPr>
         <w:t>MSTest</w:t>
       </w:r>
+      <w:proofErr w:type="spellEnd"/>
       <w:r>
         <w:rPr>
           <w:spacing w:val="-1"/>
@@ -13259,6 +14548,7 @@
         </w:rPr>
         <w:t xml:space="preserve"> and </w:t>
       </w:r>
+      <w:proofErr w:type="spellStart"/>
       <w:r>
         <w:rPr>
           <w:b/>
@@ -13270,6 +14560,7 @@
         </w:rPr>
         <w:t>xUnit</w:t>
       </w:r>
+      <w:proofErr w:type="spellEnd"/>
       <w:r>
         <w:rPr>
           <w:spacing w:val="-1"/>
@@ -13430,6 +14721,7 @@
           <w:lang w:eastAsia="x-none"/>
         </w:rPr>
       </w:pPr>
+      <w:proofErr w:type="spellStart"/>
       <w:r>
         <w:rPr>
           <w:rStyle w:val="HTMLCode"/>
@@ -13437,6 +14729,7 @@
         </w:rPr>
         <w:t>Constructor_WithValidApiKey_SetsApiKey</w:t>
       </w:r>
+      <w:proofErr w:type="spellEnd"/>
       <w:r>
         <w:rPr>
           <w:rStyle w:val="HTMLCode"/>
@@ -13481,12 +14774,21 @@
           <w:lang w:eastAsia="x-none"/>
         </w:rPr>
       </w:pPr>
+      <w:proofErr w:type="spellStart"/>
       <w:r>
         <w:rPr>
           <w:rStyle w:val="HTMLCode"/>
           <w:rFonts w:eastAsia="SimSun"/>
         </w:rPr>
-        <w:t>Constructor_WithoutApiKey:</w:t>
+        <w:t>Constructor_WithoutApiKey</w:t>
+      </w:r>
+      <w:proofErr w:type="spellEnd"/>
+      <w:r>
+        <w:rPr>
+          <w:rStyle w:val="HTMLCode"/>
+          <w:rFonts w:eastAsia="SimSun"/>
+        </w:rPr>
+        <w:t>:</w:t>
       </w:r>
       <w:r>
         <w:rPr>
@@ -13663,6 +14965,7 @@
           <w:lang w:eastAsia="x-none"/>
         </w:rPr>
       </w:pPr>
+      <w:proofErr w:type="spellStart"/>
       <w:r>
         <w:rPr>
           <w:rStyle w:val="HTMLCode"/>
@@ -13670,6 +14973,7 @@
         </w:rPr>
         <w:t>GenerateEmbeddingsAsync_ValidContent</w:t>
       </w:r>
+      <w:proofErr w:type="spellEnd"/>
       <w:r>
         <w:rPr>
           <w:rStyle w:val="HTMLCode"/>
@@ -13714,6 +15018,7 @@
           <w:lang w:eastAsia="x-none"/>
         </w:rPr>
       </w:pPr>
+      <w:proofErr w:type="spellStart"/>
       <w:r>
         <w:rPr>
           <w:rStyle w:val="HTMLCode"/>
@@ -13721,6 +15026,7 @@
         </w:rPr>
         <w:t>GenerateEmbeddingsAsync_NullContent</w:t>
       </w:r>
+      <w:proofErr w:type="spellEnd"/>
       <w:r>
         <w:rPr>
           <w:rStyle w:val="HTMLCode"/>
@@ -13744,6 +15050,7 @@
         </w:rPr>
         <w:t xml:space="preserve">Checks </w:t>
       </w:r>
+      <w:proofErr w:type="spellStart"/>
       <w:r>
         <w:rPr>
           <w:i/>
@@ -13753,6 +15060,7 @@
         </w:rPr>
         <w:t>ArgumentException</w:t>
       </w:r>
+      <w:proofErr w:type="spellEnd"/>
       <w:r>
         <w:rPr>
           <w:spacing w:val="-1"/>
@@ -13780,6 +15088,7 @@
           <w:lang w:eastAsia="x-none"/>
         </w:rPr>
       </w:pPr>
+      <w:proofErr w:type="spellStart"/>
       <w:r>
         <w:rPr>
           <w:rStyle w:val="HTMLCode"/>
@@ -13787,6 +15096,7 @@
         </w:rPr>
         <w:t>GenerateEmbeddingsAsync_ApiError</w:t>
       </w:r>
+      <w:proofErr w:type="spellEnd"/>
       <w:r>
         <w:rPr>
           <w:spacing w:val="-1"/>
@@ -13801,6 +15111,7 @@
         </w:rPr>
         <w:t xml:space="preserve">Verifies </w:t>
       </w:r>
+      <w:proofErr w:type="spellStart"/>
       <w:r>
         <w:rPr>
           <w:i/>
@@ -13810,6 +15121,7 @@
         </w:rPr>
         <w:t>InvalidOperationException</w:t>
       </w:r>
+      <w:proofErr w:type="spellEnd"/>
       <w:r>
         <w:rPr>
           <w:spacing w:val="-1"/>
@@ -13988,12 +15300,21 @@
           <w:lang w:eastAsia="x-none"/>
         </w:rPr>
       </w:pPr>
+      <w:proofErr w:type="spellStart"/>
       <w:r>
         <w:rPr>
           <w:rStyle w:val="HTMLCode"/>
           <w:rFonts w:eastAsia="SimSun"/>
         </w:rPr>
-        <w:t>GetUserChoice_ValidInput:</w:t>
+        <w:t>GetUserChoice_ValidInput</w:t>
+      </w:r>
+      <w:proofErr w:type="spellEnd"/>
+      <w:r>
+        <w:rPr>
+          <w:rStyle w:val="HTMLCode"/>
+          <w:rFonts w:eastAsia="SimSun"/>
+        </w:rPr>
+        <w:t>:</w:t>
       </w:r>
       <w:r>
         <w:rPr>
@@ -14031,6 +15352,7 @@
           <w:lang w:eastAsia="x-none"/>
         </w:rPr>
       </w:pPr>
+      <w:proofErr w:type="spellStart"/>
       <w:r>
         <w:rPr>
           <w:rStyle w:val="HTMLCode"/>
@@ -14038,6 +15360,7 @@
         </w:rPr>
         <w:t>GetFileContents_ValidFiles</w:t>
       </w:r>
+      <w:proofErr w:type="spellEnd"/>
       <w:r>
         <w:rPr>
           <w:rStyle w:val="HTMLCode"/>
@@ -14081,6 +15404,7 @@
           <w:lang w:eastAsia="x-none"/>
         </w:rPr>
       </w:pPr>
+      <w:proofErr w:type="spellStart"/>
       <w:r>
         <w:rPr>
           <w:rStyle w:val="HTMLCode"/>
@@ -14088,6 +15412,7 @@
         </w:rPr>
         <w:t>GetUserInputs_EmptySourceAndReferenceInputs</w:t>
       </w:r>
+      <w:proofErr w:type="spellEnd"/>
       <w:r>
         <w:rPr>
           <w:spacing w:val="-1"/>
@@ -14270,12 +15595,21 @@
           <w:lang w:eastAsia="x-none"/>
         </w:rPr>
       </w:pPr>
+      <w:proofErr w:type="spellStart"/>
       <w:r>
         <w:rPr>
           <w:rStyle w:val="HTMLCode"/>
           <w:rFonts w:eastAsia="SimSun"/>
         </w:rPr>
-        <w:t>GenerateOutputAsync_ShouldGenerateCsvFile:</w:t>
+        <w:t>GenerateOutputAsync_ShouldGenerateCsvFile</w:t>
+      </w:r>
+      <w:proofErr w:type="spellEnd"/>
+      <w:r>
+        <w:rPr>
+          <w:rStyle w:val="HTMLCode"/>
+          <w:rFonts w:eastAsia="SimSun"/>
+        </w:rPr>
+        <w:t>:</w:t>
       </w:r>
       <w:r>
         <w:rPr>
@@ -14313,6 +15647,7 @@
           <w:lang w:eastAsia="x-none"/>
         </w:rPr>
       </w:pPr>
+      <w:proofErr w:type="spellStart"/>
       <w:r>
         <w:rPr>
           <w:rStyle w:val="HTMLCode"/>
@@ -14320,6 +15655,7 @@
         </w:rPr>
         <w:t>GenerateOutputAsync_ShouldHandleSpecialCharacters</w:t>
       </w:r>
+      <w:proofErr w:type="spellEnd"/>
       <w:r>
         <w:rPr>
           <w:rStyle w:val="HTMLCode"/>
@@ -14363,6 +15699,7 @@
           <w:lang w:eastAsia="x-none"/>
         </w:rPr>
       </w:pPr>
+      <w:proofErr w:type="spellStart"/>
       <w:r>
         <w:rPr>
           <w:rStyle w:val="HTMLCode"/>
@@ -14370,6 +15707,7 @@
         </w:rPr>
         <w:t>GenerateOutputAsync_ShouldNotThrowException</w:t>
       </w:r>
+      <w:proofErr w:type="spellEnd"/>
       <w:r>
         <w:rPr>
           <w:spacing w:val="-1"/>
@@ -14540,12 +15878,21 @@
           <w:lang w:eastAsia="x-none"/>
         </w:rPr>
       </w:pPr>
+      <w:proofErr w:type="spellStart"/>
       <w:r>
         <w:rPr>
           <w:rStyle w:val="HTMLCode"/>
           <w:rFonts w:eastAsia="SimSun"/>
         </w:rPr>
-        <w:t>CalculateCosineSimilarity_ValidEmbeddings:</w:t>
+        <w:t>CalculateCosineSimilarity_ValidEmbeddings</w:t>
+      </w:r>
+      <w:proofErr w:type="spellEnd"/>
+      <w:r>
+        <w:rPr>
+          <w:rStyle w:val="HTMLCode"/>
+          <w:rFonts w:eastAsia="SimSun"/>
+        </w:rPr>
+        <w:t>:</w:t>
       </w:r>
       <w:r>
         <w:rPr>
@@ -14583,6 +15930,7 @@
           <w:lang w:eastAsia="x-none"/>
         </w:rPr>
       </w:pPr>
+      <w:proofErr w:type="spellStart"/>
       <w:r>
         <w:rPr>
           <w:rStyle w:val="HTMLCode"/>
@@ -14590,6 +15938,7 @@
         </w:rPr>
         <w:t>CalculateCosineSimilarity_EmbeddingsDifferentLengths</w:t>
       </w:r>
+      <w:proofErr w:type="spellEnd"/>
       <w:r>
         <w:rPr>
           <w:rStyle w:val="HTMLCode"/>
@@ -14613,6 +15962,7 @@
         </w:rPr>
         <w:t xml:space="preserve">Ensures </w:t>
       </w:r>
+      <w:proofErr w:type="spellStart"/>
       <w:r>
         <w:rPr>
           <w:i/>
@@ -14622,6 +15972,7 @@
         </w:rPr>
         <w:t>ArgumentException</w:t>
       </w:r>
+      <w:proofErr w:type="spellEnd"/>
       <w:r>
         <w:rPr>
           <w:spacing w:val="-1"/>
@@ -14649,6 +16000,7 @@
           <w:lang w:eastAsia="x-none"/>
         </w:rPr>
       </w:pPr>
+      <w:proofErr w:type="spellStart"/>
       <w:r>
         <w:rPr>
           <w:rStyle w:val="HTMLCode"/>
@@ -14656,6 +16008,7 @@
         </w:rPr>
         <w:t>CalculateSimilarityAsync_ErrorOccurs</w:t>
       </w:r>
+      <w:proofErr w:type="spellEnd"/>
       <w:r>
         <w:rPr>
           <w:spacing w:val="-1"/>
@@ -15034,12 +16387,21 @@
           <w:lang w:eastAsia="x-none"/>
         </w:rPr>
       </w:pPr>
-      <w:r>
-        <w:rPr>
-          <w:spacing w:val="-1"/>
-          <w:lang w:eastAsia="x-none"/>
-        </w:rPr>
-        <w:t>OpenAI API calls are not directly mocked but are tested using controlled input cases (e.g., invalid models).</w:t>
+      <w:proofErr w:type="spellStart"/>
+      <w:r>
+        <w:rPr>
+          <w:spacing w:val="-1"/>
+          <w:lang w:eastAsia="x-none"/>
+        </w:rPr>
+        <w:t>OpenAI</w:t>
+      </w:r>
+      <w:proofErr w:type="spellEnd"/>
+      <w:r>
+        <w:rPr>
+          <w:spacing w:val="-1"/>
+          <w:lang w:eastAsia="x-none"/>
+        </w:rPr>
+        <w:t xml:space="preserve"> API calls are not directly mocked but are tested using controlled input cases (e.g., invalid models).</w:t>
       </w:r>
     </w:p>
     <w:p>
@@ -15124,7 +16486,39 @@
           <w:spacing w:val="-1"/>
           <w:lang w:eastAsia="x-none"/>
         </w:rPr>
-        <w:t>Tests are executed using the MSTest and xUnit test runners.</w:t>
+        <w:t xml:space="preserve">Tests are executed using the </w:t>
+      </w:r>
+      <w:proofErr w:type="spellStart"/>
+      <w:r>
+        <w:rPr>
+          <w:spacing w:val="-1"/>
+          <w:lang w:eastAsia="x-none"/>
+        </w:rPr>
+        <w:t>MSTest</w:t>
+      </w:r>
+      <w:proofErr w:type="spellEnd"/>
+      <w:r>
+        <w:rPr>
+          <w:spacing w:val="-1"/>
+          <w:lang w:eastAsia="x-none"/>
+        </w:rPr>
+        <w:t xml:space="preserve"> and </w:t>
+      </w:r>
+      <w:proofErr w:type="spellStart"/>
+      <w:r>
+        <w:rPr>
+          <w:spacing w:val="-1"/>
+          <w:lang w:eastAsia="x-none"/>
+        </w:rPr>
+        <w:t>xUnit</w:t>
+      </w:r>
+      <w:proofErr w:type="spellEnd"/>
+      <w:r>
+        <w:rPr>
+          <w:spacing w:val="-1"/>
+          <w:lang w:eastAsia="x-none"/>
+        </w:rPr>
+        <w:t xml:space="preserve"> test runners.</w:t>
       </w:r>
     </w:p>
     <w:p>
@@ -15189,7 +16583,23 @@
           <w:spacing w:val="-1"/>
           <w:lang w:eastAsia="x-none"/>
         </w:rPr>
-        <w:t>The Semantic Similarity Analysis of Textual Data project provides insights into the semantic relationships between words, phrases, and documents using OpenAI’s embedding models. The results are analyzed at both word/phrase level and document level, utilizing cosine similarity as the primary metric. The findings from the similarity calculations are stored in a structured CSV format and visualized using a scatter plot.</w:t>
+        <w:t xml:space="preserve">The Semantic Similarity Analysis of Textual Data project provides insights into the semantic relationships between words, phrases, and documents using </w:t>
+      </w:r>
+      <w:proofErr w:type="spellStart"/>
+      <w:r>
+        <w:rPr>
+          <w:spacing w:val="-1"/>
+          <w:lang w:eastAsia="x-none"/>
+        </w:rPr>
+        <w:t>OpenAI’s</w:t>
+      </w:r>
+      <w:proofErr w:type="spellEnd"/>
+      <w:r>
+        <w:rPr>
+          <w:spacing w:val="-1"/>
+          <w:lang w:eastAsia="x-none"/>
+        </w:rPr>
+        <w:t xml:space="preserve"> embedding models. The results are analyzed at both word/phrase level and document level, utilizing cosine similarity as the primary metric. The findings from the similarity calculations are stored in a structured CSV format and visualized using a scatter plot.</w:t>
       </w:r>
       <w:r>
         <w:rPr>
@@ -16103,7 +17513,15 @@
         <w:jc w:val="both"/>
       </w:pPr>
       <w:r>
-        <w:t>The three OpenAI embedding models showed consistent behavior but with notable differences:</w:t>
+        <w:t xml:space="preserve">The three </w:t>
+      </w:r>
+      <w:proofErr w:type="spellStart"/>
+      <w:r>
+        <w:t>OpenAI</w:t>
+      </w:r>
+      <w:proofErr w:type="spellEnd"/>
+      <w:r>
+        <w:t xml:space="preserve"> embedding models showed consistent behavior but with notable differences:</w:t>
       </w:r>
     </w:p>
     <w:p>
@@ -16346,8 +17764,54 @@
           <w:sz w:val="20"/>
           <w:szCs w:val="20"/>
         </w:rPr>
-        <w:t xml:space="preserve"> While generating embedding for relevant topics like Sports and Politics model text-embedding-ada-002 took 809 ms, text-embedding-3-small took 565 ms, and text-embedding-3-large took 1013 ms.</w:t>
-      </w:r>
+        <w:t xml:space="preserve"> While generating embedding for relevant topics like Sports and Politics model text-embedding-ada-002 took 809 </w:t>
+      </w:r>
+      <w:proofErr w:type="spellStart"/>
+      <w:r>
+        <w:rPr>
+          <w:rFonts w:ascii="Times New Roman" w:hAnsi="Times New Roman"/>
+          <w:sz w:val="20"/>
+          <w:szCs w:val="20"/>
+        </w:rPr>
+        <w:t>ms</w:t>
+      </w:r>
+      <w:proofErr w:type="spellEnd"/>
+      <w:r>
+        <w:rPr>
+          <w:rFonts w:ascii="Times New Roman" w:hAnsi="Times New Roman"/>
+          <w:sz w:val="20"/>
+          <w:szCs w:val="20"/>
+        </w:rPr>
+        <w:t xml:space="preserve">, text-embedding-3-small took 565 </w:t>
+      </w:r>
+      <w:proofErr w:type="spellStart"/>
+      <w:r>
+        <w:rPr>
+          <w:rFonts w:ascii="Times New Roman" w:hAnsi="Times New Roman"/>
+          <w:sz w:val="20"/>
+          <w:szCs w:val="20"/>
+        </w:rPr>
+        <w:t>ms</w:t>
+      </w:r>
+      <w:proofErr w:type="spellEnd"/>
+      <w:r>
+        <w:rPr>
+          <w:rFonts w:ascii="Times New Roman" w:hAnsi="Times New Roman"/>
+          <w:sz w:val="20"/>
+          <w:szCs w:val="20"/>
+        </w:rPr>
+        <w:t xml:space="preserve">, and text-embedding-3-large took 1013 </w:t>
+      </w:r>
+      <w:proofErr w:type="spellStart"/>
+      <w:r>
+        <w:rPr>
+          <w:rFonts w:ascii="Times New Roman" w:hAnsi="Times New Roman"/>
+          <w:sz w:val="20"/>
+          <w:szCs w:val="20"/>
+        </w:rPr>
+        <w:t>ms.</w:t>
+      </w:r>
+      <w:proofErr w:type="spellEnd"/>
     </w:p>
     <w:p>
       <w:pPr>
@@ -16373,6 +17837,7 @@
         </w:rPr>
         <w:t>“</w:t>
       </w:r>
+      <w:proofErr w:type="gramStart"/>
       <w:r>
         <w:rPr>
           <w:rFonts w:ascii="Times New Roman" w:hAnsi="Times New Roman"/>
@@ -16381,7 +17846,18 @@
           <w:sz w:val="20"/>
           <w:szCs w:val="20"/>
         </w:rPr>
-        <w:t>text-embedding-3-large</w:t>
+        <w:t>text</w:t>
+      </w:r>
+      <w:proofErr w:type="gramEnd"/>
+      <w:r>
+        <w:rPr>
+          <w:rFonts w:ascii="Times New Roman" w:hAnsi="Times New Roman"/>
+          <w:i/>
+          <w:iCs/>
+          <w:sz w:val="20"/>
+          <w:szCs w:val="20"/>
+        </w:rPr>
+        <w:t>-embedding-3-large</w:t>
       </w:r>
       <w:r>
         <w:rPr>
@@ -16709,7 +18185,25 @@
           <w:sz w:val="20"/>
           <w:szCs w:val="20"/>
         </w:rPr>
-        <w:t>. Large model provide the more accurate result than other models.</w:t>
+        <w:t xml:space="preserve">. Large model </w:t>
+      </w:r>
+      <w:proofErr w:type="gramStart"/>
+      <w:r>
+        <w:rPr>
+          <w:rFonts w:ascii="Times New Roman" w:hAnsi="Times New Roman"/>
+          <w:sz w:val="20"/>
+          <w:szCs w:val="20"/>
+        </w:rPr>
+        <w:t>provide</w:t>
+      </w:r>
+      <w:proofErr w:type="gramEnd"/>
+      <w:r>
+        <w:rPr>
+          <w:rFonts w:ascii="Times New Roman" w:hAnsi="Times New Roman"/>
+          <w:sz w:val="20"/>
+          <w:szCs w:val="20"/>
+        </w:rPr>
+        <w:t xml:space="preserve"> the more accurate result than other models.</w:t>
       </w:r>
     </w:p>
     <w:p>
@@ -17039,7 +18533,25 @@
           <w:sz w:val="20"/>
           <w:szCs w:val="20"/>
         </w:rPr>
-        <w:t>Dependency on OpenAI API</w:t>
+        <w:t xml:space="preserve">Dependency on </w:t>
+      </w:r>
+      <w:proofErr w:type="spellStart"/>
+      <w:r>
+        <w:rPr>
+          <w:rFonts w:ascii="Times New Roman" w:hAnsi="Times New Roman"/>
+          <w:sz w:val="20"/>
+          <w:szCs w:val="20"/>
+        </w:rPr>
+        <w:t>OpenAI</w:t>
+      </w:r>
+      <w:proofErr w:type="spellEnd"/>
+      <w:r>
+        <w:rPr>
+          <w:rFonts w:ascii="Times New Roman" w:hAnsi="Times New Roman"/>
+          <w:sz w:val="20"/>
+          <w:szCs w:val="20"/>
+        </w:rPr>
+        <w:t xml:space="preserve"> API</w:t>
       </w:r>
       <w:r>
         <w:rPr>
@@ -17320,7 +18832,23 @@
           <w:spacing w:val="-1"/>
           <w:lang w:eastAsia="x-none"/>
         </w:rPr>
-        <w:t>The results demonstrate that OpenAI's embedding models, particularly text-embedding-3-large, provide robust and interpretable measures of semantic similarity across different granularities of text. The consistent patterns in our findings validate the utility of these models for semantic analysis tasks while highlighting the importance of model selection based on specific use case requirements.</w:t>
+        <w:t xml:space="preserve">The results demonstrate that </w:t>
+      </w:r>
+      <w:proofErr w:type="spellStart"/>
+      <w:r>
+        <w:rPr>
+          <w:spacing w:val="-1"/>
+          <w:lang w:eastAsia="x-none"/>
+        </w:rPr>
+        <w:t>OpenAI's</w:t>
+      </w:r>
+      <w:proofErr w:type="spellEnd"/>
+      <w:r>
+        <w:rPr>
+          <w:spacing w:val="-1"/>
+          <w:lang w:eastAsia="x-none"/>
+        </w:rPr>
+        <w:t xml:space="preserve"> embedding models, particularly text-embedding-3-large, provide robust and interpretable measures of semantic similarity across different granularities of text. The consistent patterns in our findings validate the utility of these models for semantic analysis tasks while highlighting the importance of model selection based on specific use case requirements.</w:t>
       </w:r>
     </w:p>
     <w:p>
@@ -17368,7 +18896,23 @@
           <w:spacing w:val="-1"/>
           <w:lang w:eastAsia="x-none"/>
         </w:rPr>
-        <w:t>The findings of this study demonstrate the effectiveness of OpenAI’s embedding models in quantifying semantic similarity across different levels of textual data. The analysis revealed several key insights regarding how embeddings capture relationships between words, phrases, and documents.</w:t>
+        <w:t xml:space="preserve">The findings of this study demonstrate the effectiveness of </w:t>
+      </w:r>
+      <w:proofErr w:type="spellStart"/>
+      <w:r>
+        <w:rPr>
+          <w:spacing w:val="-1"/>
+          <w:lang w:eastAsia="x-none"/>
+        </w:rPr>
+        <w:t>OpenAI’s</w:t>
+      </w:r>
+      <w:proofErr w:type="spellEnd"/>
+      <w:r>
+        <w:rPr>
+          <w:spacing w:val="-1"/>
+          <w:lang w:eastAsia="x-none"/>
+        </w:rPr>
+        <w:t xml:space="preserve"> embedding models in quantifying semantic similarity across different levels of textual data. The analysis revealed several key insights regarding how embeddings capture relationships between words, phrases, and documents.</w:t>
       </w:r>
     </w:p>
     <w:p>
@@ -17553,7 +19097,23 @@
           <w:spacing w:val="-1"/>
           <w:lang w:eastAsia="x-none"/>
         </w:rPr>
-        <w:t>Another crucial aspect of the analysis was the performance comparison of different OpenAI models. While all three models (</w:t>
+        <w:t xml:space="preserve">Another crucial aspect of the analysis was the performance comparison of different </w:t>
+      </w:r>
+      <w:proofErr w:type="spellStart"/>
+      <w:r>
+        <w:rPr>
+          <w:spacing w:val="-1"/>
+          <w:lang w:eastAsia="x-none"/>
+        </w:rPr>
+        <w:t>OpenAI</w:t>
+      </w:r>
+      <w:proofErr w:type="spellEnd"/>
+      <w:r>
+        <w:rPr>
+          <w:spacing w:val="-1"/>
+          <w:lang w:eastAsia="x-none"/>
+        </w:rPr>
+        <w:t xml:space="preserve"> models. While all three models (</w:t>
       </w:r>
       <w:r>
         <w:rPr>
@@ -17740,7 +19300,23 @@
           <w:spacing w:val="-1"/>
           <w:lang w:eastAsia="x-none"/>
         </w:rPr>
-        <w:t>The document-level comparison provided valuable insights into how embeddings differentiate between related and unrelated texts. The similarity scores for documents on the same topic were significantly higher than those for unrelated documents, reinforcing the models' ability to discern thematic alignment. The folder-based document comparison feature also proved beneficial in handling bulk comparisons, enabling efficient large-scale analysis.</w:t>
+        <w:t xml:space="preserve">The document-level comparison provided valuable insights into how embeddings differentiate between related and unrelated texts. The similarity scores for documents on the same topic were significantly higher than those for unrelated documents, reinforcing the models' ability to discern thematic alignment. The folder-based document comparison </w:t>
+      </w:r>
+      <w:proofErr w:type="gramStart"/>
+      <w:r>
+        <w:rPr>
+          <w:spacing w:val="-1"/>
+          <w:lang w:eastAsia="x-none"/>
+        </w:rPr>
+        <w:t>feature</w:t>
+      </w:r>
+      <w:proofErr w:type="gramEnd"/>
+      <w:r>
+        <w:rPr>
+          <w:spacing w:val="-1"/>
+          <w:lang w:eastAsia="x-none"/>
+        </w:rPr>
+        <w:t xml:space="preserve"> also proved beneficial in handling bulk comparisons, enabling efficient large-scale analysis.</w:t>
       </w:r>
     </w:p>
     <w:p>
@@ -17800,7 +19376,23 @@
           <w:spacing w:val="-1"/>
           <w:lang w:eastAsia="x-none"/>
         </w:rPr>
-        <w:t>Another challenge is computational cost. Generating embeddings using OpenAI’s models requires API calls, which may become expensive for large-scale applications. Furthermore, while cosine similarity is a widely accepted metric for measuring vector closeness, exploring other similarity measures such as Euclidean distance, Jaccard similarity, or soft cosine similarity could provide deeper insights into the nature of semantic relationships.</w:t>
+        <w:t xml:space="preserve">Another challenge is computational cost. Generating embeddings using </w:t>
+      </w:r>
+      <w:proofErr w:type="spellStart"/>
+      <w:r>
+        <w:rPr>
+          <w:spacing w:val="-1"/>
+          <w:lang w:eastAsia="x-none"/>
+        </w:rPr>
+        <w:t>OpenAI’s</w:t>
+      </w:r>
+      <w:proofErr w:type="spellEnd"/>
+      <w:r>
+        <w:rPr>
+          <w:spacing w:val="-1"/>
+          <w:lang w:eastAsia="x-none"/>
+        </w:rPr>
+        <w:t xml:space="preserve"> models requires API calls, which may become expensive for large-scale applications. Furthermore, while cosine similarity is a widely accepted metric for measuring vector closeness, exploring other similarity measures such as Euclidean distance, Jaccard similarity, or soft cosine similarity could provide deeper insights into the nature of semantic relationships.</w:t>
       </w:r>
     </w:p>
     <w:p>
@@ -17855,6 +19447,16 @@
     </w:p>
     <w:p>
       <w:pPr>
+        <w:ind w:firstLine="720"/>
+        <w:jc w:val="both"/>
+        <w:rPr>
+          <w:spacing w:val="-1"/>
+          <w:lang w:eastAsia="x-none"/>
+        </w:rPr>
+      </w:pPr>
+    </w:p>
+    <w:p>
+      <w:pPr>
         <w:pStyle w:val="Heading1"/>
       </w:pPr>
       <w:r>
@@ -17884,32 +19486,64 @@
           <w:spacing w:val="-1"/>
           <w:lang w:eastAsia="x-none"/>
         </w:rPr>
-        <w:t>This project successfully demonstrated the application of OpenAI’s embedding models for semantic similarity analysis at multiple levels, including words, phrases, and documents. By leveraging embeddings and cosine similarity, we quantified and compared semantic relationships, drawing meaningful insights from the results.</w:t>
-      </w:r>
-    </w:p>
-    <w:p>
-      <w:pPr>
-        <w:jc w:val="both"/>
-        <w:rPr>
-          <w:spacing w:val="-1"/>
-          <w:lang w:eastAsia="x-none"/>
-        </w:rPr>
-      </w:pPr>
-    </w:p>
-    <w:p>
-      <w:pPr>
-        <w:jc w:val="both"/>
-        <w:rPr>
-          <w:spacing w:val="-1"/>
-          <w:lang w:eastAsia="x-none"/>
-        </w:rPr>
-      </w:pPr>
-      <w:r>
-        <w:rPr>
-          <w:spacing w:val="-1"/>
-          <w:lang w:eastAsia="x-none"/>
-        </w:rPr>
-        <w:t xml:space="preserve">The analysis confirmed that OpenAI’s embedding models are highly effective in capturing semantic meaning. The </w:t>
+        <w:t xml:space="preserve">This project successfully demonstrated the application of </w:t>
+      </w:r>
+      <w:proofErr w:type="spellStart"/>
+      <w:r>
+        <w:rPr>
+          <w:spacing w:val="-1"/>
+          <w:lang w:eastAsia="x-none"/>
+        </w:rPr>
+        <w:t>OpenAI’s</w:t>
+      </w:r>
+      <w:proofErr w:type="spellEnd"/>
+      <w:r>
+        <w:rPr>
+          <w:spacing w:val="-1"/>
+          <w:lang w:eastAsia="x-none"/>
+        </w:rPr>
+        <w:t xml:space="preserve"> embedding models for semantic similarity analysis at multiple levels, including words, phrases, and documents. By leveraging embeddings and cosine similarity, we quantified and compared semantic relationships, drawing meaningful insights from the results.</w:t>
+      </w:r>
+    </w:p>
+    <w:p>
+      <w:pPr>
+        <w:jc w:val="both"/>
+        <w:rPr>
+          <w:spacing w:val="-1"/>
+          <w:lang w:eastAsia="x-none"/>
+        </w:rPr>
+      </w:pPr>
+    </w:p>
+    <w:p>
+      <w:pPr>
+        <w:jc w:val="both"/>
+        <w:rPr>
+          <w:spacing w:val="-1"/>
+          <w:lang w:eastAsia="x-none"/>
+        </w:rPr>
+      </w:pPr>
+      <w:r>
+        <w:rPr>
+          <w:spacing w:val="-1"/>
+          <w:lang w:eastAsia="x-none"/>
+        </w:rPr>
+        <w:t xml:space="preserve">The analysis confirmed that </w:t>
+      </w:r>
+      <w:proofErr w:type="spellStart"/>
+      <w:r>
+        <w:rPr>
+          <w:spacing w:val="-1"/>
+          <w:lang w:eastAsia="x-none"/>
+        </w:rPr>
+        <w:t>OpenAI’s</w:t>
+      </w:r>
+      <w:proofErr w:type="spellEnd"/>
+      <w:r>
+        <w:rPr>
+          <w:spacing w:val="-1"/>
+          <w:lang w:eastAsia="x-none"/>
+        </w:rPr>
+        <w:t xml:space="preserve"> embedding models are highly effective in capturing semantic meaning. The </w:t>
       </w:r>
       <w:r>
         <w:rPr>
@@ -18043,405 +19677,411 @@
     </w:p>
     <w:p>
       <w:pPr>
-        <w:jc w:val="both"/>
-        <w:rPr>
-          <w:spacing w:val="-1"/>
-          <w:lang w:eastAsia="x-none"/>
-        </w:rPr>
-      </w:pPr>
-    </w:p>
-    <w:p>
-      <w:pPr>
-        <w:jc w:val="both"/>
-        <w:rPr>
-          <w:spacing w:val="-1"/>
-          <w:lang w:eastAsia="x-none"/>
-        </w:rPr>
-      </w:pPr>
-    </w:p>
-    <w:sdt>
-      <w:sdtPr>
-        <w:rPr>
-          <w:smallCaps w:val="0"/>
-          <w:noProof w:val="0"/>
-        </w:rPr>
-        <w:id w:val="463018591"/>
-        <w:docPartObj>
-          <w:docPartGallery w:val="Bibliographies"/>
-          <w:docPartUnique/>
-        </w:docPartObj>
-      </w:sdtPr>
-      <w:sdtEndPr/>
-      <w:sdtContent>
-        <w:p>
-          <w:pPr>
-            <w:pStyle w:val="Heading1"/>
-          </w:pPr>
-          <w:r>
-            <w:t>References</w:t>
-          </w:r>
-        </w:p>
-        <w:sdt>
-          <w:sdtPr>
-            <w:id w:val="-573587230"/>
-            <w:bibliography/>
-          </w:sdtPr>
-          <w:sdtEndPr/>
-          <w:sdtContent>
-            <w:p>
-              <w:pPr>
-                <w:jc w:val="left"/>
-                <w:rPr>
-                  <w:noProof/>
-                  <w:lang w:eastAsia="ja-JP"/>
-                </w:rPr>
-              </w:pPr>
-              <w:r>
-                <w:fldChar w:fldCharType="begin"/>
-              </w:r>
-              <w:r>
-                <w:instrText xml:space="preserve"> BIBLIOGRAPHY </w:instrText>
-              </w:r>
-              <w:r>
-                <w:fldChar w:fldCharType="separate"/>
-              </w:r>
-            </w:p>
-            <w:tbl>
-              <w:tblPr>
-                <w:tblW w:w="5000" w:type="pct"/>
-                <w:tblCellSpacing w:w="15" w:type="dxa"/>
-                <w:tblCellMar>
-                  <w:top w:w="15" w:type="dxa"/>
-                  <w:left w:w="15" w:type="dxa"/>
-                  <w:bottom w:w="15" w:type="dxa"/>
-                  <w:right w:w="15" w:type="dxa"/>
-                </w:tblCellMar>
-                <w:tblLook w:val="04A0" w:firstRow="1" w:lastRow="0" w:firstColumn="1" w:lastColumn="0" w:noHBand="0" w:noVBand="1"/>
-              </w:tblPr>
-              <w:tblGrid>
-                <w:gridCol w:w="309"/>
-                <w:gridCol w:w="4557"/>
-              </w:tblGrid>
-              <w:tr>
-                <w:trPr>
-                  <w:divId w:val="1129470577"/>
-                  <w:tblCellSpacing w:w="15" w:type="dxa"/>
-                </w:trPr>
-                <w:tc>
-                  <w:tcPr>
-                    <w:tcW w:w="271" w:type="pct"/>
-                    <w:hideMark/>
-                  </w:tcPr>
-                  <w:p>
-                    <w:pPr>
-                      <w:pStyle w:val="Bibliography"/>
-                      <w:jc w:val="left"/>
-                      <w:rPr>
-                        <w:noProof/>
-                      </w:rPr>
-                    </w:pPr>
-                    <w:r>
-                      <w:rPr>
-                        <w:noProof/>
-                      </w:rPr>
-                      <w:t xml:space="preserve">[1] </w:t>
-                    </w:r>
-                  </w:p>
-                  <w:p/>
-                  <w:p/>
-                  <w:p>
-                    <w:pPr>
-                      <w:jc w:val="both"/>
-                    </w:pPr>
-                    <w:r>
-                      <w:t>[2]</w:t>
-                    </w:r>
-                  </w:p>
-                  <w:p/>
-                  <w:p/>
-                  <w:p>
-                    <w:r>
-                      <w:t>[3]</w:t>
-                    </w:r>
-                  </w:p>
-                  <w:p/>
-                  <w:p/>
-                  <w:p/>
-                  <w:p/>
-                  <w:p>
-                    <w:r>
-                      <w:t>[4]</w:t>
-                    </w:r>
-                  </w:p>
-                  <w:p/>
-                  <w:p/>
-                  <w:p/>
-                  <w:p>
-                    <w:r>
-                      <w:t>[5]</w:t>
-                    </w:r>
-                  </w:p>
-                  <w:p/>
-                  <w:p/>
-                  <w:p/>
-                  <w:p/>
-                  <w:p/>
-                  <w:p>
-                    <w:r>
-                      <w:t>[6]</w:t>
-                    </w:r>
-                  </w:p>
-                  <w:p/>
-                  <w:p/>
-                  <w:p/>
-                  <w:p/>
-                  <w:p>
-                    <w:r>
-                      <w:t>[7]</w:t>
-                    </w:r>
-                  </w:p>
-                  <w:p/>
-                  <w:p/>
-                  <w:p>
-                    <w:pPr>
-                      <w:jc w:val="both"/>
-                    </w:pPr>
-                  </w:p>
-                  <w:p/>
-                  <w:p>
-                    <w:pPr>
-                      <w:jc w:val="both"/>
-                    </w:pPr>
-                  </w:p>
-                </w:tc>
-                <w:tc>
-                  <w:tcPr>
-                    <w:tcW w:w="0" w:type="auto"/>
-                    <w:hideMark/>
-                  </w:tcPr>
-                  <w:p>
-                    <w:pPr>
-                      <w:pStyle w:val="Bibliography"/>
-                      <w:jc w:val="left"/>
-                      <w:rPr>
-                        <w:noProof/>
-                      </w:rPr>
-                    </w:pPr>
-                    <w:r>
-                      <w:rPr>
-                        <w:noProof/>
-                      </w:rPr>
-                      <w:t>Miller, G. A. (1995). WordNet: A Lexical Database for English. Communications of the ACM, 38(11), 39-41.</w:t>
-                    </w:r>
-                  </w:p>
-                  <w:p>
-                    <w:pPr>
-                      <w:pStyle w:val="Bibliography"/>
-                      <w:jc w:val="left"/>
-                      <w:rPr>
-                        <w:noProof/>
-                      </w:rPr>
-                    </w:pPr>
-                  </w:p>
-                  <w:p>
-                    <w:pPr>
-                      <w:pStyle w:val="Bibliography"/>
-                      <w:jc w:val="left"/>
-                      <w:rPr>
-                        <w:noProof/>
-                      </w:rPr>
-                    </w:pPr>
-                    <w:r>
-                      <w:rPr>
-                        <w:noProof/>
-                      </w:rPr>
-                      <w:t>Salton, G., &amp; McGill, M. J. (1983). Introduction to Modern Information Retrieval. McGraw-Hill.</w:t>
-                    </w:r>
-                  </w:p>
-                  <w:p>
-                    <w:pPr>
-                      <w:jc w:val="both"/>
-                    </w:pPr>
-                  </w:p>
-                  <w:p>
-                    <w:pPr>
-                      <w:jc w:val="both"/>
-                    </w:pPr>
-                    <w:r>
-                      <w:t>Deerwester, S., Dumais, S. T., Furnas, G. W., Landauer, T. K., &amp; Harshman, R. (1990). Indexing by Latent Semantic Analysis. Journal of the American Society for Information Science, 41(6), 391-407.</w:t>
-                    </w:r>
-                  </w:p>
-                  <w:p>
-                    <w:pPr>
-                      <w:jc w:val="both"/>
-                    </w:pPr>
-                  </w:p>
-                  <w:p>
-                    <w:pPr>
-                      <w:pStyle w:val="Bibliography"/>
-                      <w:jc w:val="left"/>
-                      <w:rPr>
-                        <w:noProof/>
-                      </w:rPr>
-                    </w:pPr>
-                    <w:r>
-                      <w:rPr>
-                        <w:noProof/>
-                      </w:rPr>
-                      <w:t>Mikolov, T., Chen, K., Corrado, G., &amp; Dean, J. (2013). Efficient Estimation of Word Representations in Vector Space. arXiv preprint arXiv:1301.3781.</w:t>
-                    </w:r>
-                  </w:p>
-                  <w:p/>
-                  <w:p>
-                    <w:pPr>
-                      <w:jc w:val="both"/>
-                    </w:pPr>
-                    <w:r>
-                      <w:t>Pennington, J., Socher, R., &amp; Manning, C. D. (2014). GloVe: Global Vectors for Word Representation. Proceedings of the 2014 Conference on Empirical Methods in Natural Language Processing (EMNLP), 1532–1543.</w:t>
-                    </w:r>
-                  </w:p>
-                  <w:p>
-                    <w:pPr>
-                      <w:jc w:val="both"/>
-                    </w:pPr>
-                  </w:p>
-                  <w:p>
-                    <w:pPr>
-                      <w:jc w:val="both"/>
-                    </w:pPr>
-                    <w:r>
-                      <w:t>Devlin, J., Chang, M.-W., Lee, K., &amp; Toutanova, K. (2019). BERT: Pre-training of Deep Bidirectional Transformers for Language Understanding. Proceedings of NAACL-HLT, 4171–4186.</w:t>
-                    </w:r>
-                  </w:p>
-                  <w:p>
-                    <w:pPr>
-                      <w:jc w:val="both"/>
-                    </w:pPr>
-                  </w:p>
-                  <w:p>
-                    <w:pPr>
-                      <w:jc w:val="both"/>
-                    </w:pPr>
-                    <w:r>
-                      <w:t>Brown, T., Mann, B., Ryder, N., Subbiah, M., Kaplan, J., Dhariwal, P., et al. (2020). Language Models Are Few-Shot Learners. Advances in Neural Information Processing Systems (NeurIPS).</w:t>
-                    </w:r>
-                  </w:p>
-                  <w:p/>
-                </w:tc>
-              </w:tr>
-              <w:tr>
-                <w:trPr>
-                  <w:divId w:val="1129470577"/>
-                  <w:tblCellSpacing w:w="15" w:type="dxa"/>
-                </w:trPr>
-                <w:tc>
-                  <w:tcPr>
-                    <w:tcW w:w="271" w:type="pct"/>
-                    <w:hideMark/>
-                  </w:tcPr>
-                  <w:p>
-                    <w:pPr>
-                      <w:pStyle w:val="Bibliography"/>
-                      <w:rPr>
-                        <w:noProof/>
-                      </w:rPr>
-                    </w:pPr>
-                    <w:r>
-                      <w:rPr>
-                        <w:noProof/>
-                      </w:rPr>
-                      <w:t>[</w:t>
-                    </w:r>
-                    <w:r>
-                      <w:rPr>
-                        <w:noProof/>
-                      </w:rPr>
-                      <w:t>8</w:t>
-                    </w:r>
-                    <w:r>
-                      <w:rPr>
-                        <w:noProof/>
-                      </w:rPr>
-                      <w:t xml:space="preserve">] </w:t>
-                    </w:r>
-                  </w:p>
-                </w:tc>
-                <w:tc>
-                  <w:tcPr>
-                    <w:tcW w:w="0" w:type="auto"/>
-                    <w:hideMark/>
-                  </w:tcPr>
-                  <w:p>
-                    <w:pPr>
-                      <w:pStyle w:val="Bibliography"/>
-                      <w:jc w:val="left"/>
-                      <w:rPr>
-                        <w:noProof/>
-                      </w:rPr>
-                    </w:pPr>
-                    <w:r>
-                      <w:rPr>
-                        <w:noProof/>
-                      </w:rPr>
-                      <w:t>Samek, W., et al. (2021). "Explainable AI: Interpreting, Explaining and Visualizing Deep Learning."</w:t>
-                    </w:r>
-                  </w:p>
-                </w:tc>
-              </w:tr>
-            </w:tbl>
-            <w:p>
-              <w:pPr>
-                <w:jc w:val="both"/>
-                <w:divId w:val="1129470577"/>
-                <w:rPr>
-                  <w:rFonts w:eastAsia="Times New Roman"/>
-                  <w:noProof/>
-                </w:rPr>
-              </w:pPr>
-            </w:p>
-            <w:p>
-              <w:pPr>
-                <w:jc w:val="left"/>
-              </w:pPr>
-              <w:r>
-                <w:rPr>
-                  <w:b/>
-                  <w:bCs/>
-                  <w:noProof/>
-                </w:rPr>
-                <w:fldChar w:fldCharType="end"/>
-              </w:r>
-            </w:p>
-          </w:sdtContent>
-        </w:sdt>
-      </w:sdtContent>
-    </w:sdt>
-    <w:p>
-      <w:pPr>
-        <w:jc w:val="both"/>
-        <w:rPr>
-          <w:spacing w:val="-1"/>
-          <w:lang w:eastAsia="x-none"/>
-        </w:rPr>
-      </w:pPr>
-    </w:p>
-    <w:p>
-      <w:pPr>
-        <w:jc w:val="both"/>
-        <w:rPr>
-          <w:spacing w:val="-1"/>
-          <w:lang w:eastAsia="x-none"/>
-        </w:rPr>
-      </w:pPr>
-    </w:p>
-    <w:p>
-      <w:pPr>
-        <w:jc w:val="both"/>
-        <w:rPr>
-          <w:spacing w:val="-1"/>
-          <w:lang w:eastAsia="x-none"/>
-        </w:rPr>
-      </w:pPr>
+        <w:pStyle w:val="Heading1"/>
+      </w:pPr>
+      <w:r>
+        <w:t>References</w:t>
+      </w:r>
+    </w:p>
+    <w:p/>
+    <w:p>
+      <w:pPr>
+        <w:pStyle w:val="references"/>
+        <w:rPr>
+          <w:sz w:val="20"/>
+          <w:szCs w:val="20"/>
+        </w:rPr>
+      </w:pPr>
+      <w:bookmarkStart w:id="1" w:name="Bookmark1"/>
+      <w:bookmarkStart w:id="2" w:name="Bookmark2"/>
+      <w:r>
+        <w:rPr>
+          <w:sz w:val="20"/>
+          <w:szCs w:val="20"/>
+        </w:rPr>
+        <w:t>Miller, G. A. (1995). WordNet: A Lexical Database for English. Communications of the ACM, 38(11), 39-41. A</w:t>
+      </w:r>
+      <w:r>
+        <w:rPr>
+          <w:sz w:val="20"/>
+          <w:szCs w:val="20"/>
+        </w:rPr>
+        <w:t xml:space="preserve">vailable: </w:t>
+      </w:r>
+      <w:hyperlink r:id="rId22" w:history="1">
+        <w:r>
+          <w:rPr>
+            <w:rStyle w:val="Hyperlink"/>
+            <w:sz w:val="20"/>
+            <w:szCs w:val="20"/>
+          </w:rPr>
+          <w:t>https://dl.acm.org/doi/10.1145/219717.219748</w:t>
+        </w:r>
+      </w:hyperlink>
+      <w:bookmarkEnd w:id="1"/>
+      <w:bookmarkEnd w:id="2"/>
+    </w:p>
+    <w:p>
+      <w:pPr>
+        <w:pStyle w:val="references"/>
+        <w:numPr>
+          <w:ilvl w:val="0"/>
+          <w:numId w:val="0"/>
+        </w:numPr>
+        <w:ind w:left="360"/>
+        <w:rPr>
+          <w:sz w:val="20"/>
+          <w:szCs w:val="20"/>
+        </w:rPr>
+      </w:pPr>
+    </w:p>
+    <w:p>
+      <w:pPr>
+        <w:pStyle w:val="references"/>
+        <w:rPr>
+          <w:sz w:val="20"/>
+          <w:szCs w:val="20"/>
+        </w:rPr>
+      </w:pPr>
+      <w:r>
+        <w:rPr>
+          <w:sz w:val="20"/>
+          <w:szCs w:val="20"/>
+        </w:rPr>
+        <w:t>Salton, G., &amp; McGill, M. J. (1983). Introduction to Modern Information Retrieval. McGraw-Hill.</w:t>
+      </w:r>
+      <w:r>
+        <w:rPr>
+          <w:sz w:val="20"/>
+          <w:szCs w:val="20"/>
+        </w:rPr>
+        <w:t xml:space="preserve"> Available: </w:t>
+      </w:r>
+      <w:hyperlink r:id="rId23" w:history="1">
+        <w:r>
+          <w:rPr>
+            <w:rStyle w:val="Hyperlink"/>
+            <w:sz w:val="20"/>
+            <w:szCs w:val="20"/>
+          </w:rPr>
+          <w:t>https://archive.org/details/introductiontomo00salt</w:t>
+        </w:r>
+      </w:hyperlink>
+    </w:p>
+    <w:p>
+      <w:pPr>
+        <w:pStyle w:val="references"/>
+        <w:numPr>
+          <w:ilvl w:val="0"/>
+          <w:numId w:val="0"/>
+        </w:numPr>
+        <w:ind w:left="360"/>
+        <w:rPr>
+          <w:sz w:val="20"/>
+          <w:szCs w:val="20"/>
+        </w:rPr>
+      </w:pPr>
+    </w:p>
+    <w:p>
+      <w:pPr>
+        <w:pStyle w:val="references"/>
+        <w:rPr>
+          <w:sz w:val="20"/>
+          <w:szCs w:val="20"/>
+        </w:rPr>
+      </w:pPr>
+      <w:r>
+        <w:rPr>
+          <w:sz w:val="20"/>
+          <w:szCs w:val="20"/>
+        </w:rPr>
+        <w:t>Deerwester, S., Dumais, S. T., Furnas, G. W., Landauer, T. K., &amp; Harshman, R. (1990). Indexing by Latent Semantic Analysis. Journal of the American Society for Information Science, 41(6), 391-407.</w:t>
+      </w:r>
+      <w:r>
+        <w:rPr>
+          <w:sz w:val="20"/>
+          <w:szCs w:val="20"/>
+        </w:rPr>
+        <w:t xml:space="preserve"> Available: </w:t>
+      </w:r>
+      <w:hyperlink r:id="rId24" w:history="1">
+        <w:r>
+          <w:rPr>
+            <w:rStyle w:val="Hyperlink"/>
+            <w:sz w:val="20"/>
+            <w:szCs w:val="20"/>
+          </w:rPr>
+          <w:t>https://asistdl.onlinelibrary.wiley.com/doi/10.1002/(SICI)1097-4571(199009)41:6&lt;391::AID-ASI1&gt;3.0.CO;2-9</w:t>
+        </w:r>
+      </w:hyperlink>
+    </w:p>
+    <w:p>
+      <w:pPr>
+        <w:pStyle w:val="references"/>
+        <w:numPr>
+          <w:ilvl w:val="0"/>
+          <w:numId w:val="0"/>
+        </w:numPr>
+        <w:ind w:left="360"/>
+        <w:rPr>
+          <w:sz w:val="20"/>
+          <w:szCs w:val="20"/>
+        </w:rPr>
+      </w:pPr>
+    </w:p>
+    <w:p>
+      <w:pPr>
+        <w:pStyle w:val="references"/>
+        <w:rPr>
+          <w:sz w:val="20"/>
+          <w:szCs w:val="20"/>
+        </w:rPr>
+      </w:pPr>
+      <w:r>
+        <w:rPr>
+          <w:sz w:val="20"/>
+          <w:szCs w:val="20"/>
+        </w:rPr>
+        <w:t>Mikolov, T., Chen, K., Corrado, G., &amp; Dean, J. (2013). Efficient Estimation of Word Representations in Vector Space. arXiv preprint arXiv:1301.3781.</w:t>
+      </w:r>
+      <w:r>
+        <w:rPr>
+          <w:sz w:val="20"/>
+          <w:szCs w:val="20"/>
+        </w:rPr>
+        <w:t xml:space="preserve"> Available: </w:t>
+      </w:r>
+      <w:hyperlink r:id="rId25" w:history="1">
+        <w:r>
+          <w:rPr>
+            <w:rStyle w:val="Hyperlink"/>
+            <w:sz w:val="20"/>
+            <w:szCs w:val="20"/>
+          </w:rPr>
+          <w:t>https://arxiv.org/abs/1301.3781</w:t>
+        </w:r>
+      </w:hyperlink>
+      <w:r>
+        <w:rPr>
+          <w:sz w:val="20"/>
+          <w:szCs w:val="20"/>
+        </w:rPr>
+        <w:t xml:space="preserve"> </w:t>
+      </w:r>
+    </w:p>
+    <w:p>
+      <w:pPr>
+        <w:pStyle w:val="references"/>
+        <w:numPr>
+          <w:ilvl w:val="0"/>
+          <w:numId w:val="0"/>
+        </w:numPr>
+        <w:ind w:left="360"/>
+        <w:rPr>
+          <w:sz w:val="20"/>
+          <w:szCs w:val="20"/>
+        </w:rPr>
+      </w:pPr>
+    </w:p>
+    <w:p>
+      <w:pPr>
+        <w:pStyle w:val="references"/>
+        <w:rPr>
+          <w:sz w:val="20"/>
+          <w:szCs w:val="20"/>
+        </w:rPr>
+      </w:pPr>
+      <w:r>
+        <w:rPr>
+          <w:sz w:val="20"/>
+          <w:szCs w:val="20"/>
+        </w:rPr>
+        <w:t>Pennington, J., Socher, R., &amp; Manning, C. D. (2014). GloVe: Global Vectors for Word Representation. Proceedings of the 2014 Conference on Empirical Methods in Natural Language Processing (EMNLP), 1532–1543.</w:t>
+      </w:r>
+      <w:r>
+        <w:rPr>
+          <w:sz w:val="20"/>
+          <w:szCs w:val="20"/>
+        </w:rPr>
+        <w:t xml:space="preserve"> Available: </w:t>
+      </w:r>
+      <w:hyperlink r:id="rId26" w:history="1">
+        <w:r>
+          <w:rPr>
+            <w:rStyle w:val="Hyperlink"/>
+            <w:sz w:val="20"/>
+            <w:szCs w:val="20"/>
+          </w:rPr>
+          <w:t>https://aclanthology.org/D14-1162/</w:t>
+        </w:r>
+      </w:hyperlink>
+      <w:r>
+        <w:rPr>
+          <w:sz w:val="20"/>
+          <w:szCs w:val="20"/>
+        </w:rPr>
+        <w:t xml:space="preserve"> </w:t>
+      </w:r>
+    </w:p>
+    <w:p>
+      <w:pPr>
+        <w:pStyle w:val="references"/>
+        <w:numPr>
+          <w:ilvl w:val="0"/>
+          <w:numId w:val="0"/>
+        </w:numPr>
+        <w:ind w:left="360"/>
+        <w:rPr>
+          <w:sz w:val="20"/>
+          <w:szCs w:val="20"/>
+        </w:rPr>
+      </w:pPr>
+    </w:p>
+    <w:p>
+      <w:pPr>
+        <w:pStyle w:val="references"/>
+        <w:rPr>
+          <w:sz w:val="20"/>
+          <w:szCs w:val="20"/>
+        </w:rPr>
+      </w:pPr>
+      <w:r>
+        <w:rPr>
+          <w:sz w:val="20"/>
+          <w:szCs w:val="20"/>
+        </w:rPr>
+        <w:t>Devlin, J., Chang, M.-W., Lee, K., &amp; Toutanova, K. (2019). BERT: Pre-training of Deep Bidirectional Transformers for Language Understanding. Proceedings of NAACL-HLT, 4171–4186.</w:t>
+      </w:r>
+      <w:r>
+        <w:rPr>
+          <w:sz w:val="20"/>
+          <w:szCs w:val="20"/>
+        </w:rPr>
+        <w:t xml:space="preserve"> Available: </w:t>
+      </w:r>
+      <w:hyperlink r:id="rId27" w:history="1">
+        <w:r>
+          <w:rPr>
+            <w:rStyle w:val="Hyperlink"/>
+            <w:sz w:val="20"/>
+            <w:szCs w:val="20"/>
+          </w:rPr>
+          <w:t>https://aclanthology.org/N19-1423/</w:t>
+        </w:r>
+      </w:hyperlink>
+      <w:r>
+        <w:rPr>
+          <w:sz w:val="20"/>
+          <w:szCs w:val="20"/>
+        </w:rPr>
+        <w:t xml:space="preserve"> </w:t>
+      </w:r>
+    </w:p>
+    <w:p>
+      <w:pPr>
+        <w:pStyle w:val="references"/>
+        <w:numPr>
+          <w:ilvl w:val="0"/>
+          <w:numId w:val="0"/>
+        </w:numPr>
+        <w:rPr>
+          <w:sz w:val="20"/>
+          <w:szCs w:val="20"/>
+        </w:rPr>
+      </w:pPr>
+    </w:p>
+    <w:p>
+      <w:pPr>
+        <w:pStyle w:val="references"/>
+        <w:rPr>
+          <w:sz w:val="20"/>
+          <w:szCs w:val="20"/>
+        </w:rPr>
+      </w:pPr>
+      <w:r>
+        <w:rPr>
+          <w:sz w:val="20"/>
+          <w:szCs w:val="20"/>
+        </w:rPr>
+        <w:t>Brown, T., Mann, B., Ryder, N., Subbiah, M., Kaplan, J., Dhariwal, P., et al. (2020). Language Models Are Few-Shot Learners. Advances in Neural Information Processing Systems (NeurIPS).</w:t>
+      </w:r>
+      <w:r>
+        <w:rPr>
+          <w:sz w:val="20"/>
+          <w:szCs w:val="20"/>
+        </w:rPr>
+        <w:t xml:space="preserve"> Available: </w:t>
+      </w:r>
+      <w:hyperlink r:id="rId28" w:history="1">
+        <w:r>
+          <w:rPr>
+            <w:rStyle w:val="Hyperlink"/>
+            <w:sz w:val="20"/>
+            <w:szCs w:val="20"/>
+          </w:rPr>
+          <w:t>https://arxiv.org/abs/2005.14165</w:t>
+        </w:r>
+      </w:hyperlink>
+      <w:r>
+        <w:rPr>
+          <w:sz w:val="20"/>
+          <w:szCs w:val="20"/>
+        </w:rPr>
+        <w:t xml:space="preserve"> </w:t>
+      </w:r>
+    </w:p>
+    <w:p>
+      <w:pPr>
+        <w:pStyle w:val="references"/>
+        <w:numPr>
+          <w:ilvl w:val="0"/>
+          <w:numId w:val="0"/>
+        </w:numPr>
+        <w:rPr>
+          <w:sz w:val="20"/>
+          <w:szCs w:val="20"/>
+        </w:rPr>
+      </w:pPr>
+    </w:p>
+    <w:p>
+      <w:pPr>
+        <w:pStyle w:val="references"/>
+        <w:rPr>
+          <w:sz w:val="20"/>
+          <w:szCs w:val="20"/>
+        </w:rPr>
+      </w:pPr>
+      <w:r>
+        <w:rPr>
+          <w:sz w:val="20"/>
+          <w:szCs w:val="20"/>
+        </w:rPr>
+        <w:t>Samek, W., et al. (2021). "Explainable AI: Interpreting, Explaining and Visualizing Deep Learning."</w:t>
+      </w:r>
+      <w:r>
+        <w:rPr>
+          <w:sz w:val="20"/>
+          <w:szCs w:val="20"/>
+        </w:rPr>
+        <w:t xml:space="preserve"> Available: </w:t>
+      </w:r>
+      <w:hyperlink r:id="rId29" w:history="1">
+        <w:r>
+          <w:rPr>
+            <w:rStyle w:val="Hyperlink"/>
+            <w:sz w:val="20"/>
+            <w:szCs w:val="20"/>
+          </w:rPr>
+          <w:t>https://www.researchgate.net/publication/335712512_Explainable_AI_Interpreting_Explaining_and_Visualizing_Deep_Learning</w:t>
+        </w:r>
+      </w:hyperlink>
+      <w:r>
+        <w:rPr>
+          <w:sz w:val="20"/>
+          <w:szCs w:val="20"/>
+        </w:rPr>
+        <w:t xml:space="preserve"> </w:t>
+      </w:r>
     </w:p>
     <w:sectPr>
       <w:type w:val="continuous"/>
@@ -18565,8 +20205,21 @@
             <w:pStyle w:val="Header"/>
           </w:pPr>
           <w:r>
-            <w:t>by Damir Dobric / Andreas Pech</w:t>
+            <w:t xml:space="preserve">by Damir </w:t>
           </w:r>
+          <w:proofErr w:type="spellStart"/>
+          <w:r>
+            <w:t>Dobric</w:t>
+          </w:r>
+          <w:proofErr w:type="spellEnd"/>
+          <w:r>
+            <w:t xml:space="preserve"> / Andreas </w:t>
+          </w:r>
+          <w:proofErr w:type="spellStart"/>
+          <w:r>
+            <w:t>Pech</w:t>
+          </w:r>
+          <w:proofErr w:type="spellEnd"/>
         </w:p>
         <w:p>
           <w:pPr>
@@ -20780,7 +22433,7 @@
   <w:abstractNum w:abstractNumId="19" w15:restartNumberingAfterBreak="0">
     <w:nsid w:val="52CA544A"/>
     <w:multiLevelType w:val="singleLevel"/>
-    <w:tmpl w:val="AED6D67E"/>
+    <w:tmpl w:val="73BC502E"/>
     <w:lvl w:ilvl="0">
       <w:start w:val="1"/>
       <w:numFmt w:val="decimal"/>
@@ -20799,8 +22452,8 @@
         <w:bCs w:val="0"/>
         <w:i w:val="0"/>
         <w:iCs w:val="0"/>
-        <w:sz w:val="16"/>
-        <w:szCs w:val="16"/>
+        <w:sz w:val="20"/>
+        <w:szCs w:val="20"/>
       </w:rPr>
     </w:lvl>
   </w:abstractNum>
@@ -22075,6 +23728,7 @@
     <w:lsdException w:name="HTML Code" w:uiPriority="99"/>
     <w:lsdException w:name="HTML Keyboard" w:semiHidden="1" w:unhideWhenUsed="1"/>
     <w:lsdException w:name="HTML Variable" w:semiHidden="1" w:unhideWhenUsed="1"/>
+    <w:lsdException w:name="Normal Table" w:semiHidden="1" w:unhideWhenUsed="1"/>
     <w:lsdException w:name="annotation subject" w:semiHidden="1" w:unhideWhenUsed="1"/>
     <w:lsdException w:name="No List" w:semiHidden="1" w:unhideWhenUsed="1"/>
     <w:lsdException w:name="Outline List 1" w:semiHidden="1" w:unhideWhenUsed="1"/>
@@ -22117,8 +23771,11 @@
     <w:lsdException w:name="Table Contemporary" w:semiHidden="1" w:unhideWhenUsed="1"/>
     <w:lsdException w:name="Table Elegant" w:semiHidden="1" w:unhideWhenUsed="1"/>
     <w:lsdException w:name="Table Professional" w:semiHidden="1" w:unhideWhenUsed="1"/>
+    <w:lsdException w:name="Table Subtle 1" w:semiHidden="1" w:unhideWhenUsed="1"/>
     <w:lsdException w:name="Table Subtle 2" w:semiHidden="1" w:unhideWhenUsed="1"/>
     <w:lsdException w:name="Table Web 1" w:semiHidden="1" w:unhideWhenUsed="1"/>
+    <w:lsdException w:name="Table Web 2" w:semiHidden="1" w:unhideWhenUsed="1"/>
+    <w:lsdException w:name="Table Web 3" w:semiHidden="1" w:unhideWhenUsed="1"/>
     <w:lsdException w:name="Balloon Text" w:semiHidden="1" w:unhideWhenUsed="1"/>
     <w:lsdException w:name="Table Grid" w:uiPriority="39"/>
     <w:lsdException w:name="Table Theme" w:semiHidden="1" w:unhideWhenUsed="1"/>
@@ -22346,7 +24003,7 @@
   <w:style w:type="paragraph" w:default="1" w:styleId="Normal">
     <w:name w:val="Normal"/>
     <w:qFormat/>
-    <w:rsid w:val="00435AEC"/>
+    <w:rsid w:val="00581665"/>
     <w:pPr>
       <w:jc w:val="center"/>
     </w:pPr>
@@ -23000,6 +24657,18 @@
       <w:szCs w:val="24"/>
     </w:rPr>
   </w:style>
+  <w:style w:type="character" w:styleId="UnresolvedMention">
+    <w:name w:val="Unresolved Mention"/>
+    <w:basedOn w:val="DefaultParagraphFont"/>
+    <w:uiPriority w:val="99"/>
+    <w:semiHidden/>
+    <w:unhideWhenUsed/>
+    <w:rsid w:val="00581665"/>
+    <w:rPr>
+      <w:color w:val="605E5C"/>
+      <w:shd w:val="clear" w:color="auto" w:fill="E1DFDD"/>
+    </w:rPr>
+  </w:style>
 </w:styles>
 </file>
 

</xml_diff>

<commit_message>
unit test error fix and reference link added
</commit_message>
<xml_diff>
--- a/Documentation/Semantic Similarity Analysis of Textual Data_Team_FutureHANds-paper.docx
+++ b/Documentation/Semantic Similarity Analysis of Textual Data_Team_FutureHANds-paper.docx
@@ -1,6 +1,6 @@
 
 <file path=word/document.xml><?xml version="1.0" encoding="utf-8"?>
-<w:document xmlns:wpc="http://schemas.microsoft.com/office/word/2010/wordprocessingCanvas" xmlns:cx="http://schemas.microsoft.com/office/drawing/2014/chartex" xmlns:cx1="http://schemas.microsoft.com/office/drawing/2015/9/8/chartex" xmlns:cx2="http://schemas.microsoft.com/office/drawing/2015/10/21/chartex" xmlns:cx3="http://schemas.microsoft.com/office/drawing/2016/5/9/chartex" xmlns:cx4="http://schemas.microsoft.com/office/drawing/2016/5/10/chartex" xmlns:cx5="http://schemas.microsoft.com/office/drawing/2016/5/11/chartex" xmlns:cx6="http://schemas.microsoft.com/office/drawing/2016/5/12/chartex" xmlns:cx7="http://schemas.microsoft.com/office/drawing/2016/5/13/chartex" xmlns:cx8="http://schemas.microsoft.com/office/drawing/2016/5/14/chartex" xmlns:mc="http://schemas.openxmlformats.org/markup-compatibility/2006" xmlns:aink="http://schemas.microsoft.com/office/drawing/2016/ink" xmlns:am3d="http://schemas.microsoft.com/office/drawing/2017/model3d" xmlns:o="urn:schemas-microsoft-com:office:office" xmlns:r="http://schemas.openxmlformats.org/officeDocument/2006/relationships" xmlns:m="http://schemas.openxmlformats.org/officeDocument/2006/math" xmlns:v="urn:schemas-microsoft-com:vml" xmlns:wp14="http://schemas.microsoft.com/office/word/2010/wordprocessingDrawing" xmlns:wp="http://schemas.openxmlformats.org/drawingml/2006/wordprocessingDrawing" xmlns:w10="urn:schemas-microsoft-com:office:word" xmlns:w="http://schemas.openxmlformats.org/wordprocessingml/2006/main" xmlns:w14="http://schemas.microsoft.com/office/word/2010/wordml" xmlns:w15="http://schemas.microsoft.com/office/word/2012/wordml" xmlns:w16cex="http://schemas.microsoft.com/office/word/2018/wordml/cex" xmlns:w16cid="http://schemas.microsoft.com/office/word/2016/wordml/cid" xmlns:w16="http://schemas.microsoft.com/office/word/2018/wordml" xmlns:w16sdtdh="http://schemas.microsoft.com/office/word/2020/wordml/sdtdatahash" xmlns:w16se="http://schemas.microsoft.com/office/word/2015/wordml/symex" xmlns:wpg="http://schemas.microsoft.com/office/word/2010/wordprocessingGroup" xmlns:wpi="http://schemas.microsoft.com/office/word/2010/wordprocessingInk" xmlns:wne="http://schemas.microsoft.com/office/word/2006/wordml" xmlns:wps="http://schemas.microsoft.com/office/word/2010/wordprocessingShape" mc:Ignorable="w14 w15 w16se w16cid w16 w16cex w16sdtdh wp14">
+<w:document xmlns:wpc="http://schemas.microsoft.com/office/word/2010/wordprocessingCanvas" xmlns:mc="http://schemas.openxmlformats.org/markup-compatibility/2006" xmlns:o="urn:schemas-microsoft-com:office:office" xmlns:r="http://schemas.openxmlformats.org/officeDocument/2006/relationships" xmlns:m="http://schemas.openxmlformats.org/officeDocument/2006/math" xmlns:v="urn:schemas-microsoft-com:vml" xmlns:wp14="http://schemas.microsoft.com/office/word/2010/wordprocessingDrawing" xmlns:wp="http://schemas.openxmlformats.org/drawingml/2006/wordprocessingDrawing" xmlns:w10="urn:schemas-microsoft-com:office:word" xmlns:w="http://schemas.openxmlformats.org/wordprocessingml/2006/main" xmlns:w14="http://schemas.microsoft.com/office/word/2010/wordml" xmlns:w15="http://schemas.microsoft.com/office/word/2012/wordml" xmlns:wpg="http://schemas.microsoft.com/office/word/2010/wordprocessingGroup" xmlns:wpi="http://schemas.microsoft.com/office/word/2010/wordprocessingInk" xmlns:wne="http://schemas.microsoft.com/office/word/2006/wordml" xmlns:wps="http://schemas.microsoft.com/office/word/2010/wordprocessingShape" mc:Ignorable="w14 w15 wp14">
   <w:body>
     <w:p>
       <w:pPr>
@@ -717,13 +717,27 @@
         <w:rPr>
           <w:color w:val="000000" w:themeColor="text1"/>
         </w:rPr>
-        <w:t xml:space="preserve"> NuGet package, enabling users to input textual data, computes similarity scores using multiple models, exports results to CSV files, and visualizes findings using Python-based scatter plot. The methodology emphasizes reproducibility, leveraging the </w:t>
+        <w:t xml:space="preserve"> </w:t>
       </w:r>
       <w:proofErr w:type="spellStart"/>
       <w:r>
         <w:rPr>
           <w:color w:val="000000" w:themeColor="text1"/>
         </w:rPr>
+        <w:t>NuGet</w:t>
+      </w:r>
+      <w:proofErr w:type="spellEnd"/>
+      <w:r>
+        <w:rPr>
+          <w:color w:val="000000" w:themeColor="text1"/>
+        </w:rPr>
+        <w:t xml:space="preserve"> package, enabling users to input textual data, computes similarity scores using multiple models, exports results to CSV files, and visualizes findings using Python-based scatter plot. The methodology emphasizes reproducibility, leveraging the </w:t>
+      </w:r>
+      <w:proofErr w:type="spellStart"/>
+      <w:r>
+        <w:rPr>
+          <w:color w:val="000000" w:themeColor="text1"/>
+        </w:rPr>
         <w:t>OpenAI</w:t>
       </w:r>
       <w:proofErr w:type="spellEnd"/>
@@ -731,7 +745,21 @@
         <w:rPr>
           <w:color w:val="000000" w:themeColor="text1"/>
         </w:rPr>
-        <w:t xml:space="preserve"> NuGet package and Python scripts for post-processing. By </w:t>
+        <w:t xml:space="preserve"> </w:t>
+      </w:r>
+      <w:proofErr w:type="spellStart"/>
+      <w:r>
+        <w:rPr>
+          <w:color w:val="000000" w:themeColor="text1"/>
+        </w:rPr>
+        <w:t>NuGet</w:t>
+      </w:r>
+      <w:proofErr w:type="spellEnd"/>
+      <w:r>
+        <w:rPr>
+          <w:color w:val="000000" w:themeColor="text1"/>
+        </w:rPr>
+        <w:t xml:space="preserve"> package and Python scripts for post-processing. By </w:t>
       </w:r>
       <w:r>
         <w:rPr>
@@ -806,12 +834,20 @@
         <w:rPr>
           <w:rFonts w:hint="eastAsia"/>
         </w:rPr>
-        <w:t xml:space="preserve">era by grouping words into </w:t>
+        <w:t xml:space="preserve">era by </w:t>
+      </w:r>
+      <w:r>
+        <w:rPr>
+          <w:rFonts w:hint="eastAsia"/>
+          <w:color w:val="000000" w:themeColor="text1"/>
+        </w:rPr>
+        <w:t xml:space="preserve">grouping words into </w:t>
       </w:r>
       <w:proofErr w:type="spellStart"/>
       <w:r>
         <w:rPr>
           <w:rFonts w:hint="eastAsia"/>
+          <w:color w:val="000000" w:themeColor="text1"/>
         </w:rPr>
         <w:t>synsets</w:t>
       </w:r>
@@ -819,17 +855,53 @@
       <w:r>
         <w:rPr>
           <w:rFonts w:hint="eastAsia"/>
-        </w:rPr>
-        <w:t xml:space="preserve"> and using path-based similarity measures</w:t>
-      </w:r>
-      <w:r>
-        <w:t xml:space="preserve"> [1]</w:t>
+          <w:color w:val="000000" w:themeColor="text1"/>
+        </w:rPr>
+        <w:t xml:space="preserve"> and using path-based </w:t>
       </w:r>
       <w:r>
         <w:rPr>
           <w:rFonts w:hint="eastAsia"/>
-        </w:rPr>
-        <w:t>. However, these approaches struggled with issues of polysemy (words with multiple meanings) and synonymy (different words with similar meanings), making them insu</w:t>
+          <w:color w:val="000000" w:themeColor="text1"/>
+        </w:rPr>
+        <w:t>similarity measures</w:t>
+      </w:r>
+      <w:r>
+        <w:rPr>
+          <w:color w:val="000000" w:themeColor="text1"/>
+        </w:rPr>
+        <w:t xml:space="preserve"> </w:t>
+      </w:r>
+      <w:hyperlink w:anchor="One_Miller" w:history="1">
+        <w:r>
+          <w:rPr>
+            <w:rStyle w:val="Hyperlink"/>
+            <w:color w:val="000000" w:themeColor="text1"/>
+            <w:u w:val="none"/>
+          </w:rPr>
+          <w:t>[1</w:t>
+        </w:r>
+        <w:r>
+          <w:rPr>
+            <w:rStyle w:val="Hyperlink"/>
+            <w:color w:val="000000" w:themeColor="text1"/>
+            <w:u w:val="none"/>
+          </w:rPr>
+          <w:t>]</w:t>
+        </w:r>
+      </w:hyperlink>
+      <w:r>
+        <w:rPr>
+          <w:rFonts w:hint="eastAsia"/>
+          <w:color w:val="000000" w:themeColor="text1"/>
+        </w:rPr>
+        <w:t xml:space="preserve">. However, these approaches struggled with issues of polysemy (words with multiple meanings) and synonymy (different words with similar meanings), making them </w:t>
+      </w:r>
+      <w:r>
+        <w:rPr>
+          <w:rFonts w:hint="eastAsia"/>
+        </w:rPr>
+        <w:t>insu</w:t>
       </w:r>
       <w:r>
         <w:t>fficient for complex NLP tasks.</w:t>
@@ -865,16 +937,43 @@
         <w:rPr>
           <w:rFonts w:hint="eastAsia"/>
         </w:rPr>
-        <w:t>-occurrence</w:t>
-      </w:r>
-      <w:r>
-        <w:t xml:space="preserve"> [2]</w:t>
+        <w:t>-</w:t>
       </w:r>
       <w:r>
         <w:rPr>
           <w:rFonts w:hint="eastAsia"/>
-        </w:rPr>
-        <w:t>. However, TF-IDF was unable to capture semantic relationships beyond surface-level term matching.</w:t>
+          <w:color w:val="000000" w:themeColor="text1"/>
+        </w:rPr>
+        <w:t>occurrence</w:t>
+      </w:r>
+      <w:r>
+        <w:rPr>
+          <w:color w:val="000000" w:themeColor="text1"/>
+        </w:rPr>
+        <w:t xml:space="preserve"> </w:t>
+      </w:r>
+      <w:hyperlink w:anchor="two_Salton" w:history="1">
+        <w:r>
+          <w:rPr>
+            <w:rStyle w:val="Hyperlink"/>
+            <w:color w:val="000000" w:themeColor="text1"/>
+            <w:u w:val="none"/>
+          </w:rPr>
+          <w:t>[2]</w:t>
+        </w:r>
+      </w:hyperlink>
+      <w:r>
+        <w:rPr>
+          <w:rFonts w:hint="eastAsia"/>
+          <w:color w:val="000000" w:themeColor="text1"/>
+        </w:rPr>
+        <w:t xml:space="preserve">. </w:t>
+      </w:r>
+      <w:r>
+        <w:rPr>
+          <w:rFonts w:hint="eastAsia"/>
+        </w:rPr>
+        <w:t>However, TF-IDF was unable to capture semantic relationships beyond surface-level term matching.</w:t>
       </w:r>
     </w:p>
     <w:p>
@@ -892,16 +991,43 @@
         <w:rPr>
           <w:rFonts w:hint="eastAsia"/>
         </w:rPr>
-        <w:t>Latent Semantic Analysis (LSA) improved upon VSMs by applying Singular Value Decomposition (SVD) to reduce dimensionality and uncover hidden semantic structures in text corpora</w:t>
-      </w:r>
-      <w:r>
-        <w:t xml:space="preserve"> [3]</w:t>
+        <w:t xml:space="preserve">Latent Semantic Analysis (LSA) improved upon VSMs by applying Singular Value Decomposition (SVD) to reduce dimensionality and uncover hidden semantic structures in text </w:t>
       </w:r>
       <w:r>
         <w:rPr>
           <w:rFonts w:hint="eastAsia"/>
-        </w:rPr>
-        <w:t>. LSA demonstrated effectiveness in capturing meani</w:t>
+          <w:color w:val="000000" w:themeColor="text1"/>
+        </w:rPr>
+        <w:t>corpora</w:t>
+      </w:r>
+      <w:r>
+        <w:rPr>
+          <w:color w:val="000000" w:themeColor="text1"/>
+        </w:rPr>
+        <w:t xml:space="preserve"> </w:t>
+      </w:r>
+      <w:hyperlink w:anchor="Three_Deerwester" w:history="1">
+        <w:r>
+          <w:rPr>
+            <w:rStyle w:val="Hyperlink"/>
+            <w:color w:val="000000" w:themeColor="text1"/>
+            <w:u w:val="none"/>
+          </w:rPr>
+          <w:t>[3]</w:t>
+        </w:r>
+      </w:hyperlink>
+      <w:r>
+        <w:rPr>
+          <w:rFonts w:hint="eastAsia"/>
+          <w:color w:val="000000" w:themeColor="text1"/>
+        </w:rPr>
+        <w:t xml:space="preserve">. LSA </w:t>
+      </w:r>
+      <w:r>
+        <w:rPr>
+          <w:rFonts w:hint="eastAsia"/>
+        </w:rPr>
+        <w:t>demonstrated effectiveness in capturing meani</w:t>
       </w:r>
       <w:r>
         <w:t>ng beyond word matching but still faced limitations in modeling word order and context.</w:t>
@@ -937,79 +1063,130 @@
           <w:rFonts w:hint="eastAsia"/>
           <w:lang w:val="en-US"/>
         </w:rPr>
-        <w:t xml:space="preserve">The introduction of word embeddings marked a major shift in NLP. Word2Vec, introduced by </w:t>
+        <w:t xml:space="preserve">The introduction of word embeddings marked a major shift in NLP. Word2Vec, </w:t>
+      </w:r>
+      <w:r>
+        <w:rPr>
+          <w:rFonts w:hint="eastAsia"/>
+          <w:color w:val="000000" w:themeColor="text1"/>
+          <w:lang w:val="en-US"/>
+        </w:rPr>
+        <w:t xml:space="preserve">introduced by </w:t>
       </w:r>
       <w:proofErr w:type="spellStart"/>
+      <w:r>
+        <w:rPr>
+          <w:rFonts w:hint="eastAsia"/>
+          <w:color w:val="000000" w:themeColor="text1"/>
+          <w:lang w:val="en-US"/>
+        </w:rPr>
+        <w:t>Mikolov</w:t>
+      </w:r>
+      <w:proofErr w:type="spellEnd"/>
+      <w:r>
+        <w:rPr>
+          <w:rFonts w:hint="eastAsia"/>
+          <w:color w:val="000000" w:themeColor="text1"/>
+          <w:lang w:val="en-US"/>
+        </w:rPr>
+        <w:t xml:space="preserve"> </w:t>
+      </w:r>
+      <w:hyperlink w:anchor="Four_Mikolov" w:history="1">
+        <w:r>
+          <w:rPr>
+            <w:rStyle w:val="Hyperlink"/>
+            <w:color w:val="000000" w:themeColor="text1"/>
+            <w:u w:val="none"/>
+            <w:lang w:val="en-US"/>
+          </w:rPr>
+          <w:t>[4]</w:t>
+        </w:r>
+      </w:hyperlink>
+      <w:r>
+        <w:rPr>
+          <w:rFonts w:hint="eastAsia"/>
+          <w:color w:val="000000" w:themeColor="text1"/>
+          <w:lang w:val="en-US"/>
+        </w:rPr>
+        <w:t xml:space="preserve">, </w:t>
+      </w:r>
       <w:r>
         <w:rPr>
           <w:rFonts w:hint="eastAsia"/>
           <w:lang w:val="en-US"/>
         </w:rPr>
-        <w:t>Mikolov</w:t>
-      </w:r>
-      <w:proofErr w:type="spellEnd"/>
+        <w:t>trained neural networks on large corpora to generate dense vector representations of words based on their co-occurrence. Word2Vec's Skip-gram</w:t>
+      </w:r>
+      <w:r>
+        <w:rPr>
+          <w:lang w:val="en-US"/>
+        </w:rPr>
+        <w:t xml:space="preserve"> and Continuous Bag-of-Words (CBOW) models captured word meaning more effectively than previous methods.</w:t>
+      </w:r>
+    </w:p>
+    <w:p>
+      <w:pPr>
+        <w:pStyle w:val="BodyText"/>
+        <w:rPr>
+          <w:lang w:val="en-US"/>
+        </w:rPr>
+      </w:pPr>
+      <w:proofErr w:type="spellStart"/>
       <w:r>
         <w:rPr>
           <w:rFonts w:hint="eastAsia"/>
           <w:lang w:val="en-US"/>
         </w:rPr>
-        <w:t xml:space="preserve"> </w:t>
-      </w:r>
-      <w:r>
-        <w:rPr>
-          <w:lang w:val="en-US"/>
-        </w:rPr>
-        <w:t>[4]</w:t>
-      </w:r>
+        <w:t>GloVe</w:t>
+      </w:r>
+      <w:proofErr w:type="spellEnd"/>
       <w:r>
         <w:rPr>
           <w:rFonts w:hint="eastAsia"/>
           <w:lang w:val="en-US"/>
         </w:rPr>
-        <w:t>, trained neural networks on large corpora to generate dense vector representations of words based on their co-occurrence. Word2Vec's Skip-gram</w:t>
-      </w:r>
-      <w:r>
-        <w:rPr>
+        <w:t xml:space="preserve"> (Global Vectors for Word Representation) further enhanced word embeddings by incorporating both global corpus statistics and local </w:t>
+      </w:r>
+      <w:r>
+        <w:rPr>
+          <w:rFonts w:hint="eastAsia"/>
+          <w:color w:val="000000" w:themeColor="text1"/>
           <w:lang w:val="en-US"/>
         </w:rPr>
-        <w:t xml:space="preserve"> and Continuous Bag-of-Words (CBOW) models captured word meaning more effectively than previous methods.</w:t>
-      </w:r>
-    </w:p>
-    <w:p>
-      <w:pPr>
-        <w:pStyle w:val="BodyText"/>
-        <w:rPr>
+        <w:t>context</w:t>
+      </w:r>
+      <w:r>
+        <w:rPr>
+          <w:color w:val="000000" w:themeColor="text1"/>
           <w:lang w:val="en-US"/>
         </w:rPr>
-      </w:pPr>
-      <w:proofErr w:type="spellStart"/>
+        <w:t xml:space="preserve"> </w:t>
+      </w:r>
+      <w:hyperlink w:anchor="Five_Pennington" w:history="1">
+        <w:r>
+          <w:rPr>
+            <w:rStyle w:val="Hyperlink"/>
+            <w:color w:val="000000" w:themeColor="text1"/>
+            <w:u w:val="none"/>
+            <w:lang w:val="en-US"/>
+          </w:rPr>
+          <w:t>[5]</w:t>
+        </w:r>
+      </w:hyperlink>
+      <w:r>
+        <w:rPr>
+          <w:rFonts w:hint="eastAsia"/>
+          <w:color w:val="000000" w:themeColor="text1"/>
+          <w:lang w:val="en-US"/>
+        </w:rPr>
+        <w:t>. These models significantly improved semantic similarity computations</w:t>
+      </w:r>
       <w:r>
         <w:rPr>
           <w:rFonts w:hint="eastAsia"/>
           <w:lang w:val="en-US"/>
         </w:rPr>
-        <w:t>GloVe</w:t>
-      </w:r>
-      <w:proofErr w:type="spellEnd"/>
-      <w:r>
-        <w:rPr>
-          <w:rFonts w:hint="eastAsia"/>
-          <w:lang w:val="en-US"/>
-        </w:rPr>
-        <w:t xml:space="preserve"> (Global Vectors for Word Representation) further enhanced word embeddings by incorporating both global corpus statistics and local context</w:t>
-      </w:r>
-      <w:r>
-        <w:rPr>
-          <w:lang w:val="en-US"/>
-        </w:rPr>
-        <w:t xml:space="preserve"> [5]</w:t>
-      </w:r>
-      <w:r>
-        <w:rPr>
-          <w:rFonts w:hint="eastAsia"/>
-          <w:lang w:val="en-US"/>
-        </w:rPr>
-        <w:t>. These models significantly improved semantic similarity computations,</w:t>
+        <w:t>,</w:t>
       </w:r>
       <w:r>
         <w:rPr>
@@ -1053,23 +1230,46 @@
       <w:r>
         <w:rPr>
           <w:rFonts w:hint="eastAsia"/>
+          <w:color w:val="000000" w:themeColor="text1"/>
           <w:lang w:val="en-US"/>
         </w:rPr>
         <w:t>context</w:t>
       </w:r>
       <w:r>
         <w:rPr>
+          <w:color w:val="000000" w:themeColor="text1"/>
           <w:lang w:val="en-US"/>
         </w:rPr>
-        <w:t xml:space="preserve"> [6]</w:t>
+        <w:t xml:space="preserve"> </w:t>
+      </w:r>
+      <w:hyperlink w:anchor="Six_Devlin" w:history="1">
+        <w:r>
+          <w:rPr>
+            <w:rStyle w:val="Hyperlink"/>
+            <w:color w:val="000000" w:themeColor="text1"/>
+            <w:u w:val="none"/>
+            <w:lang w:val="en-US"/>
+          </w:rPr>
+          <w:t>[6]</w:t>
+        </w:r>
+      </w:hyperlink>
+      <w:r>
+        <w:rPr>
+          <w:rFonts w:hint="eastAsia"/>
+          <w:color w:val="000000" w:themeColor="text1"/>
+          <w:lang w:val="en-US"/>
+        </w:rPr>
+        <w:t xml:space="preserve">. This </w:t>
       </w:r>
       <w:r>
         <w:rPr>
           <w:rFonts w:hint="eastAsia"/>
           <w:lang w:val="en-US"/>
         </w:rPr>
-        <w:t>. This approach significantly improved semantic similarity analysis by considering the entire sentence structure.</w:t>
-      </w:r>
+        <w:t>approach significantly improved semantic similarity analysis by considering the entire sentence structure.</w:t>
+      </w:r>
+      <w:bookmarkStart w:id="1" w:name="_GoBack"/>
+      <w:bookmarkEnd w:id="1"/>
     </w:p>
     <w:p>
       <w:pPr>
@@ -1099,20 +1299,57 @@
           <w:rFonts w:hint="eastAsia"/>
           <w:lang w:val="en-US"/>
         </w:rPr>
-        <w:t xml:space="preserve"> GPT-based embeddings, which leverage self-supervised learning on vast textual data to generate high-quality embeddings for semantic similarity tasks </w:t>
-      </w:r>
-      <w:r>
-        <w:rPr>
-          <w:lang w:val="en-US"/>
-        </w:rPr>
-        <w:t>[7]</w:t>
-      </w:r>
+        <w:t xml:space="preserve"> GPT-based </w:t>
+      </w:r>
+      <w:proofErr w:type="spellStart"/>
       <w:r>
         <w:rPr>
           <w:rFonts w:hint="eastAsia"/>
           <w:lang w:val="en-US"/>
         </w:rPr>
-        <w:t xml:space="preserve">. The </w:t>
+        <w:t>embeddings</w:t>
+      </w:r>
+      <w:proofErr w:type="spellEnd"/>
+      <w:r>
+        <w:rPr>
+          <w:rFonts w:hint="eastAsia"/>
+          <w:lang w:val="en-US"/>
+        </w:rPr>
+        <w:t xml:space="preserve">, which leverage self-supervised learning on vast textual data to generate high-quality embeddings for semantic </w:t>
+      </w:r>
+      <w:r>
+        <w:rPr>
+          <w:rFonts w:hint="eastAsia"/>
+          <w:color w:val="000000" w:themeColor="text1"/>
+          <w:lang w:val="en-US"/>
+        </w:rPr>
+        <w:t xml:space="preserve">similarity tasks </w:t>
+      </w:r>
+      <w:hyperlink w:anchor="Seven_Brown" w:history="1">
+        <w:r>
+          <w:rPr>
+            <w:rStyle w:val="Hyperlink"/>
+            <w:color w:val="000000" w:themeColor="text1"/>
+            <w:u w:val="none"/>
+            <w:lang w:val="en-US"/>
+          </w:rPr>
+          <w:t>[7]</w:t>
+        </w:r>
+      </w:hyperlink>
+      <w:r>
+        <w:rPr>
+          <w:rFonts w:hint="eastAsia"/>
+          <w:color w:val="000000" w:themeColor="text1"/>
+          <w:lang w:val="en-US"/>
+        </w:rPr>
+        <w:t xml:space="preserve">. </w:t>
+      </w:r>
+      <w:r>
+        <w:rPr>
+          <w:rFonts w:hint="eastAsia"/>
+          <w:lang w:val="en-US"/>
+        </w:rPr>
+        <w:t xml:space="preserve">The </w:t>
       </w:r>
       <w:proofErr w:type="spellStart"/>
       <w:r>
@@ -1174,28 +1411,29 @@
         <w:rPr>
           <w:lang w:val="en-US"/>
         </w:rPr>
-        <w:t xml:space="preserve"> embedding models within a structured framework in .NET. By computing cosine similarity between embeddings at word, phrase, and document levels, the study provides insights into the effectiveness of modern NLP embeddings. The project also incorporates visualization techniques to analyze trends in similarity scores, making it a valuable contribution to the field of semantic similarity analysis</w:t>
-      </w:r>
-      <w:r>
-        <w:rPr>
+        <w:t xml:space="preserve"> embedding models within a structured framework in .NET. By computing cosine similarity between embeddings at word, phrase, and document levels, the study provides insights into the effectiveness of modern NLP embeddings. The project also incorporates </w:t>
+      </w:r>
+      <w:r>
+        <w:rPr>
+          <w:color w:val="000000" w:themeColor="text1"/>
           <w:lang w:val="en-US"/>
         </w:rPr>
-        <w:t xml:space="preserve">, </w:t>
-      </w:r>
-      <w:r>
-        <w:rPr>
-          <w:lang w:val="en-US"/>
-        </w:rPr>
-        <w:t xml:space="preserve">aligning with recent trends in explainable AI </w:t>
-      </w:r>
-      <w:r>
-        <w:rPr>
-          <w:lang w:val="en-US"/>
-        </w:rPr>
-        <w:t>[8]</w:t>
-      </w:r>
-      <w:r>
-        <w:rPr>
+        <w:t xml:space="preserve">visualization techniques to analyze trends in similarity scores, making it a valuable contribution to the field of semantic similarity analysis, aligning with recent trends in explainable AI </w:t>
+      </w:r>
+      <w:hyperlink w:anchor="Eight_Samek" w:history="1">
+        <w:r>
+          <w:rPr>
+            <w:rStyle w:val="Hyperlink"/>
+            <w:color w:val="000000" w:themeColor="text1"/>
+            <w:u w:val="none"/>
+            <w:lang w:val="en-US"/>
+          </w:rPr>
+          <w:t>[8]</w:t>
+        </w:r>
+      </w:hyperlink>
+      <w:r>
+        <w:rPr>
+          <w:color w:val="000000" w:themeColor="text1"/>
           <w:lang w:val="en-US"/>
         </w:rPr>
         <w:t>.</w:t>
@@ -3159,7 +3397,7 @@
               </wp:anchor>
             </w:drawing>
           </mc:Choice>
-          <mc:Fallback>
+          <mc:Fallback xmlns:cx="http://schemas.microsoft.com/office/drawing/2014/chartex" xmlns:cx1="http://schemas.microsoft.com/office/drawing/2015/9/8/chartex" xmlns:cx2="http://schemas.microsoft.com/office/drawing/2015/10/21/chartex" xmlns:cx3="http://schemas.microsoft.com/office/drawing/2016/5/9/chartex" xmlns:cx4="http://schemas.microsoft.com/office/drawing/2016/5/10/chartex" xmlns:cx5="http://schemas.microsoft.com/office/drawing/2016/5/11/chartex" xmlns:cx6="http://schemas.microsoft.com/office/drawing/2016/5/12/chartex" xmlns:cx7="http://schemas.microsoft.com/office/drawing/2016/5/13/chartex" xmlns:cx8="http://schemas.microsoft.com/office/drawing/2016/5/14/chartex" xmlns:aink="http://schemas.microsoft.com/office/drawing/2016/ink" xmlns:am3d="http://schemas.microsoft.com/office/drawing/2017/model3d" xmlns:w16cex="http://schemas.microsoft.com/office/word/2018/wordml/cex" xmlns:w16cid="http://schemas.microsoft.com/office/word/2016/wordml/cid" xmlns:w16="http://schemas.microsoft.com/office/word/2018/wordml" xmlns:w16sdtdh="http://schemas.microsoft.com/office/word/2020/wordml/sdtdatahash" xmlns:w16se="http://schemas.microsoft.com/office/word/2015/wordml/symex">
             <w:pict>
               <v:shapetype w14:anchorId="473EBEF8" id="_x0000_t202" coordsize="21600,21600" o:spt="202" path="m,l,21600r21600,l21600,xe">
                 <v:stroke joinstyle="miter"/>
@@ -4257,21 +4495,7 @@
         <w:rPr>
           <w:lang w:eastAsia="x-none"/>
         </w:rPr>
-        <w:t>” method, appending the retrieved text to a “List&lt;string</w:t>
-      </w:r>
-      <w:proofErr w:type="gramStart"/>
-      <w:r>
-        <w:rPr>
-          <w:lang w:eastAsia="x-none"/>
-        </w:rPr>
-        <w:t>&gt;“ named</w:t>
-      </w:r>
-      <w:proofErr w:type="gramEnd"/>
-      <w:r>
-        <w:rPr>
-          <w:lang w:eastAsia="x-none"/>
-        </w:rPr>
-        <w:t xml:space="preserve"> “</w:t>
+        <w:t>” method, appending the retrieved text to a “List&lt;string&gt;“ named “</w:t>
       </w:r>
       <w:proofErr w:type="spellStart"/>
       <w:r>
@@ -4978,7 +5202,7 @@
               </wp:anchor>
             </w:drawing>
           </mc:Choice>
-          <mc:Fallback>
+          <mc:Fallback xmlns:cx="http://schemas.microsoft.com/office/drawing/2014/chartex" xmlns:cx1="http://schemas.microsoft.com/office/drawing/2015/9/8/chartex" xmlns:cx2="http://schemas.microsoft.com/office/drawing/2015/10/21/chartex" xmlns:cx3="http://schemas.microsoft.com/office/drawing/2016/5/9/chartex" xmlns:cx4="http://schemas.microsoft.com/office/drawing/2016/5/10/chartex" xmlns:cx5="http://schemas.microsoft.com/office/drawing/2016/5/11/chartex" xmlns:cx6="http://schemas.microsoft.com/office/drawing/2016/5/12/chartex" xmlns:cx7="http://schemas.microsoft.com/office/drawing/2016/5/13/chartex" xmlns:cx8="http://schemas.microsoft.com/office/drawing/2016/5/14/chartex" xmlns:aink="http://schemas.microsoft.com/office/drawing/2016/ink" xmlns:am3d="http://schemas.microsoft.com/office/drawing/2017/model3d" xmlns:w16cex="http://schemas.microsoft.com/office/word/2018/wordml/cex" xmlns:w16cid="http://schemas.microsoft.com/office/word/2016/wordml/cid" xmlns:w16="http://schemas.microsoft.com/office/word/2018/wordml" xmlns:w16sdtdh="http://schemas.microsoft.com/office/word/2020/wordml/sdtdatahash" xmlns:w16se="http://schemas.microsoft.com/office/word/2015/wordml/symex">
             <w:pict>
               <v:shape w14:anchorId="7208FC18" id="_x0000_s1027" type="#_x0000_t202" style="position:absolute;left:0;text-align:left;margin-left:190.3pt;margin-top:6.4pt;width:241.5pt;height:242pt;z-index:251677696;visibility:visible;mso-wrap-style:square;mso-width-percent:0;mso-height-percent:0;mso-wrap-distance-left:9pt;mso-wrap-distance-top:3.6pt;mso-wrap-distance-right:9pt;mso-wrap-distance-bottom:3.6pt;mso-position-horizontal:right;mso-position-horizontal-relative:text;mso-position-vertical:absolute;mso-position-vertical-relative:text;mso-width-percent:0;mso-height-percent:0;mso-width-relative:margin;mso-height-relative:margin;v-text-anchor:top" o:gfxdata="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">
                 <v:textbox>
@@ -6860,7 +7084,7 @@
               </wp:anchor>
             </w:drawing>
           </mc:Choice>
-          <mc:Fallback>
+          <mc:Fallback xmlns:cx="http://schemas.microsoft.com/office/drawing/2014/chartex" xmlns:cx1="http://schemas.microsoft.com/office/drawing/2015/9/8/chartex" xmlns:cx2="http://schemas.microsoft.com/office/drawing/2015/10/21/chartex" xmlns:cx3="http://schemas.microsoft.com/office/drawing/2016/5/9/chartex" xmlns:cx4="http://schemas.microsoft.com/office/drawing/2016/5/10/chartex" xmlns:cx5="http://schemas.microsoft.com/office/drawing/2016/5/11/chartex" xmlns:cx6="http://schemas.microsoft.com/office/drawing/2016/5/12/chartex" xmlns:cx7="http://schemas.microsoft.com/office/drawing/2016/5/13/chartex" xmlns:cx8="http://schemas.microsoft.com/office/drawing/2016/5/14/chartex" xmlns:aink="http://schemas.microsoft.com/office/drawing/2016/ink" xmlns:am3d="http://schemas.microsoft.com/office/drawing/2017/model3d" xmlns:w16cex="http://schemas.microsoft.com/office/word/2018/wordml/cex" xmlns:w16cid="http://schemas.microsoft.com/office/word/2016/wordml/cid" xmlns:w16="http://schemas.microsoft.com/office/word/2018/wordml" xmlns:w16sdtdh="http://schemas.microsoft.com/office/word/2020/wordml/sdtdatahash" xmlns:w16se="http://schemas.microsoft.com/office/word/2015/wordml/symex">
             <w:pict>
               <v:shape w14:anchorId="4C7CA7D8" id="_x0000_s1028" type="#_x0000_t202" style="position:absolute;left:0;text-align:left;margin-left:189.8pt;margin-top:17.05pt;width:241pt;height:110.6pt;z-index:251671552;visibility:visible;mso-wrap-style:square;mso-width-percent:0;mso-height-percent:200;mso-wrap-distance-left:9pt;mso-wrap-distance-top:3.6pt;mso-wrap-distance-right:9pt;mso-wrap-distance-bottom:3.6pt;mso-position-horizontal:right;mso-position-horizontal-relative:text;mso-position-vertical:absolute;mso-position-vertical-relative:text;mso-width-percent:0;mso-height-percent:200;mso-width-relative:margin;mso-height-relative:margin;v-text-anchor:top" o:gfxdata="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">
                 <v:textbox style="mso-fit-shape-to-text:t">
@@ -7562,7 +7786,23 @@
           <w:spacing w:val="-1"/>
           <w:lang w:eastAsia="x-none"/>
         </w:rPr>
-        <w:t xml:space="preserve"> class is responsible for retrieving embeddings from </w:t>
+        <w:t xml:space="preserve"> class is responsible for retrieving </w:t>
+      </w:r>
+      <w:proofErr w:type="spellStart"/>
+      <w:r>
+        <w:rPr>
+          <w:spacing w:val="-1"/>
+          <w:lang w:eastAsia="x-none"/>
+        </w:rPr>
+        <w:t>embeddings</w:t>
+      </w:r>
+      <w:proofErr w:type="spellEnd"/>
+      <w:r>
+        <w:rPr>
+          <w:spacing w:val="-1"/>
+          <w:lang w:eastAsia="x-none"/>
+        </w:rPr>
+        <w:t xml:space="preserve"> from </w:t>
       </w:r>
       <w:proofErr w:type="spellStart"/>
       <w:r>
@@ -7943,23 +8183,7 @@
           <w:spacing w:val="-1"/>
           <w:lang w:eastAsia="x-none"/>
         </w:rPr>
-        <w:t xml:space="preserve">Word </w:t>
-      </w:r>
-      <w:proofErr w:type="gramStart"/>
-      <w:r>
-        <w:rPr>
-          <w:spacing w:val="-1"/>
-          <w:lang w:eastAsia="x-none"/>
-        </w:rPr>
-        <w:t>embedding’s</w:t>
-      </w:r>
-      <w:proofErr w:type="gramEnd"/>
-      <w:r>
-        <w:rPr>
-          <w:spacing w:val="-1"/>
-          <w:lang w:eastAsia="x-none"/>
-        </w:rPr>
-        <w:t xml:space="preserve"> are numerical representations of words or text, which help in performing semantic similarity calculations.</w:t>
+        <w:t>Word embedding’s are numerical representations of words or text, which help in performing semantic similarity calculations.</w:t>
       </w:r>
     </w:p>
     <w:p>
@@ -8004,15 +8228,120 @@
           <w:spacing w:val="-1"/>
           <w:lang w:eastAsia="x-none"/>
         </w:rPr>
-        <w:t xml:space="preserve">method is designed to asynchronously generate </w:t>
-      </w:r>
+        <w:t xml:space="preserve">method is designed to asynchronously generate embedding’s for a given text input using </w:t>
+      </w:r>
+      <w:proofErr w:type="spellStart"/>
+      <w:r>
+        <w:rPr>
+          <w:spacing w:val="-1"/>
+          <w:lang w:eastAsia="x-none"/>
+        </w:rPr>
+        <w:t>OpenAI's</w:t>
+      </w:r>
+      <w:proofErr w:type="spellEnd"/>
+      <w:r>
+        <w:rPr>
+          <w:spacing w:val="-1"/>
+          <w:lang w:eastAsia="x-none"/>
+        </w:rPr>
+        <w:t xml:space="preserve"> embedding models. Embedding’s are dense vector representations that capture the semantic meaning of text, facilitating tasks like search Clustering, and classification. In this method, the input content is first validated to ensure it is neither null nor empty, throwing an </w:t>
+      </w:r>
+      <w:proofErr w:type="spellStart"/>
+      <w:r>
+        <w:rPr>
+          <w:spacing w:val="-1"/>
+          <w:lang w:eastAsia="x-none"/>
+        </w:rPr>
+        <w:t>ArgumentException</w:t>
+      </w:r>
+      <w:proofErr w:type="spellEnd"/>
+      <w:r>
+        <w:rPr>
+          <w:spacing w:val="-1"/>
+          <w:lang w:eastAsia="x-none"/>
+        </w:rPr>
+        <w:t xml:space="preserve"> if it is. An instance of </w:t>
+      </w:r>
+      <w:proofErr w:type="spellStart"/>
+      <w:r>
+        <w:rPr>
+          <w:spacing w:val="-1"/>
+          <w:lang w:eastAsia="x-none"/>
+        </w:rPr>
+        <w:t>EmbeddingClient</w:t>
+      </w:r>
+      <w:proofErr w:type="spellEnd"/>
+      <w:r>
+        <w:rPr>
+          <w:spacing w:val="-1"/>
+          <w:lang w:eastAsia="x-none"/>
+        </w:rPr>
+        <w:t xml:space="preserve"> is then created using the specified model and an API key. The method proceeds by calling </w:t>
+      </w:r>
+      <w:proofErr w:type="spellStart"/>
+      <w:r>
+        <w:rPr>
+          <w:spacing w:val="-1"/>
+          <w:lang w:eastAsia="x-none"/>
+        </w:rPr>
+        <w:t>GenerateEmbeddingAsync</w:t>
+      </w:r>
+      <w:proofErr w:type="spellEnd"/>
+      <w:r>
+        <w:rPr>
+          <w:spacing w:val="-1"/>
+          <w:lang w:eastAsia="x-none"/>
+        </w:rPr>
+        <w:t xml:space="preserve"> on the </w:t>
+      </w:r>
+      <w:proofErr w:type="spellStart"/>
+      <w:r>
+        <w:rPr>
+          <w:spacing w:val="-1"/>
+          <w:lang w:eastAsia="x-none"/>
+        </w:rPr>
+        <w:t>openAIClient</w:t>
+      </w:r>
+      <w:proofErr w:type="spellEnd"/>
+      <w:r>
+        <w:rPr>
+          <w:spacing w:val="-1"/>
+          <w:lang w:eastAsia="x-none"/>
+        </w:rPr>
+        <w:t xml:space="preserve"> instance, passing the content to obtain an </w:t>
+      </w:r>
+      <w:proofErr w:type="spellStart"/>
+      <w:r>
+        <w:rPr>
+          <w:spacing w:val="-1"/>
+          <w:lang w:eastAsia="x-none"/>
+        </w:rPr>
+        <w:t>OpenAIEmbedding</w:t>
+      </w:r>
+      <w:proofErr w:type="spellEnd"/>
+      <w:r>
+        <w:rPr>
+          <w:spacing w:val="-1"/>
+          <w:lang w:eastAsia="x-none"/>
+        </w:rPr>
+        <w:t xml:space="preserve"> object. This embedding is subsequently converted to a float array using the </w:t>
+      </w:r>
+      <w:proofErr w:type="spellStart"/>
       <w:proofErr w:type="gramStart"/>
       <w:r>
         <w:rPr>
           <w:spacing w:val="-1"/>
           <w:lang w:eastAsia="x-none"/>
         </w:rPr>
-        <w:t>embedding’s</w:t>
+        <w:t>ToFloats</w:t>
+      </w:r>
+      <w:proofErr w:type="spellEnd"/>
+      <w:r>
+        <w:rPr>
+          <w:spacing w:val="-1"/>
+          <w:lang w:eastAsia="x-none"/>
+        </w:rPr>
+        <w:t>(</w:t>
       </w:r>
       <w:proofErr w:type="gramEnd"/>
       <w:r>
@@ -8020,7 +8349,7 @@
           <w:spacing w:val="-1"/>
           <w:lang w:eastAsia="x-none"/>
         </w:rPr>
-        <w:t xml:space="preserve"> for a given text input using </w:t>
+        <w:t>).</w:t>
       </w:r>
       <w:proofErr w:type="spellStart"/>
       <w:r>
@@ -8028,6 +8357,54 @@
           <w:spacing w:val="-1"/>
           <w:lang w:eastAsia="x-none"/>
         </w:rPr>
+        <w:t>ToArray</w:t>
+      </w:r>
+      <w:proofErr w:type="spellEnd"/>
+      <w:r>
+        <w:rPr>
+          <w:spacing w:val="-1"/>
+          <w:lang w:eastAsia="x-none"/>
+        </w:rPr>
+        <w:t xml:space="preserve">() method, which is then returned. If any exceptions occur during this process, they are caught, logged to the console, and </w:t>
+      </w:r>
+      <w:proofErr w:type="spellStart"/>
+      <w:r>
+        <w:rPr>
+          <w:spacing w:val="-1"/>
+          <w:lang w:eastAsia="x-none"/>
+        </w:rPr>
+        <w:t>rethrown</w:t>
+      </w:r>
+      <w:proofErr w:type="spellEnd"/>
+      <w:r>
+        <w:rPr>
+          <w:spacing w:val="-1"/>
+          <w:lang w:eastAsia="x-none"/>
+        </w:rPr>
+        <w:t xml:space="preserve"> as an </w:t>
+      </w:r>
+      <w:proofErr w:type="spellStart"/>
+      <w:r>
+        <w:rPr>
+          <w:spacing w:val="-1"/>
+          <w:lang w:eastAsia="x-none"/>
+        </w:rPr>
+        <w:t>InvalidOperationException</w:t>
+      </w:r>
+      <w:proofErr w:type="spellEnd"/>
+      <w:r>
+        <w:rPr>
+          <w:spacing w:val="-1"/>
+          <w:lang w:eastAsia="x-none"/>
+        </w:rPr>
+        <w:t xml:space="preserve"> with a descriptive message. This approach aligns with best practices for integrating </w:t>
+      </w:r>
+      <w:proofErr w:type="spellStart"/>
+      <w:r>
+        <w:rPr>
+          <w:spacing w:val="-1"/>
+          <w:lang w:eastAsia="x-none"/>
+        </w:rPr>
         <w:t>OpenAI's</w:t>
       </w:r>
       <w:proofErr w:type="spellEnd"/>
@@ -8036,23 +8413,7 @@
           <w:spacing w:val="-1"/>
           <w:lang w:eastAsia="x-none"/>
         </w:rPr>
-        <w:t xml:space="preserve"> embedding models. </w:t>
-      </w:r>
-      <w:proofErr w:type="gramStart"/>
-      <w:r>
-        <w:rPr>
-          <w:spacing w:val="-1"/>
-          <w:lang w:eastAsia="x-none"/>
-        </w:rPr>
-        <w:t>Embedding’s</w:t>
-      </w:r>
-      <w:proofErr w:type="gramEnd"/>
-      <w:r>
-        <w:rPr>
-          <w:spacing w:val="-1"/>
-          <w:lang w:eastAsia="x-none"/>
-        </w:rPr>
-        <w:t xml:space="preserve"> are dense vector representations that capture the semantic meaning of text, facilitating tasks like search Clustering, and classification. In this method, the input content is first validated to ensure it is neither null nor empty, throwing an </w:t>
+        <w:t xml:space="preserve"> </w:t>
       </w:r>
       <w:proofErr w:type="spellStart"/>
       <w:r>
@@ -8060,7 +8421,7 @@
           <w:spacing w:val="-1"/>
           <w:lang w:eastAsia="x-none"/>
         </w:rPr>
-        <w:t>ArgumentException</w:t>
+        <w:t>embeddings</w:t>
       </w:r>
       <w:proofErr w:type="spellEnd"/>
       <w:r>
@@ -8068,144 +8429,7 @@
           <w:spacing w:val="-1"/>
           <w:lang w:eastAsia="x-none"/>
         </w:rPr>
-        <w:t xml:space="preserve"> if it is. An instance of </w:t>
-      </w:r>
-      <w:proofErr w:type="spellStart"/>
-      <w:r>
-        <w:rPr>
-          <w:spacing w:val="-1"/>
-          <w:lang w:eastAsia="x-none"/>
-        </w:rPr>
-        <w:t>EmbeddingClient</w:t>
-      </w:r>
-      <w:proofErr w:type="spellEnd"/>
-      <w:r>
-        <w:rPr>
-          <w:spacing w:val="-1"/>
-          <w:lang w:eastAsia="x-none"/>
-        </w:rPr>
-        <w:t xml:space="preserve"> is then created using the specified model and an API key. The method proceeds by calling </w:t>
-      </w:r>
-      <w:proofErr w:type="spellStart"/>
-      <w:r>
-        <w:rPr>
-          <w:spacing w:val="-1"/>
-          <w:lang w:eastAsia="x-none"/>
-        </w:rPr>
-        <w:t>GenerateEmbeddingAsync</w:t>
-      </w:r>
-      <w:proofErr w:type="spellEnd"/>
-      <w:r>
-        <w:rPr>
-          <w:spacing w:val="-1"/>
-          <w:lang w:eastAsia="x-none"/>
-        </w:rPr>
-        <w:t xml:space="preserve"> on the </w:t>
-      </w:r>
-      <w:proofErr w:type="spellStart"/>
-      <w:r>
-        <w:rPr>
-          <w:spacing w:val="-1"/>
-          <w:lang w:eastAsia="x-none"/>
-        </w:rPr>
-        <w:t>openAIClient</w:t>
-      </w:r>
-      <w:proofErr w:type="spellEnd"/>
-      <w:r>
-        <w:rPr>
-          <w:spacing w:val="-1"/>
-          <w:lang w:eastAsia="x-none"/>
-        </w:rPr>
-        <w:t xml:space="preserve"> instance, passing the content to obtain an </w:t>
-      </w:r>
-      <w:proofErr w:type="spellStart"/>
-      <w:r>
-        <w:rPr>
-          <w:spacing w:val="-1"/>
-          <w:lang w:eastAsia="x-none"/>
-        </w:rPr>
-        <w:t>OpenAIEmbedding</w:t>
-      </w:r>
-      <w:proofErr w:type="spellEnd"/>
-      <w:r>
-        <w:rPr>
-          <w:spacing w:val="-1"/>
-          <w:lang w:eastAsia="x-none"/>
-        </w:rPr>
-        <w:t xml:space="preserve"> object. This embedding is subsequently converted to a float array using the </w:t>
-      </w:r>
-      <w:proofErr w:type="spellStart"/>
-      <w:r>
-        <w:rPr>
-          <w:spacing w:val="-1"/>
-          <w:lang w:eastAsia="x-none"/>
-        </w:rPr>
-        <w:t>ToFloats</w:t>
-      </w:r>
-      <w:proofErr w:type="spellEnd"/>
-      <w:r>
-        <w:rPr>
-          <w:spacing w:val="-1"/>
-          <w:lang w:eastAsia="x-none"/>
-        </w:rPr>
-        <w:t>(</w:t>
-      </w:r>
-      <w:proofErr w:type="gramStart"/>
-      <w:r>
-        <w:rPr>
-          <w:spacing w:val="-1"/>
-          <w:lang w:eastAsia="x-none"/>
-        </w:rPr>
-        <w:t>).</w:t>
-      </w:r>
-      <w:proofErr w:type="spellStart"/>
-      <w:r>
-        <w:rPr>
-          <w:spacing w:val="-1"/>
-          <w:lang w:eastAsia="x-none"/>
-        </w:rPr>
-        <w:t>ToArray</w:t>
-      </w:r>
-      <w:proofErr w:type="spellEnd"/>
-      <w:proofErr w:type="gramEnd"/>
-      <w:r>
-        <w:rPr>
-          <w:spacing w:val="-1"/>
-          <w:lang w:eastAsia="x-none"/>
-        </w:rPr>
-        <w:t xml:space="preserve">() method, which is then returned. If any exceptions occur during this process, they are caught, logged to the console, and rethrown as an </w:t>
-      </w:r>
-      <w:proofErr w:type="spellStart"/>
-      <w:r>
-        <w:rPr>
-          <w:spacing w:val="-1"/>
-          <w:lang w:eastAsia="x-none"/>
-        </w:rPr>
-        <w:t>InvalidOperationException</w:t>
-      </w:r>
-      <w:proofErr w:type="spellEnd"/>
-      <w:r>
-        <w:rPr>
-          <w:spacing w:val="-1"/>
-          <w:lang w:eastAsia="x-none"/>
-        </w:rPr>
-        <w:t xml:space="preserve"> with a descriptive message. This approach aligns with best practices for integrating </w:t>
-      </w:r>
-      <w:proofErr w:type="spellStart"/>
-      <w:r>
-        <w:rPr>
-          <w:spacing w:val="-1"/>
-          <w:lang w:eastAsia="x-none"/>
-        </w:rPr>
-        <w:t>OpenAI's</w:t>
-      </w:r>
-      <w:proofErr w:type="spellEnd"/>
-      <w:r>
-        <w:rPr>
-          <w:spacing w:val="-1"/>
-          <w:lang w:eastAsia="x-none"/>
-        </w:rPr>
-        <w:t xml:space="preserve"> embeddings into .NET applications, enabling developers to leverage advanced text analysis capabilities.</w:t>
+        <w:t xml:space="preserve"> into .NET applications, enabling developers to leverage advanced text analysis capabilities.</w:t>
       </w:r>
     </w:p>
     <w:p>
@@ -8595,7 +8819,7 @@
               </wp:anchor>
             </w:drawing>
           </mc:Choice>
-          <mc:Fallback>
+          <mc:Fallback xmlns:cx="http://schemas.microsoft.com/office/drawing/2014/chartex" xmlns:cx1="http://schemas.microsoft.com/office/drawing/2015/9/8/chartex" xmlns:cx2="http://schemas.microsoft.com/office/drawing/2015/10/21/chartex" xmlns:cx3="http://schemas.microsoft.com/office/drawing/2016/5/9/chartex" xmlns:cx4="http://schemas.microsoft.com/office/drawing/2016/5/10/chartex" xmlns:cx5="http://schemas.microsoft.com/office/drawing/2016/5/11/chartex" xmlns:cx6="http://schemas.microsoft.com/office/drawing/2016/5/12/chartex" xmlns:cx7="http://schemas.microsoft.com/office/drawing/2016/5/13/chartex" xmlns:cx8="http://schemas.microsoft.com/office/drawing/2016/5/14/chartex" xmlns:aink="http://schemas.microsoft.com/office/drawing/2016/ink" xmlns:am3d="http://schemas.microsoft.com/office/drawing/2017/model3d" xmlns:w16cex="http://schemas.microsoft.com/office/word/2018/wordml/cex" xmlns:w16cid="http://schemas.microsoft.com/office/word/2016/wordml/cid" xmlns:w16="http://schemas.microsoft.com/office/word/2018/wordml" xmlns:w16sdtdh="http://schemas.microsoft.com/office/word/2020/wordml/sdtdatahash" xmlns:w16se="http://schemas.microsoft.com/office/word/2015/wordml/symex">
             <w:pict>
               <v:shape w14:anchorId="5720690B" id="_x0000_s1029" type="#_x0000_t202" style="position:absolute;left:0;text-align:left;margin-left:190.8pt;margin-top:2.95pt;width:242pt;height:113.9pt;z-index:251669504;visibility:visible;mso-wrap-style:square;mso-width-percent:0;mso-height-percent:0;mso-wrap-distance-left:9pt;mso-wrap-distance-top:3.6pt;mso-wrap-distance-right:9pt;mso-wrap-distance-bottom:3.6pt;mso-position-horizontal:right;mso-position-horizontal-relative:margin;mso-position-vertical:absolute;mso-position-vertical-relative:text;mso-width-percent:0;mso-height-percent:0;mso-width-relative:margin;mso-height-relative:margin;v-text-anchor:top" o:gfxdata="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">
                 <v:textbox>
@@ -9229,7 +9453,7 @@
               </wp:anchor>
             </w:drawing>
           </mc:Choice>
-          <mc:Fallback>
+          <mc:Fallback xmlns:cx="http://schemas.microsoft.com/office/drawing/2014/chartex" xmlns:cx1="http://schemas.microsoft.com/office/drawing/2015/9/8/chartex" xmlns:cx2="http://schemas.microsoft.com/office/drawing/2015/10/21/chartex" xmlns:cx3="http://schemas.microsoft.com/office/drawing/2016/5/9/chartex" xmlns:cx4="http://schemas.microsoft.com/office/drawing/2016/5/10/chartex" xmlns:cx5="http://schemas.microsoft.com/office/drawing/2016/5/11/chartex" xmlns:cx6="http://schemas.microsoft.com/office/drawing/2016/5/12/chartex" xmlns:cx7="http://schemas.microsoft.com/office/drawing/2016/5/13/chartex" xmlns:cx8="http://schemas.microsoft.com/office/drawing/2016/5/14/chartex" xmlns:aink="http://schemas.microsoft.com/office/drawing/2016/ink" xmlns:am3d="http://schemas.microsoft.com/office/drawing/2017/model3d" xmlns:w16cex="http://schemas.microsoft.com/office/word/2018/wordml/cex" xmlns:w16cid="http://schemas.microsoft.com/office/word/2016/wordml/cid" xmlns:w16="http://schemas.microsoft.com/office/word/2018/wordml" xmlns:w16sdtdh="http://schemas.microsoft.com/office/word/2020/wordml/sdtdatahash" xmlns:w16se="http://schemas.microsoft.com/office/word/2015/wordml/symex">
             <w:pict>
               <v:shape w14:anchorId="6A4BB775" id="_x0000_s1030" type="#_x0000_t202" style="position:absolute;margin-left:189.85pt;margin-top:-.35pt;width:241.05pt;height:97.95pt;z-index:251679744;visibility:visible;mso-wrap-style:square;mso-width-percent:0;mso-height-percent:0;mso-wrap-distance-left:9pt;mso-wrap-distance-top:3.6pt;mso-wrap-distance-right:9pt;mso-wrap-distance-bottom:3.6pt;mso-position-horizontal:right;mso-position-horizontal-relative:text;mso-position-vertical:absolute;mso-position-vertical-relative:text;mso-width-percent:0;mso-height-percent:0;mso-width-relative:margin;mso-height-relative:margin;v-text-anchor:top" o:gfxdata="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">
                 <v:textbox>
@@ -11470,7 +11694,7 @@
               </wp:anchor>
             </w:drawing>
           </mc:Choice>
-          <mc:Fallback>
+          <mc:Fallback xmlns:cx="http://schemas.microsoft.com/office/drawing/2014/chartex" xmlns:cx1="http://schemas.microsoft.com/office/drawing/2015/9/8/chartex" xmlns:cx2="http://schemas.microsoft.com/office/drawing/2015/10/21/chartex" xmlns:cx3="http://schemas.microsoft.com/office/drawing/2016/5/9/chartex" xmlns:cx4="http://schemas.microsoft.com/office/drawing/2016/5/10/chartex" xmlns:cx5="http://schemas.microsoft.com/office/drawing/2016/5/11/chartex" xmlns:cx6="http://schemas.microsoft.com/office/drawing/2016/5/12/chartex" xmlns:cx7="http://schemas.microsoft.com/office/drawing/2016/5/13/chartex" xmlns:cx8="http://schemas.microsoft.com/office/drawing/2016/5/14/chartex" xmlns:aink="http://schemas.microsoft.com/office/drawing/2016/ink" xmlns:am3d="http://schemas.microsoft.com/office/drawing/2017/model3d" xmlns:w16cex="http://schemas.microsoft.com/office/word/2018/wordml/cex" xmlns:w16cid="http://schemas.microsoft.com/office/word/2016/wordml/cid" xmlns:w16="http://schemas.microsoft.com/office/word/2018/wordml" xmlns:w16sdtdh="http://schemas.microsoft.com/office/word/2020/wordml/sdtdatahash" xmlns:w16se="http://schemas.microsoft.com/office/word/2015/wordml/symex">
             <w:pict>
               <v:shape w14:anchorId="59E8CA73" id="_x0000_s1031" type="#_x0000_t202" style="position:absolute;left:0;text-align:left;margin-left:190.8pt;margin-top:8.65pt;width:242pt;height:110.6pt;z-index:251667456;visibility:visible;mso-wrap-style:square;mso-width-percent:0;mso-height-percent:200;mso-wrap-distance-left:9pt;mso-wrap-distance-top:3.6pt;mso-wrap-distance-right:9pt;mso-wrap-distance-bottom:3.6pt;mso-position-horizontal:right;mso-position-horizontal-relative:text;mso-position-vertical:absolute;mso-position-vertical-relative:text;mso-width-percent:0;mso-height-percent:200;mso-width-relative:margin;mso-height-relative:margin;v-text-anchor:top" o:gfxdata="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">
                 <v:textbox style="mso-fit-shape-to-text:t">
@@ -12865,7 +13089,7 @@
               </wp:anchor>
             </w:drawing>
           </mc:Choice>
-          <mc:Fallback>
+          <mc:Fallback xmlns:cx="http://schemas.microsoft.com/office/drawing/2014/chartex" xmlns:cx1="http://schemas.microsoft.com/office/drawing/2015/9/8/chartex" xmlns:cx2="http://schemas.microsoft.com/office/drawing/2015/10/21/chartex" xmlns:cx3="http://schemas.microsoft.com/office/drawing/2016/5/9/chartex" xmlns:cx4="http://schemas.microsoft.com/office/drawing/2016/5/10/chartex" xmlns:cx5="http://schemas.microsoft.com/office/drawing/2016/5/11/chartex" xmlns:cx6="http://schemas.microsoft.com/office/drawing/2016/5/12/chartex" xmlns:cx7="http://schemas.microsoft.com/office/drawing/2016/5/13/chartex" xmlns:cx8="http://schemas.microsoft.com/office/drawing/2016/5/14/chartex" xmlns:aink="http://schemas.microsoft.com/office/drawing/2016/ink" xmlns:am3d="http://schemas.microsoft.com/office/drawing/2017/model3d" xmlns:w16cex="http://schemas.microsoft.com/office/word/2018/wordml/cex" xmlns:w16cid="http://schemas.microsoft.com/office/word/2016/wordml/cid" xmlns:w16="http://schemas.microsoft.com/office/word/2018/wordml" xmlns:w16sdtdh="http://schemas.microsoft.com/office/word/2020/wordml/sdtdatahash" xmlns:w16se="http://schemas.microsoft.com/office/word/2015/wordml/symex">
             <w:pict>
               <v:shape w14:anchorId="16925861" id="_x0000_s1032" type="#_x0000_t202" style="position:absolute;left:0;text-align:left;margin-left:189.8pt;margin-top:5.95pt;width:241pt;height:163.5pt;z-index:251661312;visibility:visible;mso-wrap-style:square;mso-width-percent:0;mso-height-percent:0;mso-wrap-distance-left:9pt;mso-wrap-distance-top:3.6pt;mso-wrap-distance-right:9pt;mso-wrap-distance-bottom:3.6pt;mso-position-horizontal:right;mso-position-horizontal-relative:margin;mso-position-vertical:absolute;mso-position-vertical-relative:text;mso-width-percent:0;mso-height-percent:0;mso-width-relative:margin;mso-height-relative:margin;v-text-anchor:top" o:gfxdata="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">
                 <v:textbox>
@@ -13760,7 +13984,7 @@
               </wp:anchor>
             </w:drawing>
           </mc:Choice>
-          <mc:Fallback>
+          <mc:Fallback xmlns:cx="http://schemas.microsoft.com/office/drawing/2014/chartex" xmlns:cx1="http://schemas.microsoft.com/office/drawing/2015/9/8/chartex" xmlns:cx2="http://schemas.microsoft.com/office/drawing/2015/10/21/chartex" xmlns:cx3="http://schemas.microsoft.com/office/drawing/2016/5/9/chartex" xmlns:cx4="http://schemas.microsoft.com/office/drawing/2016/5/10/chartex" xmlns:cx5="http://schemas.microsoft.com/office/drawing/2016/5/11/chartex" xmlns:cx6="http://schemas.microsoft.com/office/drawing/2016/5/12/chartex" xmlns:cx7="http://schemas.microsoft.com/office/drawing/2016/5/13/chartex" xmlns:cx8="http://schemas.microsoft.com/office/drawing/2016/5/14/chartex" xmlns:aink="http://schemas.microsoft.com/office/drawing/2016/ink" xmlns:am3d="http://schemas.microsoft.com/office/drawing/2017/model3d" xmlns:w16cex="http://schemas.microsoft.com/office/word/2018/wordml/cex" xmlns:w16cid="http://schemas.microsoft.com/office/word/2016/wordml/cid" xmlns:w16="http://schemas.microsoft.com/office/word/2018/wordml" xmlns:w16sdtdh="http://schemas.microsoft.com/office/word/2020/wordml/sdtdatahash" xmlns:w16se="http://schemas.microsoft.com/office/word/2015/wordml/symex">
             <w:pict>
               <v:shape w14:anchorId="6F6CE53A" id="_x0000_s1033" type="#_x0000_t202" style="position:absolute;left:0;text-align:left;margin-left:-.15pt;margin-top:6.05pt;width:241.5pt;height:110.6pt;z-index:251663360;visibility:visible;mso-wrap-style:square;mso-width-percent:0;mso-height-percent:200;mso-wrap-distance-left:9pt;mso-wrap-distance-top:3.6pt;mso-wrap-distance-right:9pt;mso-wrap-distance-bottom:3.6pt;mso-position-horizontal:absolute;mso-position-horizontal-relative:text;mso-position-vertical:absolute;mso-position-vertical-relative:text;mso-width-percent:0;mso-height-percent:200;mso-width-relative:margin;mso-height-relative:margin;v-text-anchor:top" o:gfxdata="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">
                 <v:textbox style="mso-fit-shape-to-text:t">
@@ -14795,7 +15019,23 @@
           <w:spacing w:val="-1"/>
           <w:lang w:eastAsia="x-none"/>
         </w:rPr>
-        <w:t xml:space="preserve"> Verifies .env file loading and environment variable handling.</w:t>
+        <w:t xml:space="preserve"> Verifies .</w:t>
+      </w:r>
+      <w:proofErr w:type="spellStart"/>
+      <w:r>
+        <w:rPr>
+          <w:spacing w:val="-1"/>
+          <w:lang w:eastAsia="x-none"/>
+        </w:rPr>
+        <w:t>env</w:t>
+      </w:r>
+      <w:proofErr w:type="spellEnd"/>
+      <w:r>
+        <w:rPr>
+          <w:spacing w:val="-1"/>
+          <w:lang w:eastAsia="x-none"/>
+        </w:rPr>
+        <w:t xml:space="preserve"> file loading and environment variable handling.</w:t>
       </w:r>
     </w:p>
     <w:p>
@@ -14995,7 +15235,23 @@
           <w:spacing w:val="-1"/>
           <w:lang w:eastAsia="x-none"/>
         </w:rPr>
-        <w:t>Ensures embeddings are generated for valid text.</w:t>
+        <w:t xml:space="preserve">Ensures </w:t>
+      </w:r>
+      <w:proofErr w:type="spellStart"/>
+      <w:r>
+        <w:rPr>
+          <w:spacing w:val="-1"/>
+          <w:lang w:eastAsia="x-none"/>
+        </w:rPr>
+        <w:t>embeddings</w:t>
+      </w:r>
+      <w:proofErr w:type="spellEnd"/>
+      <w:r>
+        <w:rPr>
+          <w:spacing w:val="-1"/>
+          <w:lang w:eastAsia="x-none"/>
+        </w:rPr>
+        <w:t xml:space="preserve"> are generated for valid text.</w:t>
       </w:r>
     </w:p>
     <w:p>
@@ -17837,7 +18093,6 @@
         </w:rPr>
         <w:t>“</w:t>
       </w:r>
-      <w:proofErr w:type="gramStart"/>
       <w:r>
         <w:rPr>
           <w:rFonts w:ascii="Times New Roman" w:hAnsi="Times New Roman"/>
@@ -17846,18 +18101,7 @@
           <w:sz w:val="20"/>
           <w:szCs w:val="20"/>
         </w:rPr>
-        <w:t>text</w:t>
-      </w:r>
-      <w:proofErr w:type="gramEnd"/>
-      <w:r>
-        <w:rPr>
-          <w:rFonts w:ascii="Times New Roman" w:hAnsi="Times New Roman"/>
-          <w:i/>
-          <w:iCs/>
-          <w:sz w:val="20"/>
-          <w:szCs w:val="20"/>
-        </w:rPr>
-        <w:t>-embedding-3-large</w:t>
+        <w:t>text-embedding-3-large</w:t>
       </w:r>
       <w:r>
         <w:rPr>
@@ -18185,25 +18429,7 @@
           <w:sz w:val="20"/>
           <w:szCs w:val="20"/>
         </w:rPr>
-        <w:t xml:space="preserve">. Large model </w:t>
-      </w:r>
-      <w:proofErr w:type="gramStart"/>
-      <w:r>
-        <w:rPr>
-          <w:rFonts w:ascii="Times New Roman" w:hAnsi="Times New Roman"/>
-          <w:sz w:val="20"/>
-          <w:szCs w:val="20"/>
-        </w:rPr>
-        <w:t>provide</w:t>
-      </w:r>
-      <w:proofErr w:type="gramEnd"/>
-      <w:r>
-        <w:rPr>
-          <w:rFonts w:ascii="Times New Roman" w:hAnsi="Times New Roman"/>
-          <w:sz w:val="20"/>
-          <w:szCs w:val="20"/>
-        </w:rPr>
-        <w:t xml:space="preserve"> the more accurate result than other models.</w:t>
+        <w:t>. Large model provide the more accurate result than other models.</w:t>
       </w:r>
     </w:p>
     <w:p>
@@ -19300,23 +19526,7 @@
           <w:spacing w:val="-1"/>
           <w:lang w:eastAsia="x-none"/>
         </w:rPr>
-        <w:t xml:space="preserve">The document-level comparison provided valuable insights into how embeddings differentiate between related and unrelated texts. The similarity scores for documents on the same topic were significantly higher than those for unrelated documents, reinforcing the models' ability to discern thematic alignment. The folder-based document comparison </w:t>
-      </w:r>
-      <w:proofErr w:type="gramStart"/>
-      <w:r>
-        <w:rPr>
-          <w:spacing w:val="-1"/>
-          <w:lang w:eastAsia="x-none"/>
-        </w:rPr>
-        <w:t>feature</w:t>
-      </w:r>
-      <w:proofErr w:type="gramEnd"/>
-      <w:r>
-        <w:rPr>
-          <w:spacing w:val="-1"/>
-          <w:lang w:eastAsia="x-none"/>
-        </w:rPr>
-        <w:t xml:space="preserve"> also proved beneficial in handling bulk comparisons, enabling efficient large-scale analysis.</w:t>
+        <w:t>The document-level comparison provided valuable insights into how embeddings differentiate between related and unrelated texts. The similarity scores for documents on the same topic were significantly higher than those for unrelated documents, reinforcing the models' ability to discern thematic alignment. The folder-based document comparison feature also proved beneficial in handling bulk comparisons, enabling efficient large-scale analysis.</w:t>
       </w:r>
     </w:p>
     <w:p>
@@ -19376,7 +19586,23 @@
           <w:spacing w:val="-1"/>
           <w:lang w:eastAsia="x-none"/>
         </w:rPr>
-        <w:t xml:space="preserve">Another challenge is computational cost. Generating embeddings using </w:t>
+        <w:t xml:space="preserve">Another challenge is computational cost. Generating </w:t>
+      </w:r>
+      <w:proofErr w:type="spellStart"/>
+      <w:r>
+        <w:rPr>
+          <w:spacing w:val="-1"/>
+          <w:lang w:eastAsia="x-none"/>
+        </w:rPr>
+        <w:t>embeddings</w:t>
+      </w:r>
+      <w:proofErr w:type="spellEnd"/>
+      <w:r>
+        <w:rPr>
+          <w:spacing w:val="-1"/>
+          <w:lang w:eastAsia="x-none"/>
+        </w:rPr>
+        <w:t xml:space="preserve"> using </w:t>
       </w:r>
       <w:proofErr w:type="spellStart"/>
       <w:r>
@@ -19692,21 +19918,23 @@
           <w:szCs w:val="20"/>
         </w:rPr>
       </w:pPr>
-      <w:bookmarkStart w:id="1" w:name="Bookmark1"/>
-      <w:bookmarkStart w:id="2" w:name="Bookmark2"/>
+      <w:bookmarkStart w:id="2" w:name="One_Miller"/>
+      <w:bookmarkStart w:id="3" w:name="Bookmark1"/>
+      <w:bookmarkStart w:id="4" w:name="Bookmark2"/>
       <w:r>
         <w:rPr>
           <w:sz w:val="20"/>
           <w:szCs w:val="20"/>
         </w:rPr>
-        <w:t>Miller, G. A. (1995). WordNet: A Lexical Database for English. Communications of the ACM, 38(11), 39-41. A</w:t>
-      </w:r>
+        <w:t>Miller</w:t>
+      </w:r>
+      <w:bookmarkEnd w:id="2"/>
       <w:r>
         <w:rPr>
           <w:sz w:val="20"/>
           <w:szCs w:val="20"/>
         </w:rPr>
-        <w:t xml:space="preserve">vailable: </w:t>
+        <w:t xml:space="preserve">, G. A. (1995). WordNet: A Lexical Database for English. Communications of the ACM, 38(11), 39-41. Available: </w:t>
       </w:r>
       <w:hyperlink r:id="rId22" w:history="1">
         <w:r>
@@ -19718,8 +19946,8 @@
           <w:t>https://dl.acm.org/doi/10.1145/219717.219748</w:t>
         </w:r>
       </w:hyperlink>
-      <w:bookmarkEnd w:id="1"/>
-      <w:bookmarkEnd w:id="2"/>
+      <w:bookmarkEnd w:id="3"/>
+      <w:bookmarkEnd w:id="4"/>
     </w:p>
     <w:p>
       <w:pPr>
@@ -19743,19 +19971,21 @@
           <w:szCs w:val="20"/>
         </w:rPr>
       </w:pPr>
+      <w:bookmarkStart w:id="5" w:name="two_Salton"/>
       <w:r>
         <w:rPr>
           <w:sz w:val="20"/>
           <w:szCs w:val="20"/>
         </w:rPr>
-        <w:t>Salton, G., &amp; McGill, M. J. (1983). Introduction to Modern Information Retrieval. McGraw-Hill.</w:t>
-      </w:r>
+        <w:t>Salton</w:t>
+      </w:r>
+      <w:bookmarkEnd w:id="5"/>
       <w:r>
         <w:rPr>
           <w:sz w:val="20"/>
           <w:szCs w:val="20"/>
         </w:rPr>
-        <w:t xml:space="preserve"> Available: </w:t>
+        <w:t xml:space="preserve">, G., &amp; McGill, M. J. (1983). Introduction to Modern Information Retrieval. McGraw-Hill. Available: </w:t>
       </w:r>
       <w:hyperlink r:id="rId23" w:history="1">
         <w:r>
@@ -19790,19 +20020,21 @@
           <w:szCs w:val="20"/>
         </w:rPr>
       </w:pPr>
+      <w:bookmarkStart w:id="6" w:name="Three_Deerwester"/>
       <w:r>
         <w:rPr>
           <w:sz w:val="20"/>
           <w:szCs w:val="20"/>
         </w:rPr>
-        <w:t>Deerwester, S., Dumais, S. T., Furnas, G. W., Landauer, T. K., &amp; Harshman, R. (1990). Indexing by Latent Semantic Analysis. Journal of the American Society for Information Science, 41(6), 391-407.</w:t>
-      </w:r>
+        <w:t>Deerwester</w:t>
+      </w:r>
+      <w:bookmarkEnd w:id="6"/>
       <w:r>
         <w:rPr>
           <w:sz w:val="20"/>
           <w:szCs w:val="20"/>
         </w:rPr>
-        <w:t xml:space="preserve"> Available: </w:t>
+        <w:t xml:space="preserve">, S., Dumais, S. T., Furnas, G. W., Landauer, T. K., &amp; Harshman, R. (1990). Indexing by Latent Semantic Analysis. Journal of the American Society for Information Science, 41(6), 391-407. Available: </w:t>
       </w:r>
       <w:hyperlink r:id="rId24" w:history="1">
         <w:r>
@@ -19837,19 +20069,21 @@
           <w:szCs w:val="20"/>
         </w:rPr>
       </w:pPr>
+      <w:bookmarkStart w:id="7" w:name="Four_Mikolov"/>
       <w:r>
         <w:rPr>
           <w:sz w:val="20"/>
           <w:szCs w:val="20"/>
         </w:rPr>
-        <w:t>Mikolov, T., Chen, K., Corrado, G., &amp; Dean, J. (2013). Efficient Estimation of Word Representations in Vector Space. arXiv preprint arXiv:1301.3781.</w:t>
-      </w:r>
+        <w:t>Mikolov</w:t>
+      </w:r>
+      <w:bookmarkEnd w:id="7"/>
       <w:r>
         <w:rPr>
           <w:sz w:val="20"/>
           <w:szCs w:val="20"/>
         </w:rPr>
-        <w:t xml:space="preserve"> Available: </w:t>
+        <w:t xml:space="preserve">, T., Chen, K., Corrado, G., &amp; Dean, J. (2013). Efficient Estimation of Word Representations in Vector Space. arXiv preprint arXiv:1301.3781. Available: </w:t>
       </w:r>
       <w:hyperlink r:id="rId25" w:history="1">
         <w:r>
@@ -19891,19 +20125,21 @@
           <w:szCs w:val="20"/>
         </w:rPr>
       </w:pPr>
+      <w:bookmarkStart w:id="8" w:name="Five_Pennington"/>
       <w:r>
         <w:rPr>
           <w:sz w:val="20"/>
           <w:szCs w:val="20"/>
         </w:rPr>
-        <w:t>Pennington, J., Socher, R., &amp; Manning, C. D. (2014). GloVe: Global Vectors for Word Representation. Proceedings of the 2014 Conference on Empirical Methods in Natural Language Processing (EMNLP), 1532–1543.</w:t>
-      </w:r>
+        <w:t>Pennington</w:t>
+      </w:r>
+      <w:bookmarkEnd w:id="8"/>
       <w:r>
         <w:rPr>
           <w:sz w:val="20"/>
           <w:szCs w:val="20"/>
         </w:rPr>
-        <w:t xml:space="preserve"> Available: </w:t>
+        <w:t xml:space="preserve">, J., Socher, R., &amp; Manning, C. D. (2014). GloVe: Global Vectors for Word Representation. Proceedings of the 2014 Conference on Empirical Methods in Natural Language Processing (EMNLP), 1532–1543. Available: </w:t>
       </w:r>
       <w:hyperlink r:id="rId26" w:history="1">
         <w:r>
@@ -19945,19 +20181,21 @@
           <w:szCs w:val="20"/>
         </w:rPr>
       </w:pPr>
+      <w:bookmarkStart w:id="9" w:name="Six_Devlin"/>
       <w:r>
         <w:rPr>
           <w:sz w:val="20"/>
           <w:szCs w:val="20"/>
         </w:rPr>
-        <w:t>Devlin, J., Chang, M.-W., Lee, K., &amp; Toutanova, K. (2019). BERT: Pre-training of Deep Bidirectional Transformers for Language Understanding. Proceedings of NAACL-HLT, 4171–4186.</w:t>
-      </w:r>
+        <w:t>Devlin</w:t>
+      </w:r>
+      <w:bookmarkEnd w:id="9"/>
       <w:r>
         <w:rPr>
           <w:sz w:val="20"/>
           <w:szCs w:val="20"/>
         </w:rPr>
-        <w:t xml:space="preserve"> Available: </w:t>
+        <w:t xml:space="preserve">, J., Chang, M.-W., Lee, K., &amp; Toutanova, K. (2019). BERT: Pre-training of Deep Bidirectional Transformers for Language Understanding. Proceedings of NAACL-HLT, 4171–4186. Available: </w:t>
       </w:r>
       <w:hyperlink r:id="rId27" w:history="1">
         <w:r>
@@ -19998,19 +20236,21 @@
           <w:szCs w:val="20"/>
         </w:rPr>
       </w:pPr>
+      <w:bookmarkStart w:id="10" w:name="Seven_Brown"/>
       <w:r>
         <w:rPr>
           <w:sz w:val="20"/>
           <w:szCs w:val="20"/>
         </w:rPr>
-        <w:t>Brown, T., Mann, B., Ryder, N., Subbiah, M., Kaplan, J., Dhariwal, P., et al. (2020). Language Models Are Few-Shot Learners. Advances in Neural Information Processing Systems (NeurIPS).</w:t>
-      </w:r>
+        <w:t>Brown</w:t>
+      </w:r>
+      <w:bookmarkEnd w:id="10"/>
       <w:r>
         <w:rPr>
           <w:sz w:val="20"/>
           <w:szCs w:val="20"/>
         </w:rPr>
-        <w:t xml:space="preserve"> Available: </w:t>
+        <w:t xml:space="preserve">, T., Mann, B., Ryder, N., Subbiah, M., Kaplan, J., Dhariwal, P., et al. (2020). Language Models Are Few-Shot Learners. Advances in Neural Information Processing Systems (NeurIPS). Available: </w:t>
       </w:r>
       <w:hyperlink r:id="rId28" w:history="1">
         <w:r>
@@ -20051,19 +20291,21 @@
           <w:szCs w:val="20"/>
         </w:rPr>
       </w:pPr>
+      <w:bookmarkStart w:id="11" w:name="Eight_Samek"/>
       <w:r>
         <w:rPr>
           <w:sz w:val="20"/>
           <w:szCs w:val="20"/>
         </w:rPr>
-        <w:t>Samek, W., et al. (2021). "Explainable AI: Interpreting, Explaining and Visualizing Deep Learning."</w:t>
-      </w:r>
+        <w:t>Samek</w:t>
+      </w:r>
+      <w:bookmarkEnd w:id="11"/>
       <w:r>
         <w:rPr>
           <w:sz w:val="20"/>
           <w:szCs w:val="20"/>
         </w:rPr>
-        <w:t xml:space="preserve"> Available: </w:t>
+        <w:t xml:space="preserve">, W., et al. (2021). "Explainable AI: Interpreting, Explaining and Visualizing Deep Learning." Available: </w:t>
       </w:r>
       <w:hyperlink r:id="rId29" w:history="1">
         <w:r>
@@ -20095,7 +20337,7 @@
 </file>
 
 <file path=word/endnotes.xml><?xml version="1.0" encoding="utf-8"?>
-<w:endnotes xmlns:wpc="http://schemas.microsoft.com/office/word/2010/wordprocessingCanvas" xmlns:cx="http://schemas.microsoft.com/office/drawing/2014/chartex" xmlns:cx1="http://schemas.microsoft.com/office/drawing/2015/9/8/chartex" xmlns:cx2="http://schemas.microsoft.com/office/drawing/2015/10/21/chartex" xmlns:cx3="http://schemas.microsoft.com/office/drawing/2016/5/9/chartex" xmlns:cx4="http://schemas.microsoft.com/office/drawing/2016/5/10/chartex" xmlns:cx5="http://schemas.microsoft.com/office/drawing/2016/5/11/chartex" xmlns:cx6="http://schemas.microsoft.com/office/drawing/2016/5/12/chartex" xmlns:cx7="http://schemas.microsoft.com/office/drawing/2016/5/13/chartex" xmlns:cx8="http://schemas.microsoft.com/office/drawing/2016/5/14/chartex" xmlns:mc="http://schemas.openxmlformats.org/markup-compatibility/2006" xmlns:aink="http://schemas.microsoft.com/office/drawing/2016/ink" xmlns:am3d="http://schemas.microsoft.com/office/drawing/2017/model3d" xmlns:o="urn:schemas-microsoft-com:office:office" xmlns:r="http://schemas.openxmlformats.org/officeDocument/2006/relationships" xmlns:m="http://schemas.openxmlformats.org/officeDocument/2006/math" xmlns:v="urn:schemas-microsoft-com:vml" xmlns:wp14="http://schemas.microsoft.com/office/word/2010/wordprocessingDrawing" xmlns:wp="http://schemas.openxmlformats.org/drawingml/2006/wordprocessingDrawing" xmlns:w10="urn:schemas-microsoft-com:office:word" xmlns:w="http://schemas.openxmlformats.org/wordprocessingml/2006/main" xmlns:w14="http://schemas.microsoft.com/office/word/2010/wordml" xmlns:w15="http://schemas.microsoft.com/office/word/2012/wordml" xmlns:w16cex="http://schemas.microsoft.com/office/word/2018/wordml/cex" xmlns:w16cid="http://schemas.microsoft.com/office/word/2016/wordml/cid" xmlns:w16="http://schemas.microsoft.com/office/word/2018/wordml" xmlns:w16sdtdh="http://schemas.microsoft.com/office/word/2020/wordml/sdtdatahash" xmlns:w16se="http://schemas.microsoft.com/office/word/2015/wordml/symex" xmlns:wpg="http://schemas.microsoft.com/office/word/2010/wordprocessingGroup" xmlns:wpi="http://schemas.microsoft.com/office/word/2010/wordprocessingInk" xmlns:wne="http://schemas.microsoft.com/office/word/2006/wordml" xmlns:wps="http://schemas.microsoft.com/office/word/2010/wordprocessingShape" mc:Ignorable="w14 w15 w16se w16cid w16 w16cex w16sdtdh wp14">
+<w:endnotes xmlns:wpc="http://schemas.microsoft.com/office/word/2010/wordprocessingCanvas" xmlns:mc="http://schemas.openxmlformats.org/markup-compatibility/2006" xmlns:o="urn:schemas-microsoft-com:office:office" xmlns:r="http://schemas.openxmlformats.org/officeDocument/2006/relationships" xmlns:m="http://schemas.openxmlformats.org/officeDocument/2006/math" xmlns:v="urn:schemas-microsoft-com:vml" xmlns:wp14="http://schemas.microsoft.com/office/word/2010/wordprocessingDrawing" xmlns:wp="http://schemas.openxmlformats.org/drawingml/2006/wordprocessingDrawing" xmlns:w10="urn:schemas-microsoft-com:office:word" xmlns:w="http://schemas.openxmlformats.org/wordprocessingml/2006/main" xmlns:w14="http://schemas.microsoft.com/office/word/2010/wordml" xmlns:w15="http://schemas.microsoft.com/office/word/2012/wordml" xmlns:wpg="http://schemas.microsoft.com/office/word/2010/wordprocessingGroup" xmlns:wpi="http://schemas.microsoft.com/office/word/2010/wordprocessingInk" xmlns:wne="http://schemas.microsoft.com/office/word/2006/wordml" xmlns:wps="http://schemas.microsoft.com/office/word/2010/wordprocessingShape" mc:Ignorable="w14 w15 wp14">
   <w:endnote w:type="separator" w:id="-1">
     <w:p>
       <w:r>
@@ -20114,7 +20356,7 @@
 </file>
 
 <file path=word/footer1.xml><?xml version="1.0" encoding="utf-8"?>
-<w:ftr xmlns:wpc="http://schemas.microsoft.com/office/word/2010/wordprocessingCanvas" xmlns:cx="http://schemas.microsoft.com/office/drawing/2014/chartex" xmlns:cx1="http://schemas.microsoft.com/office/drawing/2015/9/8/chartex" xmlns:cx2="http://schemas.microsoft.com/office/drawing/2015/10/21/chartex" xmlns:cx3="http://schemas.microsoft.com/office/drawing/2016/5/9/chartex" xmlns:cx4="http://schemas.microsoft.com/office/drawing/2016/5/10/chartex" xmlns:cx5="http://schemas.microsoft.com/office/drawing/2016/5/11/chartex" xmlns:cx6="http://schemas.microsoft.com/office/drawing/2016/5/12/chartex" xmlns:cx7="http://schemas.microsoft.com/office/drawing/2016/5/13/chartex" xmlns:cx8="http://schemas.microsoft.com/office/drawing/2016/5/14/chartex" xmlns:mc="http://schemas.openxmlformats.org/markup-compatibility/2006" xmlns:aink="http://schemas.microsoft.com/office/drawing/2016/ink" xmlns:am3d="http://schemas.microsoft.com/office/drawing/2017/model3d" xmlns:o="urn:schemas-microsoft-com:office:office" xmlns:r="http://schemas.openxmlformats.org/officeDocument/2006/relationships" xmlns:m="http://schemas.openxmlformats.org/officeDocument/2006/math" xmlns:v="urn:schemas-microsoft-com:vml" xmlns:wp14="http://schemas.microsoft.com/office/word/2010/wordprocessingDrawing" xmlns:wp="http://schemas.openxmlformats.org/drawingml/2006/wordprocessingDrawing" xmlns:w10="urn:schemas-microsoft-com:office:word" xmlns:w="http://schemas.openxmlformats.org/wordprocessingml/2006/main" xmlns:w14="http://schemas.microsoft.com/office/word/2010/wordml" xmlns:w15="http://schemas.microsoft.com/office/word/2012/wordml" xmlns:w16cex="http://schemas.microsoft.com/office/word/2018/wordml/cex" xmlns:w16cid="http://schemas.microsoft.com/office/word/2016/wordml/cid" xmlns:w16="http://schemas.microsoft.com/office/word/2018/wordml" xmlns:w16sdtdh="http://schemas.microsoft.com/office/word/2020/wordml/sdtdatahash" xmlns:w16se="http://schemas.microsoft.com/office/word/2015/wordml/symex" xmlns:wpg="http://schemas.microsoft.com/office/word/2010/wordprocessingGroup" xmlns:wpi="http://schemas.microsoft.com/office/word/2010/wordprocessingInk" xmlns:wne="http://schemas.microsoft.com/office/word/2006/wordml" xmlns:wps="http://schemas.microsoft.com/office/word/2010/wordprocessingShape" mc:Ignorable="w14 w15 w16se w16cid w16 w16cex w16sdtdh wp14">
+<w:ftr xmlns:wpc="http://schemas.microsoft.com/office/word/2010/wordprocessingCanvas" xmlns:mc="http://schemas.openxmlformats.org/markup-compatibility/2006" xmlns:o="urn:schemas-microsoft-com:office:office" xmlns:r="http://schemas.openxmlformats.org/officeDocument/2006/relationships" xmlns:m="http://schemas.openxmlformats.org/officeDocument/2006/math" xmlns:v="urn:schemas-microsoft-com:vml" xmlns:wp14="http://schemas.microsoft.com/office/word/2010/wordprocessingDrawing" xmlns:wp="http://schemas.openxmlformats.org/drawingml/2006/wordprocessingDrawing" xmlns:w10="urn:schemas-microsoft-com:office:word" xmlns:w="http://schemas.openxmlformats.org/wordprocessingml/2006/main" xmlns:w14="http://schemas.microsoft.com/office/word/2010/wordml" xmlns:w15="http://schemas.microsoft.com/office/word/2012/wordml" xmlns:wpg="http://schemas.microsoft.com/office/word/2010/wordprocessingGroup" xmlns:wpi="http://schemas.microsoft.com/office/word/2010/wordprocessingInk" xmlns:wne="http://schemas.microsoft.com/office/word/2006/wordml" xmlns:wps="http://schemas.microsoft.com/office/word/2010/wordprocessingShape" mc:Ignorable="w14 w15 wp14">
   <w:p>
     <w:pPr>
       <w:pStyle w:val="Footer"/>
@@ -20135,7 +20377,7 @@
 </file>
 
 <file path=word/footnotes.xml><?xml version="1.0" encoding="utf-8"?>
-<w:footnotes xmlns:wpc="http://schemas.microsoft.com/office/word/2010/wordprocessingCanvas" xmlns:cx="http://schemas.microsoft.com/office/drawing/2014/chartex" xmlns:cx1="http://schemas.microsoft.com/office/drawing/2015/9/8/chartex" xmlns:cx2="http://schemas.microsoft.com/office/drawing/2015/10/21/chartex" xmlns:cx3="http://schemas.microsoft.com/office/drawing/2016/5/9/chartex" xmlns:cx4="http://schemas.microsoft.com/office/drawing/2016/5/10/chartex" xmlns:cx5="http://schemas.microsoft.com/office/drawing/2016/5/11/chartex" xmlns:cx6="http://schemas.microsoft.com/office/drawing/2016/5/12/chartex" xmlns:cx7="http://schemas.microsoft.com/office/drawing/2016/5/13/chartex" xmlns:cx8="http://schemas.microsoft.com/office/drawing/2016/5/14/chartex" xmlns:mc="http://schemas.openxmlformats.org/markup-compatibility/2006" xmlns:aink="http://schemas.microsoft.com/office/drawing/2016/ink" xmlns:am3d="http://schemas.microsoft.com/office/drawing/2017/model3d" xmlns:o="urn:schemas-microsoft-com:office:office" xmlns:r="http://schemas.openxmlformats.org/officeDocument/2006/relationships" xmlns:m="http://schemas.openxmlformats.org/officeDocument/2006/math" xmlns:v="urn:schemas-microsoft-com:vml" xmlns:wp14="http://schemas.microsoft.com/office/word/2010/wordprocessingDrawing" xmlns:wp="http://schemas.openxmlformats.org/drawingml/2006/wordprocessingDrawing" xmlns:w10="urn:schemas-microsoft-com:office:word" xmlns:w="http://schemas.openxmlformats.org/wordprocessingml/2006/main" xmlns:w14="http://schemas.microsoft.com/office/word/2010/wordml" xmlns:w15="http://schemas.microsoft.com/office/word/2012/wordml" xmlns:w16cex="http://schemas.microsoft.com/office/word/2018/wordml/cex" xmlns:w16cid="http://schemas.microsoft.com/office/word/2016/wordml/cid" xmlns:w16="http://schemas.microsoft.com/office/word/2018/wordml" xmlns:w16sdtdh="http://schemas.microsoft.com/office/word/2020/wordml/sdtdatahash" xmlns:w16se="http://schemas.microsoft.com/office/word/2015/wordml/symex" xmlns:wpg="http://schemas.microsoft.com/office/word/2010/wordprocessingGroup" xmlns:wpi="http://schemas.microsoft.com/office/word/2010/wordprocessingInk" xmlns:wne="http://schemas.microsoft.com/office/word/2006/wordml" xmlns:wps="http://schemas.microsoft.com/office/word/2010/wordprocessingShape" mc:Ignorable="w14 w15 w16se w16cid w16 w16cex w16sdtdh wp14">
+<w:footnotes xmlns:wpc="http://schemas.microsoft.com/office/word/2010/wordprocessingCanvas" xmlns:mc="http://schemas.openxmlformats.org/markup-compatibility/2006" xmlns:o="urn:schemas-microsoft-com:office:office" xmlns:r="http://schemas.openxmlformats.org/officeDocument/2006/relationships" xmlns:m="http://schemas.openxmlformats.org/officeDocument/2006/math" xmlns:v="urn:schemas-microsoft-com:vml" xmlns:wp14="http://schemas.microsoft.com/office/word/2010/wordprocessingDrawing" xmlns:wp="http://schemas.openxmlformats.org/drawingml/2006/wordprocessingDrawing" xmlns:w10="urn:schemas-microsoft-com:office:word" xmlns:w="http://schemas.openxmlformats.org/wordprocessingml/2006/main" xmlns:w14="http://schemas.microsoft.com/office/word/2010/wordml" xmlns:w15="http://schemas.microsoft.com/office/word/2012/wordml" xmlns:wpg="http://schemas.microsoft.com/office/word/2010/wordprocessingGroup" xmlns:wpi="http://schemas.microsoft.com/office/word/2010/wordprocessingInk" xmlns:wne="http://schemas.microsoft.com/office/word/2006/wordml" xmlns:wps="http://schemas.microsoft.com/office/word/2010/wordprocessingShape" mc:Ignorable="w14 w15 wp14">
   <w:footnote w:type="separator" w:id="-1">
     <w:p>
       <w:r>
@@ -20154,7 +20396,7 @@
 </file>
 
 <file path=word/header1.xml><?xml version="1.0" encoding="utf-8"?>
-<w:hdr xmlns:wpc="http://schemas.microsoft.com/office/word/2010/wordprocessingCanvas" xmlns:cx="http://schemas.microsoft.com/office/drawing/2014/chartex" xmlns:cx1="http://schemas.microsoft.com/office/drawing/2015/9/8/chartex" xmlns:cx2="http://schemas.microsoft.com/office/drawing/2015/10/21/chartex" xmlns:cx3="http://schemas.microsoft.com/office/drawing/2016/5/9/chartex" xmlns:cx4="http://schemas.microsoft.com/office/drawing/2016/5/10/chartex" xmlns:cx5="http://schemas.microsoft.com/office/drawing/2016/5/11/chartex" xmlns:cx6="http://schemas.microsoft.com/office/drawing/2016/5/12/chartex" xmlns:cx7="http://schemas.microsoft.com/office/drawing/2016/5/13/chartex" xmlns:cx8="http://schemas.microsoft.com/office/drawing/2016/5/14/chartex" xmlns:mc="http://schemas.openxmlformats.org/markup-compatibility/2006" xmlns:aink="http://schemas.microsoft.com/office/drawing/2016/ink" xmlns:am3d="http://schemas.microsoft.com/office/drawing/2017/model3d" xmlns:o="urn:schemas-microsoft-com:office:office" xmlns:r="http://schemas.openxmlformats.org/officeDocument/2006/relationships" xmlns:m="http://schemas.openxmlformats.org/officeDocument/2006/math" xmlns:v="urn:schemas-microsoft-com:vml" xmlns:wp14="http://schemas.microsoft.com/office/word/2010/wordprocessingDrawing" xmlns:wp="http://schemas.openxmlformats.org/drawingml/2006/wordprocessingDrawing" xmlns:w10="urn:schemas-microsoft-com:office:word" xmlns:w="http://schemas.openxmlformats.org/wordprocessingml/2006/main" xmlns:w14="http://schemas.microsoft.com/office/word/2010/wordml" xmlns:w15="http://schemas.microsoft.com/office/word/2012/wordml" xmlns:w16cex="http://schemas.microsoft.com/office/word/2018/wordml/cex" xmlns:w16cid="http://schemas.microsoft.com/office/word/2016/wordml/cid" xmlns:w16="http://schemas.microsoft.com/office/word/2018/wordml" xmlns:w16sdtdh="http://schemas.microsoft.com/office/word/2020/wordml/sdtdatahash" xmlns:w16se="http://schemas.microsoft.com/office/word/2015/wordml/symex" xmlns:wpg="http://schemas.microsoft.com/office/word/2010/wordprocessingGroup" xmlns:wpi="http://schemas.microsoft.com/office/word/2010/wordprocessingInk" xmlns:wne="http://schemas.microsoft.com/office/word/2006/wordml" xmlns:wps="http://schemas.microsoft.com/office/word/2010/wordprocessingShape" mc:Ignorable="w14 w15 w16se w16cid w16 w16cex w16sdtdh wp14">
+<w:hdr xmlns:wpc="http://schemas.microsoft.com/office/word/2010/wordprocessingCanvas" xmlns:mc="http://schemas.openxmlformats.org/markup-compatibility/2006" xmlns:o="urn:schemas-microsoft-com:office:office" xmlns:r="http://schemas.openxmlformats.org/officeDocument/2006/relationships" xmlns:m="http://schemas.openxmlformats.org/officeDocument/2006/math" xmlns:v="urn:schemas-microsoft-com:vml" xmlns:wp14="http://schemas.microsoft.com/office/word/2010/wordprocessingDrawing" xmlns:wp="http://schemas.openxmlformats.org/drawingml/2006/wordprocessingDrawing" xmlns:w10="urn:schemas-microsoft-com:office:word" xmlns:w="http://schemas.openxmlformats.org/wordprocessingml/2006/main" xmlns:w14="http://schemas.microsoft.com/office/word/2010/wordml" xmlns:w15="http://schemas.microsoft.com/office/word/2012/wordml" xmlns:wpg="http://schemas.microsoft.com/office/word/2010/wordprocessingGroup" xmlns:wpi="http://schemas.microsoft.com/office/word/2010/wordprocessingInk" xmlns:wne="http://schemas.microsoft.com/office/word/2006/wordml" xmlns:wps="http://schemas.microsoft.com/office/word/2010/wordprocessingShape" mc:Ignorable="w14 w15 wp14">
   <w:tbl>
     <w:tblPr>
       <w:tblW w:w="0" w:type="auto"/>
@@ -20205,7 +20447,15 @@
             <w:pStyle w:val="Header"/>
           </w:pPr>
           <w:r>
-            <w:t xml:space="preserve">by Damir </w:t>
+            <w:t xml:space="preserve">by </w:t>
+          </w:r>
+          <w:proofErr w:type="spellStart"/>
+          <w:r>
+            <w:t>Damir</w:t>
+          </w:r>
+          <w:proofErr w:type="spellEnd"/>
+          <w:r>
+            <w:t xml:space="preserve"> </w:t>
           </w:r>
           <w:proofErr w:type="spellStart"/>
           <w:r>
@@ -20310,7 +20560,7 @@
 </file>
 
 <file path=word/numbering.xml><?xml version="1.0" encoding="utf-8"?>
-<w:numbering xmlns:wpc="http://schemas.microsoft.com/office/word/2010/wordprocessingCanvas" xmlns:cx="http://schemas.microsoft.com/office/drawing/2014/chartex" xmlns:cx1="http://schemas.microsoft.com/office/drawing/2015/9/8/chartex" xmlns:cx2="http://schemas.microsoft.com/office/drawing/2015/10/21/chartex" xmlns:cx3="http://schemas.microsoft.com/office/drawing/2016/5/9/chartex" xmlns:cx4="http://schemas.microsoft.com/office/drawing/2016/5/10/chartex" xmlns:cx5="http://schemas.microsoft.com/office/drawing/2016/5/11/chartex" xmlns:cx6="http://schemas.microsoft.com/office/drawing/2016/5/12/chartex" xmlns:cx7="http://schemas.microsoft.com/office/drawing/2016/5/13/chartex" xmlns:cx8="http://schemas.microsoft.com/office/drawing/2016/5/14/chartex" xmlns:mc="http://schemas.openxmlformats.org/markup-compatibility/2006" xmlns:aink="http://schemas.microsoft.com/office/drawing/2016/ink" xmlns:am3d="http://schemas.microsoft.com/office/drawing/2017/model3d" xmlns:o="urn:schemas-microsoft-com:office:office" xmlns:r="http://schemas.openxmlformats.org/officeDocument/2006/relationships" xmlns:m="http://schemas.openxmlformats.org/officeDocument/2006/math" xmlns:v="urn:schemas-microsoft-com:vml" xmlns:wp14="http://schemas.microsoft.com/office/word/2010/wordprocessingDrawing" xmlns:wp="http://schemas.openxmlformats.org/drawingml/2006/wordprocessingDrawing" xmlns:w10="urn:schemas-microsoft-com:office:word" xmlns:w="http://schemas.openxmlformats.org/wordprocessingml/2006/main" xmlns:w14="http://schemas.microsoft.com/office/word/2010/wordml" xmlns:w15="http://schemas.microsoft.com/office/word/2012/wordml" xmlns:w16cex="http://schemas.microsoft.com/office/word/2018/wordml/cex" xmlns:w16cid="http://schemas.microsoft.com/office/word/2016/wordml/cid" xmlns:w16="http://schemas.microsoft.com/office/word/2018/wordml" xmlns:w16sdtdh="http://schemas.microsoft.com/office/word/2020/wordml/sdtdatahash" xmlns:w16se="http://schemas.microsoft.com/office/word/2015/wordml/symex" xmlns:wpg="http://schemas.microsoft.com/office/word/2010/wordprocessingGroup" xmlns:wpi="http://schemas.microsoft.com/office/word/2010/wordprocessingInk" xmlns:wne="http://schemas.microsoft.com/office/word/2006/wordml" xmlns:wps="http://schemas.microsoft.com/office/word/2010/wordprocessingShape" mc:Ignorable="w14 w15 w16se w16cid w16 w16cex w16sdtdh wp14">
+<w:numbering xmlns:wpc="http://schemas.microsoft.com/office/word/2010/wordprocessingCanvas" xmlns:mc="http://schemas.openxmlformats.org/markup-compatibility/2006" xmlns:o="urn:schemas-microsoft-com:office:office" xmlns:r="http://schemas.openxmlformats.org/officeDocument/2006/relationships" xmlns:m="http://schemas.openxmlformats.org/officeDocument/2006/math" xmlns:v="urn:schemas-microsoft-com:vml" xmlns:wp14="http://schemas.microsoft.com/office/word/2010/wordprocessingDrawing" xmlns:wp="http://schemas.openxmlformats.org/drawingml/2006/wordprocessingDrawing" xmlns:w10="urn:schemas-microsoft-com:office:word" xmlns:w="http://schemas.openxmlformats.org/wordprocessingml/2006/main" xmlns:w14="http://schemas.microsoft.com/office/word/2010/wordml" xmlns:w15="http://schemas.microsoft.com/office/word/2012/wordml" xmlns:wpg="http://schemas.microsoft.com/office/word/2010/wordprocessingGroup" xmlns:wpi="http://schemas.microsoft.com/office/word/2010/wordprocessingInk" xmlns:wne="http://schemas.microsoft.com/office/word/2006/wordml" xmlns:wps="http://schemas.microsoft.com/office/word/2010/wordprocessingShape" mc:Ignorable="w14 w15 wp14">
   <w:abstractNum w:abstractNumId="0" w15:restartNumberingAfterBreak="0">
     <w:nsid w:val="057F79BA"/>
     <w:multiLevelType w:val="multilevel"/>
@@ -23697,7 +23947,7 @@
 </file>
 
 <file path=word/styles.xml><?xml version="1.0" encoding="utf-8"?>
-<w:styles xmlns:mc="http://schemas.openxmlformats.org/markup-compatibility/2006" xmlns:r="http://schemas.openxmlformats.org/officeDocument/2006/relationships" xmlns:w="http://schemas.openxmlformats.org/wordprocessingml/2006/main" xmlns:w14="http://schemas.microsoft.com/office/word/2010/wordml" xmlns:w15="http://schemas.microsoft.com/office/word/2012/wordml" xmlns:w16cex="http://schemas.microsoft.com/office/word/2018/wordml/cex" xmlns:w16cid="http://schemas.microsoft.com/office/word/2016/wordml/cid" xmlns:w16="http://schemas.microsoft.com/office/word/2018/wordml" xmlns:w16sdtdh="http://schemas.microsoft.com/office/word/2020/wordml/sdtdatahash" xmlns:w16se="http://schemas.microsoft.com/office/word/2015/wordml/symex" mc:Ignorable="w14 w15 w16se w16cid w16 w16cex w16sdtdh">
+<w:styles xmlns:mc="http://schemas.openxmlformats.org/markup-compatibility/2006" xmlns:r="http://schemas.openxmlformats.org/officeDocument/2006/relationships" xmlns:w="http://schemas.openxmlformats.org/wordprocessingml/2006/main" xmlns:w14="http://schemas.microsoft.com/office/word/2010/wordml" xmlns:w15="http://schemas.microsoft.com/office/word/2012/wordml" mc:Ignorable="w14 w15">
   <w:docDefaults>
     <w:rPrDefault>
       <w:rPr>
@@ -23707,7 +23957,7 @@
     </w:rPrDefault>
     <w:pPrDefault/>
   </w:docDefaults>
-  <w:latentStyles w:defLockedState="0" w:defUIPriority="0" w:defSemiHidden="0" w:defUnhideWhenUsed="0" w:defQFormat="0" w:count="376">
+  <w:latentStyles w:defLockedState="0" w:defUIPriority="0" w:defSemiHidden="0" w:defUnhideWhenUsed="0" w:defQFormat="0" w:count="371">
     <w:lsdException w:name="Normal" w:qFormat="1"/>
     <w:lsdException w:name="heading 1" w:uiPriority="9" w:qFormat="1"/>
     <w:lsdException w:name="heading 2" w:qFormat="1"/>
@@ -23994,11 +24244,6 @@
     <w:lsdException w:name="List Table 5 Dark Accent 6" w:uiPriority="50"/>
     <w:lsdException w:name="List Table 6 Colorful Accent 6" w:uiPriority="51"/>
     <w:lsdException w:name="List Table 7 Colorful Accent 6" w:uiPriority="52"/>
-    <w:lsdException w:name="Mention" w:semiHidden="1" w:uiPriority="99" w:unhideWhenUsed="1"/>
-    <w:lsdException w:name="Smart Hyperlink" w:semiHidden="1" w:uiPriority="99" w:unhideWhenUsed="1"/>
-    <w:lsdException w:name="Hashtag" w:semiHidden="1" w:uiPriority="99" w:unhideWhenUsed="1"/>
-    <w:lsdException w:name="Unresolved Mention" w:semiHidden="1" w:uiPriority="99" w:unhideWhenUsed="1"/>
-    <w:lsdException w:name="Smart Link" w:semiHidden="1" w:uiPriority="99" w:unhideWhenUsed="1"/>
   </w:latentStyles>
   <w:style w:type="paragraph" w:default="1" w:styleId="Normal">
     <w:name w:val="Normal"/>
@@ -24657,7 +24902,7 @@
       <w:szCs w:val="24"/>
     </w:rPr>
   </w:style>
-  <w:style w:type="character" w:styleId="UnresolvedMention">
+  <w:style w:type="character" w:customStyle="1" w:styleId="UnresolvedMention">
     <w:name w:val="Unresolved Mention"/>
     <w:basedOn w:val="DefaultParagraphFont"/>
     <w:uiPriority w:val="99"/>
@@ -25112,7 +25357,7 @@
 </file>
 
 <file path=customXml/itemProps1.xml><?xml version="1.0" encoding="utf-8"?>
-<ds:datastoreItem xmlns:ds="http://schemas.openxmlformats.org/officeDocument/2006/customXml" ds:itemID="{E401FF67-FFF1-4665-AF6C-B2556D179424}">
+<ds:datastoreItem xmlns:ds="http://schemas.openxmlformats.org/officeDocument/2006/customXml" ds:itemID="{E1E25C75-9BB6-4B6C-9E31-F53AA7324BAD}">
   <ds:schemaRefs>
     <ds:schemaRef ds:uri="http://schemas.openxmlformats.org/officeDocument/2006/bibliography"/>
   </ds:schemaRefs>

</xml_diff>

<commit_message>
add description for system architecture flowchart
</commit_message>
<xml_diff>
--- a/Documentation/Semantic Similarity Analysis of Textual Data_Team_FutureHANds-paper.docx
+++ b/Documentation/Semantic Similarity Analysis of Textual Data_Team_FutureHANds-paper.docx
@@ -2200,25 +2200,79 @@
         <w:rPr>
           <w:lang w:eastAsia="x-none"/>
         </w:rPr>
-        <w:t xml:space="preserve">The </w:t>
-      </w:r>
-      <w:r>
-        <w:rPr>
-          <w:lang w:eastAsia="x-none"/>
-        </w:rPr>
-        <w:t>system</w:t>
-      </w:r>
-      <w:r>
-        <w:rPr>
-          <w:lang w:eastAsia="x-none"/>
-        </w:rPr>
-        <w:t xml:space="preserve"> consists of the following key components to generate similarity score from user’s input and visual analysis.</w:t>
-      </w:r>
-      <w:r>
-        <w:rPr>
-          <w:lang w:eastAsia="x-none"/>
-        </w:rPr>
-        <w:t xml:space="preserve"> Following we have explained in details of each component.</w:t>
+        <w:t>The flowchart</w:t>
+      </w:r>
+      <w:r>
+        <w:rPr>
+          <w:lang w:eastAsia="x-none"/>
+        </w:rPr>
+        <w:t xml:space="preserve"> above (Figure 1)</w:t>
+      </w:r>
+      <w:r>
+        <w:rPr>
+          <w:lang w:eastAsia="x-none"/>
+        </w:rPr>
+        <w:t xml:space="preserve"> outlines a semantic similarity application that offers two primary functions: word/phrase-level comparison and document-level comparison</w:t>
+      </w:r>
+      <w:r>
+        <w:rPr>
+          <w:lang w:eastAsia="x-none"/>
+        </w:rPr>
+        <w:t xml:space="preserve"> for similarity calculation</w:t>
+      </w:r>
+      <w:r>
+        <w:rPr>
+          <w:lang w:eastAsia="x-none"/>
+        </w:rPr>
+        <w:t xml:space="preserve">. Upon starting, the program displays a menu for the user to select between these options or exit. For word/phrase comparisons, the system collects user inputs, while for document comparisons, it retrieves and processes files from specified directories. Both approaches involve generating embeddings for the text inputs, calculating similarity scores, and then producing an output CSV file. Finally, the results are visualized to provide an intuitive understanding of the similarities. The application is structured into modular classes, each responsible for specific tasks such as input </w:t>
+      </w:r>
+      <w:r>
+        <w:rPr>
+          <w:lang w:eastAsia="x-none"/>
+        </w:rPr>
+        <w:t>collection</w:t>
+      </w:r>
+      <w:r>
+        <w:rPr>
+          <w:lang w:eastAsia="x-none"/>
+        </w:rPr>
+        <w:t>, embedding generation, similarity c</w:t>
+      </w:r>
+      <w:r>
+        <w:rPr>
+          <w:lang w:eastAsia="x-none"/>
+        </w:rPr>
+        <w:t>alculation</w:t>
+      </w:r>
+      <w:r>
+        <w:rPr>
+          <w:lang w:eastAsia="x-none"/>
+        </w:rPr>
+        <w:t>, output generation, and visualization.</w:t>
+      </w:r>
+      <w:r>
+        <w:rPr>
+          <w:lang w:eastAsia="x-none"/>
+        </w:rPr>
+        <w:t xml:space="preserve"> </w:t>
+      </w:r>
+      <w:r>
+        <w:rPr>
+          <w:lang w:eastAsia="x-none"/>
+        </w:rPr>
+        <w:t xml:space="preserve">Following we have explained in details of each </w:t>
+      </w:r>
+      <w:r>
+        <w:rPr>
+          <w:lang w:eastAsia="x-none"/>
+        </w:rPr>
+        <w:t>tasks</w:t>
+      </w:r>
+      <w:r>
+        <w:rPr>
+          <w:lang w:eastAsia="x-none"/>
+        </w:rPr>
+        <w:t>.</w:t>
       </w:r>
     </w:p>
     <w:p>
@@ -2914,7 +2968,15 @@
           <w:spacing w:val="-1"/>
           <w:lang w:eastAsia="x-none"/>
         </w:rPr>
-        <w:t xml:space="preserve">”. This approach ensures that text is retrieved accurately from PDFs, considering their complex structure. For “.docx” files, although the specific implementation isn't provided in the given code, text extraction typically involves using libraries such as Open XML SDK or third-party tools like </w:t>
+        <w:t xml:space="preserve">”. This approach ensures that text is retrieved accurately from PDFs, considering their complex structure. For “.docx” files, </w:t>
+      </w:r>
+      <w:r>
+        <w:rPr>
+          <w:spacing w:val="-1"/>
+          <w:lang w:eastAsia="x-none"/>
+        </w:rPr>
+        <w:lastRenderedPageBreak/>
+        <w:t xml:space="preserve">although the specific implementation isn't provided in the given code, text extraction typically involves using libraries such as Open XML SDK or third-party tools like </w:t>
       </w:r>
       <w:proofErr w:type="spellStart"/>
       <w:r>
@@ -6728,6 +6790,7 @@
           <w:spacing w:val="-1"/>
           <w:lang w:eastAsia="x-none"/>
         </w:rPr>
+        <w:lastRenderedPageBreak/>
         <w:t xml:space="preserve">V2=[0.11,−0.50,0.82,0.20,0.60,...]V_2 = [0.11, -0.50, 0.82, 0.20, 0.60, ...] </w:t>
       </w:r>
     </w:p>
@@ -6852,15 +6915,7 @@
           <w:spacing w:val="-1"/>
           <w:lang w:eastAsia="x-none"/>
         </w:rPr>
-        <w:t xml:space="preserve">If the input text is a valid one then the function </w:t>
-      </w:r>
-      <w:r>
-        <w:rPr>
-          <w:spacing w:val="-1"/>
-          <w:lang w:eastAsia="x-none"/>
-        </w:rPr>
-        <w:lastRenderedPageBreak/>
-        <w:t>generates Embedding of the input text and return it. Otherwise, it logs error and throws exception.</w:t>
+        <w:t>If the input text is a valid one then the function generates Embedding of the input text and return it. Otherwise, it logs error and throws exception.</w:t>
       </w:r>
     </w:p>
     <w:p>
@@ -7355,14 +7410,7 @@
           <w:spacing w:val="-1"/>
           <w:lang w:eastAsia="x-none"/>
         </w:rPr>
-        <w:t xml:space="preserve">The method first validates that the two input vectors have same dimensions or not. Then it calculates the dot product of two vector and magnitudes of each vector. Squared magnitudes are then converted to actual magnitudes. It throws error if one of the embedding vectors has zero magnitude. Otherwise, dot product of two vectors are </w:t>
-      </w:r>
-      <w:r>
-        <w:rPr>
-          <w:spacing w:val="-1"/>
-          <w:lang w:eastAsia="x-none"/>
-        </w:rPr>
-        <w:t xml:space="preserve">divided by the product of magnitudes and the cosine similarity score is returned by the method. Code snippet of this method is given in Code Snippet 3 and the mathematical formula is </w:t>
+        <w:t xml:space="preserve">The method first validates that the two input vectors have same dimensions or not. Then it calculates the dot product of two vector and magnitudes of each vector. Squared magnitudes are then converted to actual magnitudes. It throws error if one of the embedding vectors has zero magnitude. Otherwise, dot product of two vectors are divided by the product of magnitudes and the cosine similarity score is returned by the method. Code snippet of this method is given in Code Snippet 3 and the mathematical formula is </w:t>
       </w:r>
       <w:r>
         <w:rPr>
@@ -9600,54 +9648,14 @@
     </w:p>
     <w:p>
       <w:pPr>
-        <w:jc w:val="both"/>
-        <w:rPr>
-          <w:color w:val="FFFFFF" w:themeColor="background1"/>
-          <w:spacing w:val="-1"/>
-          <w:lang w:eastAsia="x-none"/>
-        </w:rPr>
-      </w:pPr>
-    </w:p>
-    <w:p>
-      <w:pPr>
-        <w:jc w:val="both"/>
-        <w:rPr>
-          <w:color w:val="FFFFFF" w:themeColor="background1"/>
-          <w:spacing w:val="-1"/>
-          <w:lang w:eastAsia="x-none"/>
-        </w:rPr>
-      </w:pPr>
-    </w:p>
-    <w:p>
-      <w:pPr>
-        <w:jc w:val="both"/>
-        <w:rPr>
-          <w:color w:val="FFFFFF" w:themeColor="background1"/>
-          <w:spacing w:val="-1"/>
-          <w:lang w:eastAsia="x-none"/>
-        </w:rPr>
-      </w:pPr>
-    </w:p>
-    <w:p>
-      <w:pPr>
-        <w:jc w:val="both"/>
-        <w:rPr>
-          <w:color w:val="FFFFFF" w:themeColor="background1"/>
-          <w:spacing w:val="-1"/>
-          <w:lang w:eastAsia="x-none"/>
-        </w:rPr>
-      </w:pPr>
-    </w:p>
-    <w:p>
-      <w:pPr>
         <w:pStyle w:val="Heading2"/>
         <w:numPr>
           <w:ilvl w:val="0"/>
           <w:numId w:val="0"/>
         </w:numPr>
-        <w:ind w:left="288" w:hanging="288"/>
-      </w:pPr>
-    </w:p>
+      </w:pPr>
+    </w:p>
+    <w:p/>
     <w:p>
       <w:pPr>
         <w:pStyle w:val="Heading2"/>
@@ -9655,9 +9663,9 @@
           <w:ilvl w:val="0"/>
           <w:numId w:val="0"/>
         </w:numPr>
-        <w:ind w:left="288" w:hanging="288"/>
-      </w:pPr>
-      <w:r>
+      </w:pPr>
+      <w:r>
+        <w:lastRenderedPageBreak/>
         <w:t xml:space="preserve">5. </w:t>
       </w:r>
       <w:r>
@@ -9721,64 +9729,6 @@
     </w:p>
     <w:p>
       <w:pPr>
-        <w:pStyle w:val="ListParagraph"/>
-        <w:numPr>
-          <w:ilvl w:val="0"/>
-          <w:numId w:val="18"/>
-        </w:numPr>
-        <w:jc w:val="both"/>
-        <w:rPr>
-          <w:rFonts w:ascii="Times New Roman" w:hAnsi="Times New Roman"/>
-          <w:i/>
-          <w:iCs/>
-          <w:sz w:val="20"/>
-          <w:szCs w:val="20"/>
-          <w:lang w:eastAsia="ja-JP"/>
-        </w:rPr>
-      </w:pPr>
-      <w:r>
-        <w:rPr>
-          <w:rFonts w:ascii="Times New Roman" w:hAnsi="Times New Roman"/>
-          <w:i/>
-          <w:iCs/>
-          <w:sz w:val="20"/>
-          <w:szCs w:val="20"/>
-          <w:lang w:eastAsia="ja-JP"/>
-        </w:rPr>
-        <w:t xml:space="preserve">Start and Determine Output File Path </w:t>
-      </w:r>
-    </w:p>
-    <w:p>
-      <w:pPr>
-        <w:jc w:val="both"/>
-        <w:rPr>
-          <w:lang w:eastAsia="ja-JP"/>
-        </w:rPr>
-      </w:pPr>
-      <w:r>
-        <w:rPr>
-          <w:lang w:eastAsia="ja-JP"/>
-        </w:rPr>
-        <w:t xml:space="preserve">The process begins with the 'Start' node, indicating the initiation of the operation. The next step, 'Determine output file path', involves specifying the location where the resulting </w:t>
-      </w:r>
-      <w:r>
-        <w:rPr>
-          <w:lang w:eastAsia="ja-JP"/>
-        </w:rPr>
-        <w:lastRenderedPageBreak/>
-        <w:t>data will be stored. This ensures that the system knows where to write the final output, typically a CSV file containing the similarity scores.</w:t>
-      </w:r>
-    </w:p>
-    <w:p>
-      <w:pPr>
-        <w:jc w:val="both"/>
-        <w:rPr>
-          <w:lang w:eastAsia="ja-JP"/>
-        </w:rPr>
-      </w:pPr>
-    </w:p>
-    <w:p>
-      <w:pPr>
         <w:jc w:val="both"/>
         <w:rPr>
           <w:i/>
@@ -9792,70 +9742,26 @@
           <w:iCs/>
           <w:lang w:eastAsia="ja-JP"/>
         </w:rPr>
-        <w:t>2. Initialize Results List and Total Pairs</w:t>
-      </w:r>
-    </w:p>
-    <w:p>
-      <w:pPr>
-        <w:jc w:val="both"/>
-        <w:rPr>
-          <w:lang w:eastAsia="ja-JP"/>
-        </w:rPr>
-      </w:pPr>
-    </w:p>
-    <w:p>
-      <w:pPr>
-        <w:jc w:val="both"/>
-        <w:rPr>
-          <w:lang w:eastAsia="ja-JP"/>
-        </w:rPr>
-      </w:pPr>
-      <w:r>
-        <w:rPr>
-          <w:lang w:eastAsia="ja-JP"/>
-        </w:rPr>
-        <w:t xml:space="preserve">Following the determination of the output path, the system proceeds to 'Initialize results list &amp; </w:t>
-      </w:r>
-      <w:proofErr w:type="spellStart"/>
-      <w:r>
-        <w:rPr>
-          <w:lang w:eastAsia="ja-JP"/>
-        </w:rPr>
-        <w:t>totalPairs</w:t>
-      </w:r>
-      <w:proofErr w:type="spellEnd"/>
-      <w:r>
-        <w:rPr>
-          <w:lang w:eastAsia="ja-JP"/>
-        </w:rPr>
-        <w:t>'. Here, it sets up an empty list to store the similarity results and calculates the total number of comparisons to be made between the source and reference contents. This setup is crucial for tracking progress and managing the data effectively.</w:t>
-      </w:r>
-    </w:p>
-    <w:p>
-      <w:pPr>
-        <w:jc w:val="both"/>
-        <w:rPr>
-          <w:lang w:eastAsia="ja-JP"/>
-        </w:rPr>
-      </w:pPr>
-    </w:p>
-    <w:p>
-      <w:pPr>
-        <w:jc w:val="both"/>
+        <w:t xml:space="preserve">1. </w:t>
+      </w:r>
+      <w:r>
         <w:rPr>
           <w:i/>
           <w:iCs/>
           <w:lang w:eastAsia="ja-JP"/>
         </w:rPr>
-      </w:pPr>
-      <w:r>
+        <w:t xml:space="preserve">Start and Determine Output File Path </w:t>
+      </w:r>
+    </w:p>
+    <w:p>
+      <w:pPr>
+        <w:jc w:val="both"/>
         <w:rPr>
           <w:i/>
           <w:iCs/>
           <w:lang w:eastAsia="ja-JP"/>
         </w:rPr>
-        <w:t>3. Iterate Through Source and Reference Contents</w:t>
-      </w:r>
+      </w:pPr>
     </w:p>
     <w:p>
       <w:pPr>
@@ -9864,47 +9770,11 @@
           <w:lang w:eastAsia="ja-JP"/>
         </w:rPr>
       </w:pPr>
-    </w:p>
-    <w:p>
-      <w:pPr>
-        <w:jc w:val="both"/>
+      <w:r>
         <w:rPr>
           <w:lang w:eastAsia="ja-JP"/>
         </w:rPr>
-      </w:pPr>
-      <w:r>
-        <w:rPr>
-          <w:lang w:eastAsia="ja-JP"/>
-        </w:rPr>
-        <w:t xml:space="preserve">The process then enters a nested loop structure: 'Iterate through </w:t>
-      </w:r>
-      <w:proofErr w:type="spellStart"/>
-      <w:r>
-        <w:rPr>
-          <w:lang w:eastAsia="ja-JP"/>
-        </w:rPr>
-        <w:t>sourceContents</w:t>
-      </w:r>
-      <w:proofErr w:type="spellEnd"/>
-      <w:r>
-        <w:rPr>
-          <w:lang w:eastAsia="ja-JP"/>
-        </w:rPr>
-        <w:t xml:space="preserve">' and, within that, 'Iterate through </w:t>
-      </w:r>
-      <w:proofErr w:type="spellStart"/>
-      <w:r>
-        <w:rPr>
-          <w:lang w:eastAsia="ja-JP"/>
-        </w:rPr>
-        <w:t>refContents</w:t>
-      </w:r>
-      <w:proofErr w:type="spellEnd"/>
-      <w:r>
-        <w:rPr>
-          <w:lang w:eastAsia="ja-JP"/>
-        </w:rPr>
-        <w:t>'. This means that for each item in the source contents, the system will iterate through each item in the reference contents, creating all possible pairs for comparison. This exhaustive pairing ensures that every combination is evaluated.</w:t>
+        <w:t>The process begins with the 'Start' node, indicating the initiation of the operation. The next step, 'Determine output file path', involves specifying the location where the resulting data will be stored. This ensures that the system knows where to write the final output, typically a CSV file containing the similarity scores.</w:t>
       </w:r>
     </w:p>
     <w:p>
@@ -9930,7 +9800,7 @@
           <w:iCs/>
           <w:lang w:eastAsia="ja-JP"/>
         </w:rPr>
-        <w:t>4. Print Processing Status</w:t>
+        <w:t>2. Initialize Results List and Total Pairs</w:t>
       </w:r>
     </w:p>
     <w:p>
@@ -9952,7 +9822,21 @@
         <w:rPr>
           <w:lang w:eastAsia="ja-JP"/>
         </w:rPr>
-        <w:t>Before computing the similarity for each pair, the system executes 'Print processing status'. This step involves outputting the current progress, such as which pair is being processed and possibly a preview of the content. Providing this feedback is helpful for monitoring the process, especially when dealing with large datasets.</w:t>
+        <w:t xml:space="preserve">Following the determination of the output path, the system proceeds to 'Initialize results list &amp; </w:t>
+      </w:r>
+      <w:proofErr w:type="spellStart"/>
+      <w:r>
+        <w:rPr>
+          <w:lang w:eastAsia="ja-JP"/>
+        </w:rPr>
+        <w:t>totalPairs</w:t>
+      </w:r>
+      <w:proofErr w:type="spellEnd"/>
+      <w:r>
+        <w:rPr>
+          <w:lang w:eastAsia="ja-JP"/>
+        </w:rPr>
+        <w:t>'. Here, it sets up an empty list to store the similarity results and calculates the total number of comparisons to be made between the source and reference contents. This setup is crucial for tracking progress and managing the data effectively.</w:t>
       </w:r>
     </w:p>
     <w:p>
@@ -9978,112 +9862,236 @@
           <w:iCs/>
           <w:lang w:eastAsia="ja-JP"/>
         </w:rPr>
-        <w:t xml:space="preserve">5. Create </w:t>
+        <w:t>3. Iterate Through Source and Reference Contents</w:t>
+      </w:r>
+    </w:p>
+    <w:p>
+      <w:pPr>
+        <w:jc w:val="both"/>
+        <w:rPr>
+          <w:lang w:eastAsia="ja-JP"/>
+        </w:rPr>
+      </w:pPr>
+    </w:p>
+    <w:p>
+      <w:pPr>
+        <w:jc w:val="both"/>
+        <w:rPr>
+          <w:lang w:eastAsia="ja-JP"/>
+        </w:rPr>
+      </w:pPr>
+      <w:r>
+        <w:rPr>
+          <w:lang w:eastAsia="ja-JP"/>
+        </w:rPr>
+        <w:t xml:space="preserve">The process then enters a nested loop structure: 'Iterate through </w:t>
       </w:r>
       <w:proofErr w:type="spellStart"/>
       <w:r>
+        <w:rPr>
+          <w:lang w:eastAsia="ja-JP"/>
+        </w:rPr>
+        <w:t>sourceContents</w:t>
+      </w:r>
+      <w:proofErr w:type="spellEnd"/>
+      <w:r>
+        <w:rPr>
+          <w:lang w:eastAsia="ja-JP"/>
+        </w:rPr>
+        <w:t xml:space="preserve">' and, within that, 'Iterate through </w:t>
+      </w:r>
+      <w:proofErr w:type="spellStart"/>
+      <w:r>
+        <w:rPr>
+          <w:lang w:eastAsia="ja-JP"/>
+        </w:rPr>
+        <w:t>refContents</w:t>
+      </w:r>
+      <w:proofErr w:type="spellEnd"/>
+      <w:r>
+        <w:rPr>
+          <w:lang w:eastAsia="ja-JP"/>
+        </w:rPr>
+        <w:t>'. This means that for each item in the source contents, the system will iterate through each item in the reference contents, creating all possible pairs for comparison. This exhaustive pairing ensures that every combination is evaluated.</w:t>
+      </w:r>
+    </w:p>
+    <w:p>
+      <w:pPr>
+        <w:jc w:val="both"/>
+        <w:rPr>
+          <w:lang w:eastAsia="ja-JP"/>
+        </w:rPr>
+      </w:pPr>
+    </w:p>
+    <w:p>
+      <w:pPr>
+        <w:jc w:val="both"/>
         <w:rPr>
           <w:i/>
           <w:iCs/>
           <w:lang w:eastAsia="ja-JP"/>
         </w:rPr>
-        <w:t>Similarity</w:t>
-      </w:r>
+      </w:pPr>
       <w:r>
         <w:rPr>
           <w:i/>
           <w:iCs/>
           <w:lang w:eastAsia="ja-JP"/>
         </w:rPr>
-        <w:t>Calculator</w:t>
-      </w:r>
-      <w:proofErr w:type="spellEnd"/>
-      <w:r>
+        <w:t>4. Print Processing Status</w:t>
+      </w:r>
+    </w:p>
+    <w:p>
+      <w:pPr>
+        <w:jc w:val="both"/>
+        <w:rPr>
+          <w:lang w:eastAsia="ja-JP"/>
+        </w:rPr>
+      </w:pPr>
+    </w:p>
+    <w:p>
+      <w:pPr>
+        <w:jc w:val="both"/>
+        <w:rPr>
+          <w:lang w:eastAsia="ja-JP"/>
+        </w:rPr>
+      </w:pPr>
+      <w:r>
+        <w:rPr>
+          <w:lang w:eastAsia="ja-JP"/>
+        </w:rPr>
+        <w:t>Before computing the similarity for each pair, the system executes 'Print processing status'. This step involves outputting the current progress, such as which pair is being processed and possibly a preview of the content. Providing this feedback is helpful for monitoring the process, especially when dealing with large datasets.</w:t>
+      </w:r>
+    </w:p>
+    <w:p>
+      <w:pPr>
+        <w:jc w:val="both"/>
+        <w:rPr>
+          <w:lang w:eastAsia="ja-JP"/>
+        </w:rPr>
+      </w:pPr>
+    </w:p>
+    <w:p>
+      <w:pPr>
+        <w:jc w:val="both"/>
         <w:rPr>
           <w:i/>
           <w:iCs/>
           <w:lang w:eastAsia="ja-JP"/>
         </w:rPr>
-        <w:t xml:space="preserve"> Instance and Calculate Scores</w:t>
-      </w:r>
-    </w:p>
-    <w:p>
-      <w:pPr>
-        <w:jc w:val="both"/>
-        <w:rPr>
-          <w:lang w:eastAsia="ja-JP"/>
-        </w:rPr>
-      </w:pPr>
-    </w:p>
-    <w:p>
-      <w:pPr>
-        <w:jc w:val="both"/>
-        <w:rPr>
-          <w:lang w:eastAsia="ja-JP"/>
-        </w:rPr>
-      </w:pPr>
-      <w:r>
-        <w:rPr>
-          <w:lang w:eastAsia="ja-JP"/>
-        </w:rPr>
-        <w:t xml:space="preserve">Next, the system moves to 'Create </w:t>
-      </w:r>
-      <w:proofErr w:type="spellStart"/>
+      </w:pPr>
       <w:r>
         <w:rPr>
           <w:i/>
           <w:iCs/>
           <w:lang w:eastAsia="ja-JP"/>
         </w:rPr>
-        <w:t>Similarity</w:t>
-      </w:r>
+        <w:t xml:space="preserve">5. Create </w:t>
+      </w:r>
+      <w:proofErr w:type="spellStart"/>
       <w:r>
         <w:rPr>
           <w:i/>
           <w:iCs/>
           <w:lang w:eastAsia="ja-JP"/>
         </w:rPr>
-        <w:t>Calculator</w:t>
-      </w:r>
-      <w:proofErr w:type="spellEnd"/>
+        <w:t>Similarity</w:t>
+      </w:r>
       <w:r>
         <w:rPr>
           <w:i/>
           <w:iCs/>
           <w:lang w:eastAsia="ja-JP"/>
         </w:rPr>
-        <w:t xml:space="preserve"> </w:t>
-      </w:r>
-      <w:r>
-        <w:rPr>
-          <w:lang w:eastAsia="ja-JP"/>
-        </w:rPr>
-        <w:t>instance', where it initializes the component responsible for computing similarity scores. Following this, 'Calculate similarity scores' is executed, where the actual computation between the current pair of source and reference contents takes place. This step likely involves algorithms like cosine similarity or other text comparison methods to quantify the similarity between the two pieces of text.</w:t>
-      </w:r>
-    </w:p>
-    <w:p>
-      <w:pPr>
-        <w:jc w:val="both"/>
-        <w:rPr>
-          <w:lang w:eastAsia="ja-JP"/>
-        </w:rPr>
-      </w:pPr>
-    </w:p>
-    <w:p>
-      <w:pPr>
-        <w:jc w:val="both"/>
+        <w:t>Calculator</w:t>
+      </w:r>
+      <w:proofErr w:type="spellEnd"/>
+      <w:r>
         <w:rPr>
           <w:i/>
           <w:iCs/>
           <w:lang w:eastAsia="ja-JP"/>
         </w:rPr>
-      </w:pPr>
+        <w:t xml:space="preserve"> Instance and Calculate Scores</w:t>
+      </w:r>
+    </w:p>
+    <w:p>
+      <w:pPr>
+        <w:jc w:val="both"/>
+        <w:rPr>
+          <w:lang w:eastAsia="ja-JP"/>
+        </w:rPr>
+      </w:pPr>
+    </w:p>
+    <w:p>
+      <w:pPr>
+        <w:jc w:val="both"/>
+        <w:rPr>
+          <w:lang w:eastAsia="ja-JP"/>
+        </w:rPr>
+      </w:pPr>
+      <w:r>
+        <w:rPr>
+          <w:lang w:eastAsia="ja-JP"/>
+        </w:rPr>
+        <w:t xml:space="preserve">Next, the system moves to 'Create </w:t>
+      </w:r>
+      <w:proofErr w:type="spellStart"/>
       <w:r>
         <w:rPr>
           <w:i/>
           <w:iCs/>
           <w:lang w:eastAsia="ja-JP"/>
         </w:rPr>
+        <w:t>Similarity</w:t>
+      </w:r>
+      <w:r>
+        <w:rPr>
+          <w:i/>
+          <w:iCs/>
+          <w:lang w:eastAsia="ja-JP"/>
+        </w:rPr>
+        <w:t>Calculator</w:t>
+      </w:r>
+      <w:proofErr w:type="spellEnd"/>
+      <w:r>
+        <w:rPr>
+          <w:i/>
+          <w:iCs/>
+          <w:lang w:eastAsia="ja-JP"/>
+        </w:rPr>
+        <w:t xml:space="preserve"> </w:t>
+      </w:r>
+      <w:r>
+        <w:rPr>
+          <w:lang w:eastAsia="ja-JP"/>
+        </w:rPr>
+        <w:t>instance', where it initializes the component responsible for computing similarity scores. Following this, 'Calculate similarity scores' is executed, where the actual computation between the current pair of source and reference contents takes place. This step likely involves algorithms like cosine similarity or other text comparison methods to quantify the similarity between the two pieces of text.</w:t>
+      </w:r>
+    </w:p>
+    <w:p>
+      <w:pPr>
+        <w:jc w:val="both"/>
+        <w:rPr>
+          <w:lang w:eastAsia="ja-JP"/>
+        </w:rPr>
+      </w:pPr>
+    </w:p>
+    <w:p>
+      <w:pPr>
+        <w:jc w:val="both"/>
+        <w:rPr>
+          <w:i/>
+          <w:iCs/>
+          <w:lang w:eastAsia="ja-JP"/>
+        </w:rPr>
+      </w:pPr>
+      <w:r>
+        <w:rPr>
+          <w:i/>
+          <w:iCs/>
+          <w:lang w:eastAsia="ja-JP"/>
+        </w:rPr>
         <w:t>6. Store Results and Check Completion</w:t>
       </w:r>
     </w:p>
@@ -10120,7 +10128,13 @@
         <w:rPr>
           <w:lang w:eastAsia="ja-JP"/>
         </w:rPr>
-        <w:t>' to continue with the next pair. This loop continues until all combinations have been processed.</w:t>
+        <w:t xml:space="preserve">' to </w:t>
+      </w:r>
+      <w:r>
+        <w:rPr>
+          <w:lang w:eastAsia="ja-JP"/>
+        </w:rPr>
+        <w:t>continue with the next pair. This loop continues until all combinations have been processed.</w:t>
       </w:r>
     </w:p>
     <w:p>
@@ -10423,14 +10437,6 @@
       <w:pPr>
         <w:jc w:val="both"/>
         <w:rPr>
-          <w:lang w:eastAsia="ja-JP"/>
-        </w:rPr>
-      </w:pPr>
-    </w:p>
-    <w:p>
-      <w:pPr>
-        <w:jc w:val="both"/>
-        <w:rPr>
           <w:rFonts w:ascii="Cascadia Mono" w:hAnsi="Cascadia Mono" w:cs="Cascadia Mono"/>
           <w:sz w:val="19"/>
           <w:szCs w:val="19"/>
@@ -10445,6 +10451,7 @@
           <w:highlight w:val="white"/>
           <w:lang w:eastAsia="ja-JP"/>
         </w:rPr>
+        <w:lastRenderedPageBreak/>
         <w:t xml:space="preserve">Code Snippet </w:t>
       </w:r>
       <w:r>
@@ -12026,13 +12033,72 @@
           <w:lang w:eastAsia="ja-JP"/>
         </w:rPr>
       </w:pPr>
+    </w:p>
+    <w:p>
+      <w:pPr>
+        <w:jc w:val="both"/>
+        <w:rPr>
+          <w:rFonts w:ascii="Cascadia Mono" w:hAnsi="Cascadia Mono" w:cs="Cascadia Mono"/>
+          <w:color w:val="0000FF"/>
+          <w:sz w:val="19"/>
+          <w:szCs w:val="19"/>
+          <w:lang w:eastAsia="ja-JP"/>
+        </w:rPr>
+      </w:pPr>
+    </w:p>
+    <w:p>
+      <w:pPr>
+        <w:jc w:val="both"/>
+        <w:rPr>
+          <w:rFonts w:ascii="Cascadia Mono" w:hAnsi="Cascadia Mono" w:cs="Cascadia Mono"/>
+          <w:color w:val="0000FF"/>
+          <w:sz w:val="19"/>
+          <w:szCs w:val="19"/>
+          <w:lang w:eastAsia="ja-JP"/>
+        </w:rPr>
+      </w:pPr>
+    </w:p>
+    <w:p>
+      <w:pPr>
+        <w:jc w:val="both"/>
+        <w:rPr>
+          <w:rFonts w:ascii="Cascadia Mono" w:hAnsi="Cascadia Mono" w:cs="Cascadia Mono"/>
+          <w:color w:val="0000FF"/>
+          <w:sz w:val="19"/>
+          <w:szCs w:val="19"/>
+          <w:lang w:eastAsia="ja-JP"/>
+        </w:rPr>
+      </w:pPr>
+    </w:p>
+    <w:p>
+      <w:pPr>
+        <w:jc w:val="both"/>
+        <w:rPr>
+          <w:rFonts w:ascii="Cascadia Mono" w:hAnsi="Cascadia Mono" w:cs="Cascadia Mono"/>
+          <w:color w:val="0000FF"/>
+          <w:sz w:val="19"/>
+          <w:szCs w:val="19"/>
+          <w:lang w:eastAsia="ja-JP"/>
+        </w:rPr>
+      </w:pPr>
+    </w:p>
+    <w:p>
+      <w:pPr>
+        <w:jc w:val="both"/>
+        <w:rPr>
+          <w:rFonts w:ascii="Cascadia Mono" w:hAnsi="Cascadia Mono" w:cs="Cascadia Mono"/>
+          <w:color w:val="0000FF"/>
+          <w:sz w:val="19"/>
+          <w:szCs w:val="19"/>
+          <w:lang w:eastAsia="ja-JP"/>
+        </w:rPr>
+      </w:pPr>
       <w:r>
         <w:rPr>
           <w:noProof/>
           <w:color w:val="000000" w:themeColor="text1"/>
           <w:spacing w:val="-1"/>
         </w:rPr>
-        <w:lastRenderedPageBreak/>
         <mc:AlternateContent>
           <mc:Choice Requires="wps">
             <w:drawing>
@@ -15493,7 +15559,14 @@
           <w:color w:val="000000" w:themeColor="text1"/>
           <w:lang w:val="en-US"/>
         </w:rPr>
-        <w:t xml:space="preserve"> groups the </w:t>
+        <w:t xml:space="preserve"> groups </w:t>
+      </w:r>
+      <w:r>
+        <w:rPr>
+          <w:color w:val="000000" w:themeColor="text1"/>
+          <w:lang w:val="en-US"/>
+        </w:rPr>
+        <w:t xml:space="preserve">the </w:t>
       </w:r>
       <w:r>
         <w:rPr>
@@ -16248,6 +16321,7 @@
           <w:rStyle w:val="HTMLCode"/>
           <w:rFonts w:eastAsia="SimSun"/>
         </w:rPr>
+        <w:lastRenderedPageBreak/>
         <w:t>GenerateEmbeddingsAsync_NullContent</w:t>
       </w:r>
       <w:proofErr w:type="spellEnd"/>
@@ -16506,7 +16580,6 @@
           <w:spacing w:val="-1"/>
           <w:lang w:eastAsia="x-none"/>
         </w:rPr>
-        <w:lastRenderedPageBreak/>
         <w:t>Key Tests:</w:t>
       </w:r>
       <w:r>
@@ -17834,6 +17907,7 @@
           <w:spacing w:val="-1"/>
           <w:lang w:eastAsia="x-none"/>
         </w:rPr>
+        <w:lastRenderedPageBreak/>
         <w:t xml:space="preserve">This section </w:t>
       </w:r>
       <w:r>
@@ -18876,6 +18950,7 @@
         <w:pStyle w:val="Heading2"/>
       </w:pPr>
       <w:r>
+        <w:lastRenderedPageBreak/>
         <w:t>Model Comparison</w:t>
       </w:r>
     </w:p>
@@ -19066,16 +19141,7 @@
           <w:sz w:val="20"/>
           <w:szCs w:val="20"/>
         </w:rPr>
-        <w:t xml:space="preserve">These results suggest that while all three models are effective, choosing the right model depends on the use case, with text-embedding-ada-002 being </w:t>
-      </w:r>
-      <w:r>
-        <w:rPr>
-          <w:rFonts w:ascii="Times New Roman" w:hAnsi="Times New Roman"/>
-          <w:sz w:val="20"/>
-          <w:szCs w:val="20"/>
-        </w:rPr>
-        <w:lastRenderedPageBreak/>
-        <w:t>preferable for applications requiring higher precision in similarity detection.</w:t>
+        <w:t>These results suggest that while all three models are effective, choosing the right model depends on the use case, with text-embedding-ada-002 being preferable for applications requiring higher precision in similarity detection.</w:t>
       </w:r>
     </w:p>
     <w:p>
@@ -20322,6 +20388,7 @@
           <w:sz w:val="20"/>
           <w:szCs w:val="20"/>
         </w:rPr>
+        <w:lastRenderedPageBreak/>
         <w:t>External factors, such as preprocessing of text, can influence similarity results.</w:t>
       </w:r>
     </w:p>
@@ -20391,7 +20458,6 @@
           <w:sz w:val="20"/>
           <w:szCs w:val="20"/>
         </w:rPr>
-        <w:lastRenderedPageBreak/>
         <w:t>While cosine similarity effectively quantifies relationships, alternative distance metrics (e.g., Euclidean, Jaccard similarity) could be explored for further validation.</w:t>
       </w:r>
     </w:p>
@@ -21183,6 +21249,7 @@
           <w:spacing w:val="-1"/>
           <w:lang w:eastAsia="x-none"/>
         </w:rPr>
+        <w:lastRenderedPageBreak/>
         <w:t>In practical applications, this research can be extended to various NLP tasks, such as text clustering, document classification, plagiarism detection, and recommendation systems. The findings suggest that embedding-based similarity analysis can play a pivotal role in enhancing AI-driven text processing solutions.</w:t>
       </w:r>
     </w:p>
@@ -21208,15 +21275,7 @@
           <w:spacing w:val="-1"/>
           <w:lang w:eastAsia="x-none"/>
         </w:rPr>
-        <w:t xml:space="preserve">Moving forward, future work can focus on improving computational efficiency, integrating additional visualization </w:t>
-      </w:r>
-      <w:r>
-        <w:rPr>
-          <w:spacing w:val="-1"/>
-          <w:lang w:eastAsia="x-none"/>
-        </w:rPr>
-        <w:lastRenderedPageBreak/>
-        <w:t>techniques, and experimenting with hybrid models that combine embeddings with traditional NLP techniques. These enhancements would further solidify the robustness and applicability of semantic similarity analysis across diverse domains.</w:t>
+        <w:t>Moving forward, future work can focus on improving computational efficiency, integrating additional visualization techniques, and experimenting with hybrid models that combine embeddings with traditional NLP techniques. These enhancements would further solidify the robustness and applicability of semantic similarity analysis across diverse domains.</w:t>
       </w:r>
     </w:p>
     <w:p>
@@ -23520,6 +23579,95 @@
     </w:lvl>
   </w:abstractNum>
   <w:abstractNum w:abstractNumId="15" w15:restartNumberingAfterBreak="0">
+    <w:nsid w:val="712B4F4D"/>
+    <w:multiLevelType w:val="hybridMultilevel"/>
+    <w:tmpl w:val="474A33B0"/>
+    <w:lvl w:ilvl="0" w:tplc="0409000F">
+      <w:start w:val="1"/>
+      <w:numFmt w:val="decimal"/>
+      <w:lvlText w:val="%1."/>
+      <w:lvlJc w:val="left"/>
+      <w:pPr>
+        <w:ind w:left="720" w:hanging="360"/>
+      </w:pPr>
+      <w:rPr>
+        <w:rFonts w:hint="default"/>
+      </w:rPr>
+    </w:lvl>
+    <w:lvl w:ilvl="1" w:tplc="04090019" w:tentative="1">
+      <w:start w:val="1"/>
+      <w:numFmt w:val="lowerLetter"/>
+      <w:lvlText w:val="%2."/>
+      <w:lvlJc w:val="left"/>
+      <w:pPr>
+        <w:ind w:left="1440" w:hanging="360"/>
+      </w:pPr>
+    </w:lvl>
+    <w:lvl w:ilvl="2" w:tplc="0409001B" w:tentative="1">
+      <w:start w:val="1"/>
+      <w:numFmt w:val="lowerRoman"/>
+      <w:lvlText w:val="%3."/>
+      <w:lvlJc w:val="right"/>
+      <w:pPr>
+        <w:ind w:left="2160" w:hanging="180"/>
+      </w:pPr>
+    </w:lvl>
+    <w:lvl w:ilvl="3" w:tplc="0409000F" w:tentative="1">
+      <w:start w:val="1"/>
+      <w:numFmt w:val="decimal"/>
+      <w:lvlText w:val="%4."/>
+      <w:lvlJc w:val="left"/>
+      <w:pPr>
+        <w:ind w:left="2880" w:hanging="360"/>
+      </w:pPr>
+    </w:lvl>
+    <w:lvl w:ilvl="4" w:tplc="04090019" w:tentative="1">
+      <w:start w:val="1"/>
+      <w:numFmt w:val="lowerLetter"/>
+      <w:lvlText w:val="%5."/>
+      <w:lvlJc w:val="left"/>
+      <w:pPr>
+        <w:ind w:left="3600" w:hanging="360"/>
+      </w:pPr>
+    </w:lvl>
+    <w:lvl w:ilvl="5" w:tplc="0409001B" w:tentative="1">
+      <w:start w:val="1"/>
+      <w:numFmt w:val="lowerRoman"/>
+      <w:lvlText w:val="%6."/>
+      <w:lvlJc w:val="right"/>
+      <w:pPr>
+        <w:ind w:left="4320" w:hanging="180"/>
+      </w:pPr>
+    </w:lvl>
+    <w:lvl w:ilvl="6" w:tplc="0409000F" w:tentative="1">
+      <w:start w:val="1"/>
+      <w:numFmt w:val="decimal"/>
+      <w:lvlText w:val="%7."/>
+      <w:lvlJc w:val="left"/>
+      <w:pPr>
+        <w:ind w:left="5040" w:hanging="360"/>
+      </w:pPr>
+    </w:lvl>
+    <w:lvl w:ilvl="7" w:tplc="04090019" w:tentative="1">
+      <w:start w:val="1"/>
+      <w:numFmt w:val="lowerLetter"/>
+      <w:lvlText w:val="%8."/>
+      <w:lvlJc w:val="left"/>
+      <w:pPr>
+        <w:ind w:left="5760" w:hanging="360"/>
+      </w:pPr>
+    </w:lvl>
+    <w:lvl w:ilvl="8" w:tplc="0409001B" w:tentative="1">
+      <w:start w:val="1"/>
+      <w:numFmt w:val="lowerRoman"/>
+      <w:lvlText w:val="%9."/>
+      <w:lvlJc w:val="right"/>
+      <w:pPr>
+        <w:ind w:left="6480" w:hanging="180"/>
+      </w:pPr>
+    </w:lvl>
+  </w:abstractNum>
+  <w:abstractNum w:abstractNumId="16" w15:restartNumberingAfterBreak="0">
     <w:nsid w:val="74372917"/>
     <w:multiLevelType w:val="hybridMultilevel"/>
     <w:tmpl w:val="8F6808B0"/>
@@ -23632,7 +23780,7 @@
       </w:rPr>
     </w:lvl>
   </w:abstractNum>
-  <w:abstractNum w:abstractNumId="16" w15:restartNumberingAfterBreak="0">
+  <w:abstractNum w:abstractNumId="17" w15:restartNumberingAfterBreak="0">
     <w:nsid w:val="75E63A85"/>
     <w:multiLevelType w:val="hybridMultilevel"/>
     <w:tmpl w:val="9A58B880"/>
@@ -23745,7 +23893,7 @@
       </w:rPr>
     </w:lvl>
   </w:abstractNum>
-  <w:abstractNum w:abstractNumId="17" w15:restartNumberingAfterBreak="0">
+  <w:abstractNum w:abstractNumId="18" w15:restartNumberingAfterBreak="0">
     <w:nsid w:val="7E8930A6"/>
     <w:multiLevelType w:val="hybridMultilevel"/>
     <w:tmpl w:val="4120BCFE"/>
@@ -23856,7 +24004,7 @@
     <w:abstractNumId w:val="8"/>
   </w:num>
   <w:num w:numId="8">
-    <w:abstractNumId w:val="15"/>
+    <w:abstractNumId w:val="16"/>
   </w:num>
   <w:num w:numId="9">
     <w:abstractNumId w:val="9"/>
@@ -23868,7 +24016,7 @@
     <w:abstractNumId w:val="12"/>
   </w:num>
   <w:num w:numId="12">
-    <w:abstractNumId w:val="16"/>
+    <w:abstractNumId w:val="17"/>
   </w:num>
   <w:num w:numId="13">
     <w:abstractNumId w:val="3"/>
@@ -23886,7 +24034,10 @@
     <w:abstractNumId w:val="4"/>
   </w:num>
   <w:num w:numId="18">
-    <w:abstractNumId w:val="17"/>
+    <w:abstractNumId w:val="18"/>
+  </w:num>
+  <w:num w:numId="19">
+    <w:abstractNumId w:val="15"/>
   </w:num>
   <w:numIdMacAtCleanup w:val="18"/>
 </w:numbering>

</xml_diff>